<commit_message>
Add security issues, time management issues & performance issues WTW-8 WTW-20
</commit_message>
<xml_diff>
--- a/Παραδοτέα/v0.1/components/Risk Assessment v0.1.docx
+++ b/Παραδοτέα/v0.1/components/Risk Assessment v0.1.docx
@@ -316,6 +316,16 @@
     </w:p>
     <w:sdt>
       <w:sdtPr>
+        <w:rPr>
+          <w:rFonts w:asciiTheme="minorHAnsi" w:eastAsiaTheme="minorHAnsi" w:hAnsiTheme="minorHAnsi" w:cstheme="minorBidi"/>
+          <w:b w:val="0"/>
+          <w:bCs w:val="0"/>
+          <w:color w:val="auto"/>
+          <w:kern w:val="2"/>
+          <w:sz w:val="24"/>
+          <w:szCs w:val="24"/>
+          <w14:ligatures w14:val="standardContextual"/>
+        </w:rPr>
         <w:id w:val="1106160146"/>
         <w:docPartObj>
           <w:docPartGallery w:val="Table of Contents"/>
@@ -324,13 +334,7 @@
       </w:sdtPr>
       <w:sdtEndPr>
         <w:rPr>
-          <w:rFonts w:asciiTheme="minorHAnsi" w:eastAsiaTheme="minorHAnsi" w:hAnsiTheme="minorHAnsi" w:cstheme="minorBidi"/>
           <w:noProof/>
-          <w:color w:val="auto"/>
-          <w:kern w:val="2"/>
-          <w:sz w:val="24"/>
-          <w:szCs w:val="24"/>
-          <w14:ligatures w14:val="standardContextual"/>
         </w:rPr>
       </w:sdtEndPr>
       <w:sdtContent>
@@ -339,11 +343,13 @@
             <w:pStyle w:val="TOCHeading"/>
             <w:rPr>
               <w:rFonts w:ascii="Century Gothic" w:hAnsi="Century Gothic"/>
+              <w:color w:val="auto"/>
             </w:rPr>
           </w:pPr>
           <w:r>
             <w:rPr>
               <w:rFonts w:ascii="Century Gothic" w:hAnsi="Century Gothic"/>
+              <w:color w:val="auto"/>
             </w:rPr>
             <w:t>Table of Contents</w:t>
           </w:r>
@@ -381,7 +387,7 @@
             </w:rPr>
             <w:fldChar w:fldCharType="separate"/>
           </w:r>
-          <w:hyperlink w:anchor="_Toc162095115" w:history="1">
+          <w:hyperlink w:anchor="_Toc162097153" w:history="1">
             <w:r>
               <w:rPr>
                 <w:rStyle w:val="Hyperlink"/>
@@ -389,25 +395,7 @@
                 <w:noProof/>
                 <w:lang w:val="el-GR"/>
               </w:rPr>
-              <w:t>Σύνθεση Ομά</w:t>
-            </w:r>
-            <w:r>
-              <w:rPr>
-                <w:rStyle w:val="Hyperlink"/>
-                <w:rFonts w:ascii="Century Gothic" w:hAnsi="Century Gothic"/>
-                <w:noProof/>
-                <w:lang w:val="el-GR"/>
-              </w:rPr>
-              <w:t>δ</w:t>
-            </w:r>
-            <w:r>
-              <w:rPr>
-                <w:rStyle w:val="Hyperlink"/>
-                <w:rFonts w:ascii="Century Gothic" w:hAnsi="Century Gothic"/>
-                <w:noProof/>
-                <w:lang w:val="el-GR"/>
-              </w:rPr>
-              <w:t>ας</w:t>
+              <w:t>Σύνθεση Ομάδας</w:t>
             </w:r>
             <w:r>
               <w:rPr>
@@ -428,7 +416,7 @@
                 <w:noProof/>
                 <w:webHidden/>
               </w:rPr>
-              <w:instrText xml:space="preserve"> PAGEREF _Toc162095115 \h </w:instrText>
+              <w:instrText xml:space="preserve"> PAGEREF _Toc162097153 \h </w:instrText>
             </w:r>
             <w:r>
               <w:rPr>
@@ -460,6 +448,156 @@
           </w:hyperlink>
         </w:p>
         <w:p>
+          <w:pPr>
+            <w:pStyle w:val="TOC1"/>
+            <w:tabs>
+              <w:tab w:val="right" w:leader="dot" w:pos="10790"/>
+            </w:tabs>
+            <w:rPr>
+              <w:rFonts w:eastAsiaTheme="minorEastAsia" w:cstheme="minorBidi"/>
+              <w:b w:val="0"/>
+              <w:bCs w:val="0"/>
+              <w:caps w:val="0"/>
+              <w:noProof/>
+              <w:sz w:val="24"/>
+              <w:szCs w:val="24"/>
+            </w:rPr>
+          </w:pPr>
+          <w:hyperlink w:anchor="_Toc162097154" w:history="1">
+            <w:r>
+              <w:rPr>
+                <w:rStyle w:val="Hyperlink"/>
+                <w:rFonts w:ascii="Century Gothic" w:hAnsi="Century Gothic"/>
+                <w:noProof/>
+                <w:lang w:val="el-GR"/>
+              </w:rPr>
+              <w:t>Περίγραμμα κινδύνων</w:t>
+            </w:r>
+            <w:r>
+              <w:rPr>
+                <w:noProof/>
+                <w:webHidden/>
+              </w:rPr>
+              <w:tab/>
+            </w:r>
+            <w:r>
+              <w:rPr>
+                <w:noProof/>
+                <w:webHidden/>
+              </w:rPr>
+              <w:fldChar w:fldCharType="begin"/>
+            </w:r>
+            <w:r>
+              <w:rPr>
+                <w:noProof/>
+                <w:webHidden/>
+              </w:rPr>
+              <w:instrText xml:space="preserve"> PAGEREF _Toc162097154 \h </w:instrText>
+            </w:r>
+            <w:r>
+              <w:rPr>
+                <w:noProof/>
+                <w:webHidden/>
+              </w:rPr>
+            </w:r>
+            <w:r>
+              <w:rPr>
+                <w:noProof/>
+                <w:webHidden/>
+              </w:rPr>
+              <w:fldChar w:fldCharType="separate"/>
+            </w:r>
+            <w:r>
+              <w:rPr>
+                <w:noProof/>
+                <w:webHidden/>
+              </w:rPr>
+              <w:t>4</w:t>
+            </w:r>
+            <w:r>
+              <w:rPr>
+                <w:noProof/>
+                <w:webHidden/>
+              </w:rPr>
+              <w:fldChar w:fldCharType="end"/>
+            </w:r>
+          </w:hyperlink>
+        </w:p>
+        <w:p>
+          <w:pPr>
+            <w:pStyle w:val="TOC2"/>
+            <w:tabs>
+              <w:tab w:val="right" w:leader="dot" w:pos="10790"/>
+            </w:tabs>
+            <w:rPr>
+              <w:rFonts w:eastAsiaTheme="minorEastAsia" w:cstheme="minorBidi"/>
+              <w:smallCaps w:val="0"/>
+              <w:noProof/>
+              <w:sz w:val="24"/>
+              <w:szCs w:val="24"/>
+            </w:rPr>
+          </w:pPr>
+          <w:hyperlink w:anchor="_Toc162097155" w:history="1">
+            <w:r>
+              <w:rPr>
+                <w:rStyle w:val="Hyperlink"/>
+                <w:rFonts w:ascii="Century Gothic" w:hAnsi="Century Gothic"/>
+                <w:noProof/>
+                <w:lang w:val="el-GR"/>
+              </w:rPr>
+              <w:t>Θέματα ασφαλείας</w:t>
+            </w:r>
+            <w:r>
+              <w:rPr>
+                <w:noProof/>
+                <w:webHidden/>
+              </w:rPr>
+              <w:tab/>
+            </w:r>
+            <w:r>
+              <w:rPr>
+                <w:noProof/>
+                <w:webHidden/>
+              </w:rPr>
+              <w:fldChar w:fldCharType="begin"/>
+            </w:r>
+            <w:r>
+              <w:rPr>
+                <w:noProof/>
+                <w:webHidden/>
+              </w:rPr>
+              <w:instrText xml:space="preserve"> PAGEREF _Toc162097155 \h </w:instrText>
+            </w:r>
+            <w:r>
+              <w:rPr>
+                <w:noProof/>
+                <w:webHidden/>
+              </w:rPr>
+            </w:r>
+            <w:r>
+              <w:rPr>
+                <w:noProof/>
+                <w:webHidden/>
+              </w:rPr>
+              <w:fldChar w:fldCharType="separate"/>
+            </w:r>
+            <w:r>
+              <w:rPr>
+                <w:noProof/>
+                <w:webHidden/>
+              </w:rPr>
+              <w:t>4</w:t>
+            </w:r>
+            <w:r>
+              <w:rPr>
+                <w:noProof/>
+                <w:webHidden/>
+              </w:rPr>
+              <w:fldChar w:fldCharType="end"/>
+            </w:r>
+          </w:hyperlink>
+        </w:p>
+        <w:p>
           <w:r>
             <w:rPr>
               <w:b/>
@@ -741,6 +879,21 @@
       <w:pPr>
         <w:rPr>
           <w:rFonts w:ascii="Century Gothic" w:hAnsi="Century Gothic"/>
+          <w:lang w:val="el-GR"/>
+        </w:rPr>
+      </w:pPr>
+    </w:p>
+    <w:p>
+      <w:pPr>
+        <w:rPr>
+          <w:lang w:val="el-GR"/>
+        </w:rPr>
+      </w:pPr>
+    </w:p>
+    <w:p>
+      <w:pPr>
+        <w:rPr>
+          <w:lang w:val="el-GR"/>
         </w:rPr>
       </w:pPr>
     </w:p>
@@ -751,47 +904,17 @@
           <w:rFonts w:ascii="Century Gothic" w:hAnsi="Century Gothic"/>
           <w:b/>
           <w:bCs/>
-          <w:lang w:val="el-GR"/>
-        </w:rPr>
-      </w:pPr>
-      <w:bookmarkStart w:id="0" w:name="_Toc162095115"/>
-    </w:p>
-    <w:p>
-      <w:pPr>
-        <w:rPr>
-          <w:lang w:val="el-GR"/>
-        </w:rPr>
-      </w:pPr>
-    </w:p>
-    <w:p>
-      <w:pPr>
-        <w:rPr>
-          <w:lang w:val="el-GR"/>
-        </w:rPr>
-      </w:pPr>
-    </w:p>
-    <w:p>
-      <w:pPr>
-        <w:rPr>
-          <w:lang w:val="el-GR"/>
-        </w:rPr>
-      </w:pPr>
-    </w:p>
-    <w:p>
-      <w:pPr>
-        <w:pStyle w:val="Heading1"/>
+          <w:color w:val="auto"/>
+          <w:lang w:val="el-GR"/>
+        </w:rPr>
+      </w:pPr>
+      <w:bookmarkStart w:id="0" w:name="_Toc162097153"/>
+      <w:r>
         <w:rPr>
           <w:rFonts w:ascii="Century Gothic" w:hAnsi="Century Gothic"/>
           <w:b/>
           <w:bCs/>
-          <w:lang w:val="el-GR"/>
-        </w:rPr>
-      </w:pPr>
-      <w:r>
-        <w:rPr>
-          <w:rFonts w:ascii="Century Gothic" w:hAnsi="Century Gothic"/>
-          <w:b/>
-          <w:bCs/>
+          <w:color w:val="auto"/>
           <w:lang w:val="el-GR"/>
         </w:rPr>
         <w:lastRenderedPageBreak/>
@@ -1009,24 +1132,11 @@
                       </wps:spPr>
                       <wps:txbx>
                         <w:txbxContent>
+                          <w:p/>
+                          <w:p/>
                           <w:p>
                             <w:pPr>
                               <w:rPr>
-                                <w:rFonts w:hint="eastAsia"/>
-                              </w:rPr>
-                            </w:pPr>
-                          </w:p>
-                          <w:p>
-                            <w:pPr>
-                              <w:rPr>
-                                <w:rFonts w:hint="eastAsia"/>
-                              </w:rPr>
-                            </w:pPr>
-                          </w:p>
-                          <w:p>
-                            <w:pPr>
-                              <w:rPr>
-                                <w:rFonts w:hint="eastAsia"/>
                                 <w:lang w:val="el-GR"/>
                               </w:rPr>
                             </w:pPr>
@@ -1045,7 +1155,6 @@
                           <w:p>
                             <w:pPr>
                               <w:rPr>
-                                <w:rFonts w:hint="eastAsia"/>
                                 <w:lang w:val="el-GR"/>
                               </w:rPr>
                             </w:pPr>
@@ -1064,7 +1173,6 @@
                           <w:p>
                             <w:pPr>
                               <w:rPr>
-                                <w:rFonts w:hint="eastAsia"/>
                                 <w:lang w:val="el-GR"/>
                               </w:rPr>
                             </w:pPr>
@@ -1072,7 +1180,6 @@
                           <w:p>
                             <w:pPr>
                               <w:rPr>
-                                <w:rFonts w:hint="eastAsia"/>
                                 <w:lang w:val="el-GR"/>
                               </w:rPr>
                             </w:pPr>
@@ -1091,7 +1198,6 @@
                           <w:p>
                             <w:pPr>
                               <w:rPr>
-                                <w:rFonts w:hint="eastAsia"/>
                                 <w:lang w:val="el-GR"/>
                               </w:rPr>
                             </w:pPr>
@@ -1099,7 +1205,6 @@
                           <w:p>
                             <w:pPr>
                               <w:rPr>
-                                <w:rFonts w:hint="eastAsia"/>
                                 <w:lang w:val="el-GR"/>
                               </w:rPr>
                             </w:pPr>
@@ -1118,17 +1223,11 @@
                           <w:p>
                             <w:pPr>
                               <w:rPr>
-                                <w:rFonts w:hint="eastAsia"/>
                                 <w:lang w:val="el-GR"/>
                               </w:rPr>
                             </w:pPr>
                           </w:p>
                           <w:p>
-                            <w:pPr>
-                              <w:rPr>
-                                <w:rFonts w:hint="eastAsia"/>
-                              </w:rPr>
-                            </w:pPr>
                             <w:r>
                               <w:rPr>
                                 <w:rFonts w:ascii="Calibri" w:hAnsi="Calibri"/>
@@ -1137,15 +1236,22 @@
                                 <w:sz w:val="36"/>
                                 <w:szCs w:val="36"/>
                               </w:rPr>
-                              <w:t>Email επικοινωνίας :</w:t>
+                              <w:t xml:space="preserve">Email </w:t>
                             </w:r>
+                            <w:proofErr w:type="gramStart"/>
+                            <w:r>
+                              <w:rPr>
+                                <w:rFonts w:ascii="Calibri" w:hAnsi="Calibri"/>
+                                <w:b/>
+                                <w:bCs/>
+                                <w:sz w:val="36"/>
+                                <w:szCs w:val="36"/>
+                              </w:rPr>
+                              <w:t>επικοινωνίας :</w:t>
+                            </w:r>
+                            <w:proofErr w:type="gramEnd"/>
                           </w:p>
                           <w:p>
-                            <w:pPr>
-                              <w:rPr>
-                                <w:rFonts w:hint="eastAsia"/>
-                              </w:rPr>
-                            </w:pPr>
                             <w:r>
                               <w:rPr>
                                 <w:rFonts w:ascii="Calibri" w:hAnsi="Calibri"/>
@@ -1157,41 +1263,11 @@
                               <w:t>up1067514@upnet.gr</w:t>
                             </w:r>
                           </w:p>
-                          <w:p>
-                            <w:pPr>
-                              <w:rPr>
-                                <w:rFonts w:hint="eastAsia"/>
-                              </w:rPr>
-                            </w:pPr>
-                          </w:p>
-                          <w:p>
-                            <w:pPr>
-                              <w:rPr>
-                                <w:rFonts w:hint="eastAsia"/>
-                              </w:rPr>
-                            </w:pPr>
-                          </w:p>
-                          <w:p>
-                            <w:pPr>
-                              <w:rPr>
-                                <w:rFonts w:hint="eastAsia"/>
-                              </w:rPr>
-                            </w:pPr>
-                          </w:p>
-                          <w:p>
-                            <w:pPr>
-                              <w:rPr>
-                                <w:rFonts w:hint="eastAsia"/>
-                              </w:rPr>
-                            </w:pPr>
-                          </w:p>
-                          <w:p>
-                            <w:pPr>
-                              <w:rPr>
-                                <w:rFonts w:hint="eastAsia"/>
-                              </w:rPr>
-                            </w:pPr>
-                          </w:p>
+                          <w:p/>
+                          <w:p/>
+                          <w:p/>
+                          <w:p/>
+                          <w:p/>
                         </w:txbxContent>
                       </wps:txbx>
                       <wps:bodyPr vert="horz" wrap="square" lIns="0" tIns="0" rIns="0" bIns="0" anchor="ctr" anchorCtr="0" compatLnSpc="0">
@@ -1217,24 +1293,11 @@
                 <v:path arrowok="t" o:connecttype="custom" o:connectlocs="1295400,0;2590800,1496695;1295400,2993390;0,1496695" o:connectangles="270,0,90,180" textboxrect="126474,126474,2464326,2866916"/>
                 <v:textbox inset="0,0,0,0">
                   <w:txbxContent>
+                    <w:p/>
+                    <w:p/>
                     <w:p>
                       <w:pPr>
                         <w:rPr>
-                          <w:rFonts w:hint="eastAsia"/>
-                        </w:rPr>
-                      </w:pPr>
-                    </w:p>
-                    <w:p>
-                      <w:pPr>
-                        <w:rPr>
-                          <w:rFonts w:hint="eastAsia"/>
-                        </w:rPr>
-                      </w:pPr>
-                    </w:p>
-                    <w:p>
-                      <w:pPr>
-                        <w:rPr>
-                          <w:rFonts w:hint="eastAsia"/>
                           <w:lang w:val="el-GR"/>
                         </w:rPr>
                       </w:pPr>
@@ -1253,7 +1316,6 @@
                     <w:p>
                       <w:pPr>
                         <w:rPr>
-                          <w:rFonts w:hint="eastAsia"/>
                           <w:lang w:val="el-GR"/>
                         </w:rPr>
                       </w:pPr>
@@ -1272,7 +1334,6 @@
                     <w:p>
                       <w:pPr>
                         <w:rPr>
-                          <w:rFonts w:hint="eastAsia"/>
                           <w:lang w:val="el-GR"/>
                         </w:rPr>
                       </w:pPr>
@@ -1280,7 +1341,6 @@
                     <w:p>
                       <w:pPr>
                         <w:rPr>
-                          <w:rFonts w:hint="eastAsia"/>
                           <w:lang w:val="el-GR"/>
                         </w:rPr>
                       </w:pPr>
@@ -1299,7 +1359,6 @@
                     <w:p>
                       <w:pPr>
                         <w:rPr>
-                          <w:rFonts w:hint="eastAsia"/>
                           <w:lang w:val="el-GR"/>
                         </w:rPr>
                       </w:pPr>
@@ -1307,7 +1366,6 @@
                     <w:p>
                       <w:pPr>
                         <w:rPr>
-                          <w:rFonts w:hint="eastAsia"/>
                           <w:lang w:val="el-GR"/>
                         </w:rPr>
                       </w:pPr>
@@ -1326,17 +1384,11 @@
                     <w:p>
                       <w:pPr>
                         <w:rPr>
-                          <w:rFonts w:hint="eastAsia"/>
                           <w:lang w:val="el-GR"/>
                         </w:rPr>
                       </w:pPr>
                     </w:p>
                     <w:p>
-                      <w:pPr>
-                        <w:rPr>
-                          <w:rFonts w:hint="eastAsia"/>
-                        </w:rPr>
-                      </w:pPr>
                       <w:r>
                         <w:rPr>
                           <w:rFonts w:ascii="Calibri" w:hAnsi="Calibri"/>
@@ -1345,15 +1397,22 @@
                           <w:sz w:val="36"/>
                           <w:szCs w:val="36"/>
                         </w:rPr>
-                        <w:t>Email επικοινωνίας :</w:t>
+                        <w:t xml:space="preserve">Email </w:t>
                       </w:r>
+                      <w:proofErr w:type="gramStart"/>
+                      <w:r>
+                        <w:rPr>
+                          <w:rFonts w:ascii="Calibri" w:hAnsi="Calibri"/>
+                          <w:b/>
+                          <w:bCs/>
+                          <w:sz w:val="36"/>
+                          <w:szCs w:val="36"/>
+                        </w:rPr>
+                        <w:t>επικοινωνίας :</w:t>
+                      </w:r>
+                      <w:proofErr w:type="gramEnd"/>
                     </w:p>
                     <w:p>
-                      <w:pPr>
-                        <w:rPr>
-                          <w:rFonts w:hint="eastAsia"/>
-                        </w:rPr>
-                      </w:pPr>
                       <w:r>
                         <w:rPr>
                           <w:rFonts w:ascii="Calibri" w:hAnsi="Calibri"/>
@@ -1365,41 +1424,11 @@
                         <w:t>up1067514@upnet.gr</w:t>
                       </w:r>
                     </w:p>
-                    <w:p>
-                      <w:pPr>
-                        <w:rPr>
-                          <w:rFonts w:hint="eastAsia"/>
-                        </w:rPr>
-                      </w:pPr>
-                    </w:p>
-                    <w:p>
-                      <w:pPr>
-                        <w:rPr>
-                          <w:rFonts w:hint="eastAsia"/>
-                        </w:rPr>
-                      </w:pPr>
-                    </w:p>
-                    <w:p>
-                      <w:pPr>
-                        <w:rPr>
-                          <w:rFonts w:hint="eastAsia"/>
-                        </w:rPr>
-                      </w:pPr>
-                    </w:p>
-                    <w:p>
-                      <w:pPr>
-                        <w:rPr>
-                          <w:rFonts w:hint="eastAsia"/>
-                        </w:rPr>
-                      </w:pPr>
-                    </w:p>
-                    <w:p>
-                      <w:pPr>
-                        <w:rPr>
-                          <w:rFonts w:hint="eastAsia"/>
-                        </w:rPr>
-                      </w:pPr>
-                    </w:p>
+                    <w:p/>
+                    <w:p/>
+                    <w:p/>
+                    <w:p/>
+                    <w:p/>
                   </w:txbxContent>
                 </v:textbox>
               </v:shape>
@@ -1725,8 +1754,20 @@
                                 <w:sz w:val="36"/>
                                 <w:szCs w:val="36"/>
                               </w:rPr>
-                              <w:t>Email επικοινωνίας :</w:t>
+                              <w:t xml:space="preserve">Email </w:t>
                             </w:r>
+                            <w:proofErr w:type="gramStart"/>
+                            <w:r>
+                              <w:rPr>
+                                <w:rFonts w:ascii="Calibri" w:hAnsi="Calibri"/>
+                                <w:b/>
+                                <w:bCs/>
+                                <w:sz w:val="36"/>
+                                <w:szCs w:val="36"/>
+                              </w:rPr>
+                              <w:t>επικοινωνίας :</w:t>
+                            </w:r>
+                            <w:proofErr w:type="gramEnd"/>
                           </w:p>
                           <w:p>
                             <w:pPr>
@@ -1902,8 +1943,20 @@
                           <w:sz w:val="36"/>
                           <w:szCs w:val="36"/>
                         </w:rPr>
-                        <w:t>Email επικοινωνίας :</w:t>
+                        <w:t xml:space="preserve">Email </w:t>
                       </w:r>
+                      <w:proofErr w:type="gramStart"/>
+                      <w:r>
+                        <w:rPr>
+                          <w:rFonts w:ascii="Calibri" w:hAnsi="Calibri"/>
+                          <w:b/>
+                          <w:bCs/>
+                          <w:sz w:val="36"/>
+                          <w:szCs w:val="36"/>
+                        </w:rPr>
+                        <w:t>επικοινωνίας :</w:t>
+                      </w:r>
+                      <w:proofErr w:type="gramEnd"/>
                     </w:p>
                     <w:p>
                       <w:pPr>
@@ -1969,7 +2022,7 @@
                     <pic:cNvPicPr/>
                   </pic:nvPicPr>
                   <pic:blipFill>
-                    <a:blip r:embed="rId5" cstate="print">
+                    <a:blip r:embed="rId8" cstate="print">
                       <a:extLst>
                         <a:ext uri="{28A0092B-C50C-407E-A947-70E740481C1C}">
                           <a14:useLocalDpi xmlns:a14="http://schemas.microsoft.com/office/drawing/2010/main" val="0"/>
@@ -2031,7 +2084,7 @@
                     <pic:cNvPicPr/>
                   </pic:nvPicPr>
                   <pic:blipFill>
-                    <a:blip r:embed="rId6" cstate="print">
+                    <a:blip r:embed="rId9" cstate="print">
                       <a:extLst>
                         <a:ext uri="{28A0092B-C50C-407E-A947-70E740481C1C}">
                           <a14:useLocalDpi xmlns:a14="http://schemas.microsoft.com/office/drawing/2010/main" val="0"/>
@@ -2517,8 +2570,20 @@
                                 <w:sz w:val="36"/>
                                 <w:szCs w:val="36"/>
                               </w:rPr>
-                              <w:t>Email επικοινωνίας :</w:t>
+                              <w:t xml:space="preserve">Email </w:t>
                             </w:r>
+                            <w:proofErr w:type="gramStart"/>
+                            <w:r>
+                              <w:rPr>
+                                <w:rFonts w:ascii="Calibri" w:hAnsi="Calibri"/>
+                                <w:b/>
+                                <w:bCs/>
+                                <w:sz w:val="36"/>
+                                <w:szCs w:val="36"/>
+                              </w:rPr>
+                              <w:t>επικοινωνίας :</w:t>
+                            </w:r>
+                            <w:proofErr w:type="gramEnd"/>
                           </w:p>
                           <w:p>
                             <w:pPr>
@@ -2694,8 +2759,20 @@
                           <w:sz w:val="36"/>
                           <w:szCs w:val="36"/>
                         </w:rPr>
-                        <w:t>Email επικοινωνίας :</w:t>
+                        <w:t xml:space="preserve">Email </w:t>
                       </w:r>
+                      <w:proofErr w:type="gramStart"/>
+                      <w:r>
+                        <w:rPr>
+                          <w:rFonts w:ascii="Calibri" w:hAnsi="Calibri"/>
+                          <w:b/>
+                          <w:bCs/>
+                          <w:sz w:val="36"/>
+                          <w:szCs w:val="36"/>
+                        </w:rPr>
+                        <w:t>επικοινωνίας :</w:t>
+                      </w:r>
+                      <w:proofErr w:type="gramEnd"/>
                     </w:p>
                     <w:p>
                       <w:pPr>
@@ -3077,8 +3154,21 @@
                                 <w:szCs w:val="36"/>
                                 <w:lang w:val="el-GR"/>
                               </w:rPr>
-                              <w:t xml:space="preserve"> επικοινωνίας :</w:t>
+                              <w:t xml:space="preserve"> </w:t>
                             </w:r>
+                            <w:proofErr w:type="gramStart"/>
+                            <w:r>
+                              <w:rPr>
+                                <w:rFonts w:ascii="Calibri" w:hAnsi="Calibri"/>
+                                <w:b/>
+                                <w:bCs/>
+                                <w:sz w:val="36"/>
+                                <w:szCs w:val="36"/>
+                                <w:lang w:val="el-GR"/>
+                              </w:rPr>
+                              <w:t>επικοινωνίας :</w:t>
+                            </w:r>
+                            <w:proofErr w:type="gramEnd"/>
                           </w:p>
                           <w:p>
                             <w:pPr>
@@ -3386,8 +3476,21 @@
                           <w:szCs w:val="36"/>
                           <w:lang w:val="el-GR"/>
                         </w:rPr>
-                        <w:t xml:space="preserve"> επικοινωνίας :</w:t>
+                        <w:t xml:space="preserve"> </w:t>
                       </w:r>
+                      <w:proofErr w:type="gramStart"/>
+                      <w:r>
+                        <w:rPr>
+                          <w:rFonts w:ascii="Calibri" w:hAnsi="Calibri"/>
+                          <w:b/>
+                          <w:bCs/>
+                          <w:sz w:val="36"/>
+                          <w:szCs w:val="36"/>
+                          <w:lang w:val="el-GR"/>
+                        </w:rPr>
+                        <w:t>επικοινωνίας :</w:t>
+                      </w:r>
+                      <w:proofErr w:type="gramEnd"/>
                     </w:p>
                     <w:p>
                       <w:pPr>
@@ -3549,7 +3652,7 @@
                     <pic:cNvPicPr/>
                   </pic:nvPicPr>
                   <pic:blipFill>
-                    <a:blip r:embed="rId7" cstate="print">
+                    <a:blip r:embed="rId10" cstate="print">
                       <a:extLst>
                         <a:ext uri="{28A0092B-C50C-407E-A947-70E740481C1C}">
                           <a14:useLocalDpi xmlns:a14="http://schemas.microsoft.com/office/drawing/2010/main" val="0"/>
@@ -3596,7 +3699,7 @@
           <w:lang w:val="en-US" w:eastAsia="en-US" w:bidi="ar-SA"/>
         </w:rPr>
         <w:drawing>
-          <wp:anchor distT="0" distB="0" distL="114300" distR="114300" simplePos="0" relativeHeight="251666432" behindDoc="0" locked="0" layoutInCell="1" allowOverlap="1" wp14:anchorId="2070F2A0" wp14:editId="0D6BCEB0">
+          <wp:anchor distT="0" distB="0" distL="114300" distR="114300" simplePos="0" relativeHeight="251666432" behindDoc="0" locked="0" layoutInCell="1" allowOverlap="1" wp14:anchorId="2070F2A0" wp14:editId="114E9131">
             <wp:simplePos x="0" y="0"/>
             <wp:positionH relativeFrom="column">
               <wp:posOffset>4324350</wp:posOffset>
@@ -3619,7 +3722,7 @@
                     <pic:cNvPicPr/>
                   </pic:nvPicPr>
                   <pic:blipFill>
-                    <a:blip r:embed="rId8" cstate="print">
+                    <a:blip r:embed="rId11" cstate="print">
                       <a:extLst>
                         <a:ext uri="{28A0092B-C50C-407E-A947-70E740481C1C}">
                           <a14:useLocalDpi xmlns:a14="http://schemas.microsoft.com/office/drawing/2010/main" val="0"/>
@@ -3849,24 +3952,781 @@
         <w:pStyle w:val="Heading1"/>
         <w:rPr>
           <w:rFonts w:ascii="Century Gothic" w:hAnsi="Century Gothic"/>
-          <w:lang w:val="el-GR"/>
-        </w:rPr>
-      </w:pPr>
-      <w:r>
-        <w:rPr>
-          <w:rFonts w:ascii="Century Gothic" w:hAnsi="Century Gothic"/>
+          <w:b/>
+          <w:bCs/>
+          <w:color w:val="auto"/>
+          <w:lang w:val="el-GR"/>
+        </w:rPr>
+      </w:pPr>
+      <w:bookmarkStart w:id="1" w:name="_Toc162097154"/>
+      <w:r>
+        <w:rPr>
+          <w:rFonts w:ascii="Century Gothic" w:hAnsi="Century Gothic"/>
+          <w:b/>
+          <w:bCs/>
+          <w:color w:val="auto"/>
           <w:lang w:val="el-GR"/>
         </w:rPr>
         <w:lastRenderedPageBreak/>
         <w:t>Περίγραμμα κινδύνων</w:t>
       </w:r>
-    </w:p>
-    <w:p>
-      <w:pPr>
-        <w:rPr>
-          <w:lang w:val="el-GR"/>
-        </w:rPr>
-      </w:pPr>
+      <w:bookmarkEnd w:id="1"/>
+    </w:p>
+    <w:p>
+      <w:pPr>
+        <w:rPr>
+          <w:rFonts w:ascii="Century Gothic" w:hAnsi="Century Gothic"/>
+          <w:lang w:val="el-GR"/>
+        </w:rPr>
+      </w:pPr>
+    </w:p>
+    <w:p>
+      <w:pPr>
+        <w:pStyle w:val="Heading2"/>
+        <w:rPr>
+          <w:rFonts w:ascii="Century Gothic" w:hAnsi="Century Gothic"/>
+          <w:color w:val="auto"/>
+          <w:sz w:val="28"/>
+          <w:szCs w:val="28"/>
+          <w:u w:val="single"/>
+          <w:lang w:val="el-GR"/>
+        </w:rPr>
+      </w:pPr>
+      <w:r>
+        <w:rPr>
+          <w:rFonts w:ascii="Century Gothic" w:hAnsi="Century Gothic"/>
+          <w:color w:val="auto"/>
+          <w:sz w:val="28"/>
+          <w:szCs w:val="28"/>
+          <w:u w:val="single"/>
+          <w:lang w:val="el-GR"/>
+        </w:rPr>
+        <w:t>Λάθος χρονοπρογραμματισμός</w:t>
+      </w:r>
+    </w:p>
+    <w:p>
+      <w:pPr>
+        <w:rPr>
+          <w:rFonts w:ascii="Century Gothic" w:hAnsi="Century Gothic"/>
+          <w:lang w:val="el-GR"/>
+        </w:rPr>
+      </w:pPr>
+    </w:p>
+    <w:p>
+      <w:pPr>
+        <w:jc w:val="both"/>
+        <w:rPr>
+          <w:lang w:val="el-GR"/>
+        </w:rPr>
+      </w:pPr>
+      <w:r>
+        <w:rPr>
+          <w:rFonts w:ascii="Century Gothic" w:hAnsi="Century Gothic"/>
+          <w:lang w:val="el-GR"/>
+        </w:rPr>
+        <w:t xml:space="preserve">Ο προγραμματισμός που έχει γίνει για την ομάδα και το έργο έχει μεγάλη πιθανότητα να είναι λανθασμένος, το οποίο θα είχε αποτέλεσμα την καθυστέρηση του έργου καθώς και αύξηση οικονομικών αναγκών. Κάτι τέτοιο είναι πιθανό να συμβεί λόγω καθυστερήσεων είτε από τα μέλη της ομάδας, είτε από εξωτερικούς παράγοντες (π.χ. νομικά ζητήματα). Για την αντιμετώπιση αυτών έχουμε οργανώσει και μοιράσει </w:t>
+      </w:r>
+      <w:r>
+        <w:rPr>
+          <w:rFonts w:ascii="Century Gothic" w:hAnsi="Century Gothic"/>
+          <w:lang w:val="el-GR"/>
+        </w:rPr>
+        <w:t xml:space="preserve">τα ζητούμενα του έργου </w:t>
+      </w:r>
+      <w:r>
+        <w:rPr>
+          <w:rFonts w:ascii="Century Gothic" w:hAnsi="Century Gothic"/>
+          <w:lang w:val="el-GR"/>
+        </w:rPr>
+        <w:t>σε μικρά κομμάτια τα οποία είναι δυνατό να εκτελεστούν σ</w:t>
+      </w:r>
+      <w:r>
+        <w:rPr>
+          <w:rFonts w:ascii="Century Gothic" w:hAnsi="Century Gothic"/>
+          <w:lang w:val="el-GR"/>
+        </w:rPr>
+        <w:t xml:space="preserve">ε διάστημα μίας εβδομάδας σε συμφωνία με τα </w:t>
+      </w:r>
+      <w:r>
+        <w:rPr>
+          <w:rFonts w:ascii="Century Gothic" w:hAnsi="Century Gothic"/>
+        </w:rPr>
+        <w:t>Sprints</w:t>
+      </w:r>
+      <w:r>
+        <w:rPr>
+          <w:rFonts w:ascii="Century Gothic" w:hAnsi="Century Gothic"/>
+          <w:lang w:val="el-GR"/>
+        </w:rPr>
+        <w:t xml:space="preserve"> </w:t>
+      </w:r>
+      <w:r>
+        <w:rPr>
+          <w:rFonts w:ascii="Century Gothic" w:hAnsi="Century Gothic"/>
+          <w:lang w:val="el-GR"/>
+        </w:rPr>
+        <w:t>μας, κάτι το οποίο θα βοηθήσει τα μέλη της ομάδας να είναι ενημερωμένα για την πορεία του έργου και να βρίσκονται συνέχεια σε εγρήγορση.</w:t>
+      </w:r>
+    </w:p>
+    <w:p>
+      <w:pPr>
+        <w:rPr>
+          <w:lang w:val="el-GR"/>
+        </w:rPr>
+      </w:pPr>
+    </w:p>
+    <w:p>
+      <w:pPr>
+        <w:rPr>
+          <w:lang w:val="el-GR"/>
+        </w:rPr>
+      </w:pPr>
+    </w:p>
+    <w:p>
+      <w:pPr>
+        <w:pStyle w:val="Heading2"/>
+        <w:rPr>
+          <w:rFonts w:ascii="Century Gothic" w:hAnsi="Century Gothic"/>
+          <w:color w:val="auto"/>
+          <w:sz w:val="28"/>
+          <w:szCs w:val="28"/>
+          <w:u w:val="single"/>
+          <w:lang w:val="el-GR"/>
+        </w:rPr>
+      </w:pPr>
+      <w:bookmarkStart w:id="2" w:name="_Toc162097155"/>
+      <w:r>
+        <w:rPr>
+          <w:rFonts w:ascii="Century Gothic" w:hAnsi="Century Gothic"/>
+          <w:color w:val="auto"/>
+          <w:sz w:val="28"/>
+          <w:szCs w:val="28"/>
+          <w:u w:val="single"/>
+          <w:lang w:val="el-GR"/>
+        </w:rPr>
+        <w:t>Θέματα ασφαλείας</w:t>
+      </w:r>
+      <w:bookmarkEnd w:id="2"/>
+    </w:p>
+    <w:p>
+      <w:pPr>
+        <w:rPr>
+          <w:rFonts w:ascii="Century Gothic" w:hAnsi="Century Gothic"/>
+          <w:lang w:val="el-GR"/>
+        </w:rPr>
+      </w:pPr>
+    </w:p>
+    <w:p>
+      <w:pPr>
+        <w:jc w:val="both"/>
+        <w:rPr>
+          <w:rFonts w:ascii="Century Gothic" w:hAnsi="Century Gothic"/>
+          <w:lang w:val="el-GR"/>
+        </w:rPr>
+      </w:pPr>
+      <w:r>
+        <w:rPr>
+          <w:rFonts w:ascii="Century Gothic" w:hAnsi="Century Gothic"/>
+          <w:lang w:val="el-GR"/>
+        </w:rPr>
+        <w:t>Στην εφαρμογή μας αποθηκεύονται προσωπικά δεδομένα χρηστών και επιχειρήσεων (</w:t>
+      </w:r>
+      <w:r>
+        <w:rPr>
+          <w:rFonts w:ascii="Century Gothic" w:hAnsi="Century Gothic"/>
+        </w:rPr>
+        <w:t>e</w:t>
+      </w:r>
+      <w:r>
+        <w:rPr>
+          <w:rFonts w:ascii="Century Gothic" w:hAnsi="Century Gothic"/>
+          <w:lang w:val="el-GR"/>
+        </w:rPr>
+        <w:t>-</w:t>
+      </w:r>
+      <w:r>
+        <w:rPr>
+          <w:rFonts w:ascii="Century Gothic" w:hAnsi="Century Gothic"/>
+        </w:rPr>
+        <w:t>mail</w:t>
+      </w:r>
+      <w:r>
+        <w:rPr>
+          <w:rFonts w:ascii="Century Gothic" w:hAnsi="Century Gothic"/>
+          <w:lang w:val="el-GR"/>
+        </w:rPr>
+        <w:t xml:space="preserve">, </w:t>
+      </w:r>
+      <w:r>
+        <w:rPr>
+          <w:rFonts w:ascii="Century Gothic" w:hAnsi="Century Gothic"/>
+          <w:lang w:val="el-GR"/>
+        </w:rPr>
+        <w:t>κωδικοί, στοιχεία για την ταυτοποίηση της επιχείρησης κτλ.) τα οποία είναι απαραίτητα για την ομαλή λειτουργία της εφαρμογής.</w:t>
+      </w:r>
+      <w:r>
+        <w:rPr>
+          <w:rFonts w:ascii="Century Gothic" w:hAnsi="Century Gothic"/>
+          <w:lang w:val="el-GR"/>
+        </w:rPr>
+        <w:t xml:space="preserve"> Τα δεδομένα αυτά είναι πιθανό να πέσουν θύμα κάποιου είδους κυβερνοεπιθέσης ή να διαρρεύσουν μέσω μη ελεγχόμενης πρόσβασης. Για την αντιμετώπιση των προβλημάτων αυτών, μπορούμε να χρησιμοποιήσουμε τις παρακάτω μεθόδους:</w:t>
+      </w:r>
+    </w:p>
+    <w:p>
+      <w:pPr>
+        <w:jc w:val="both"/>
+        <w:rPr>
+          <w:rFonts w:ascii="Century Gothic" w:hAnsi="Century Gothic"/>
+          <w:lang w:val="el-GR"/>
+        </w:rPr>
+      </w:pPr>
+    </w:p>
+    <w:p>
+      <w:pPr>
+        <w:pStyle w:val="ListParagraph"/>
+        <w:numPr>
+          <w:ilvl w:val="0"/>
+          <w:numId w:val="1"/>
+        </w:numPr>
+        <w:jc w:val="both"/>
+        <w:rPr>
+          <w:rFonts w:ascii="Century Gothic" w:hAnsi="Century Gothic"/>
+          <w:lang w:val="el-GR"/>
+        </w:rPr>
+      </w:pPr>
+      <w:r>
+        <w:rPr>
+          <w:rFonts w:ascii="Century Gothic" w:hAnsi="Century Gothic"/>
+          <w:lang w:val="el-GR"/>
+        </w:rPr>
+        <w:t>Ελαχιστοποίηση των δεδομένων που χρειάζεται να αποθηκεύουμε</w:t>
+      </w:r>
+    </w:p>
+    <w:p>
+      <w:pPr>
+        <w:pStyle w:val="ListParagraph"/>
+        <w:numPr>
+          <w:ilvl w:val="0"/>
+          <w:numId w:val="1"/>
+        </w:numPr>
+        <w:jc w:val="both"/>
+        <w:rPr>
+          <w:rFonts w:ascii="Century Gothic" w:hAnsi="Century Gothic"/>
+          <w:lang w:val="el-GR"/>
+        </w:rPr>
+      </w:pPr>
+      <w:r>
+        <w:rPr>
+          <w:rFonts w:ascii="Century Gothic" w:hAnsi="Century Gothic"/>
+          <w:lang w:val="el-GR"/>
+        </w:rPr>
+        <w:t xml:space="preserve">Χρήση εφαρμογών τρίτων που ειδικεύονται πάνω στο τομέα (π.χ. </w:t>
+      </w:r>
+      <w:r>
+        <w:rPr>
+          <w:rFonts w:ascii="Century Gothic" w:hAnsi="Century Gothic"/>
+        </w:rPr>
+        <w:t>Authentication</w:t>
+      </w:r>
+      <w:r>
+        <w:rPr>
+          <w:rFonts w:ascii="Century Gothic" w:hAnsi="Century Gothic"/>
+          <w:lang w:val="el-GR"/>
+        </w:rPr>
+        <w:t xml:space="preserve"> </w:t>
+      </w:r>
+      <w:r>
+        <w:rPr>
+          <w:rFonts w:ascii="Century Gothic" w:hAnsi="Century Gothic"/>
+        </w:rPr>
+        <w:t>providers</w:t>
+      </w:r>
+      <w:r>
+        <w:rPr>
+          <w:rFonts w:ascii="Century Gothic" w:hAnsi="Century Gothic"/>
+          <w:lang w:val="el-GR"/>
+        </w:rPr>
+        <w:t>)</w:t>
+      </w:r>
+    </w:p>
+    <w:p>
+      <w:pPr>
+        <w:pStyle w:val="ListParagraph"/>
+        <w:numPr>
+          <w:ilvl w:val="0"/>
+          <w:numId w:val="1"/>
+        </w:numPr>
+        <w:jc w:val="both"/>
+        <w:rPr>
+          <w:rFonts w:ascii="Century Gothic" w:hAnsi="Century Gothic"/>
+          <w:lang w:val="el-GR"/>
+        </w:rPr>
+      </w:pPr>
+      <w:r>
+        <w:rPr>
+          <w:rFonts w:ascii="Century Gothic" w:hAnsi="Century Gothic"/>
+          <w:lang w:val="el-GR"/>
+        </w:rPr>
+        <w:t>Συχνά</w:t>
+      </w:r>
+      <w:r>
+        <w:rPr>
+          <w:rFonts w:ascii="Century Gothic" w:hAnsi="Century Gothic"/>
+          <w:lang w:val="el-GR"/>
+        </w:rPr>
+        <w:t xml:space="preserve"> </w:t>
+      </w:r>
+      <w:r>
+        <w:rPr>
+          <w:rFonts w:ascii="Century Gothic" w:hAnsi="Century Gothic"/>
+          <w:lang w:val="el-GR"/>
+        </w:rPr>
+        <w:t>τεστ</w:t>
+      </w:r>
+      <w:r>
+        <w:rPr>
+          <w:rFonts w:ascii="Century Gothic" w:hAnsi="Century Gothic"/>
+          <w:lang w:val="el-GR"/>
+        </w:rPr>
+        <w:t xml:space="preserve"> </w:t>
+      </w:r>
+      <w:r>
+        <w:rPr>
+          <w:rFonts w:ascii="Century Gothic" w:hAnsi="Century Gothic"/>
+          <w:lang w:val="el-GR"/>
+        </w:rPr>
+        <w:t>διείσδυσης</w:t>
+      </w:r>
+      <w:r>
+        <w:rPr>
+          <w:rFonts w:ascii="Century Gothic" w:hAnsi="Century Gothic"/>
+          <w:lang w:val="el-GR"/>
+        </w:rPr>
+        <w:t xml:space="preserve"> (</w:t>
+      </w:r>
+      <w:r>
+        <w:rPr>
+          <w:rFonts w:ascii="Century Gothic" w:hAnsi="Century Gothic"/>
+        </w:rPr>
+        <w:t>penetration</w:t>
+      </w:r>
+      <w:r>
+        <w:rPr>
+          <w:rFonts w:ascii="Century Gothic" w:hAnsi="Century Gothic"/>
+          <w:lang w:val="el-GR"/>
+        </w:rPr>
+        <w:t xml:space="preserve"> </w:t>
+      </w:r>
+      <w:r>
+        <w:rPr>
+          <w:rFonts w:ascii="Century Gothic" w:hAnsi="Century Gothic"/>
+        </w:rPr>
+        <w:t>tests</w:t>
+      </w:r>
+      <w:r>
+        <w:rPr>
+          <w:rFonts w:ascii="Century Gothic" w:hAnsi="Century Gothic"/>
+          <w:lang w:val="el-GR"/>
+        </w:rPr>
+        <w:t xml:space="preserve">) </w:t>
+      </w:r>
+      <w:r>
+        <w:rPr>
+          <w:rFonts w:ascii="Century Gothic" w:hAnsi="Century Gothic"/>
+          <w:lang w:val="el-GR"/>
+        </w:rPr>
+        <w:t>με σκοπό την αναγνώριση και αντιμετώπιση θεμάτων ασφαλείας</w:t>
+      </w:r>
+    </w:p>
+    <w:p>
+      <w:pPr>
+        <w:pStyle w:val="ListParagraph"/>
+        <w:numPr>
+          <w:ilvl w:val="0"/>
+          <w:numId w:val="1"/>
+        </w:numPr>
+        <w:jc w:val="both"/>
+        <w:rPr>
+          <w:rFonts w:ascii="Century Gothic" w:hAnsi="Century Gothic"/>
+          <w:lang w:val="el-GR"/>
+        </w:rPr>
+      </w:pPr>
+      <w:r>
+        <w:rPr>
+          <w:rFonts w:ascii="Century Gothic" w:hAnsi="Century Gothic"/>
+          <w:lang w:val="el-GR"/>
+        </w:rPr>
+        <w:t xml:space="preserve">Χρήση προχωρημένων πρακτικών ασφαλείας όπως </w:t>
+      </w:r>
+      <w:r>
+        <w:rPr>
+          <w:rFonts w:ascii="Century Gothic" w:hAnsi="Century Gothic"/>
+        </w:rPr>
+        <w:t>Single</w:t>
+      </w:r>
+      <w:r>
+        <w:rPr>
+          <w:rFonts w:ascii="Century Gothic" w:hAnsi="Century Gothic"/>
+          <w:lang w:val="el-GR"/>
+        </w:rPr>
+        <w:t xml:space="preserve"> </w:t>
+      </w:r>
+      <w:r>
+        <w:rPr>
+          <w:rFonts w:ascii="Century Gothic" w:hAnsi="Century Gothic"/>
+        </w:rPr>
+        <w:t>Sign</w:t>
+      </w:r>
+      <w:r>
+        <w:rPr>
+          <w:rFonts w:ascii="Century Gothic" w:hAnsi="Century Gothic"/>
+          <w:lang w:val="el-GR"/>
+        </w:rPr>
+        <w:t>-</w:t>
+      </w:r>
+      <w:r>
+        <w:rPr>
+          <w:rFonts w:ascii="Century Gothic" w:hAnsi="Century Gothic"/>
+        </w:rPr>
+        <w:t>On</w:t>
+      </w:r>
+      <w:r>
+        <w:rPr>
+          <w:rFonts w:ascii="Century Gothic" w:hAnsi="Century Gothic"/>
+          <w:lang w:val="el-GR"/>
+        </w:rPr>
+        <w:t xml:space="preserve">, </w:t>
+      </w:r>
+      <w:r>
+        <w:rPr>
+          <w:rFonts w:ascii="Century Gothic" w:hAnsi="Century Gothic"/>
+        </w:rPr>
+        <w:t>Magic</w:t>
+      </w:r>
+      <w:r>
+        <w:rPr>
+          <w:rFonts w:ascii="Century Gothic" w:hAnsi="Century Gothic"/>
+          <w:lang w:val="el-GR"/>
+        </w:rPr>
+        <w:t xml:space="preserve"> </w:t>
+      </w:r>
+      <w:r>
+        <w:rPr>
+          <w:rFonts w:ascii="Century Gothic" w:hAnsi="Century Gothic"/>
+        </w:rPr>
+        <w:t>Links</w:t>
+      </w:r>
+      <w:r>
+        <w:rPr>
+          <w:rFonts w:ascii="Century Gothic" w:hAnsi="Century Gothic"/>
+          <w:lang w:val="el-GR"/>
+        </w:rPr>
+        <w:t xml:space="preserve">, </w:t>
+      </w:r>
+      <w:r>
+        <w:rPr>
+          <w:rFonts w:ascii="Century Gothic" w:hAnsi="Century Gothic"/>
+          <w:lang w:val="el-GR"/>
+        </w:rPr>
+        <w:t>κτλ.</w:t>
+      </w:r>
+    </w:p>
+    <w:p>
+      <w:pPr>
+        <w:rPr>
+          <w:lang w:val="el-GR"/>
+        </w:rPr>
+      </w:pPr>
+    </w:p>
+    <w:p>
+      <w:pPr>
+        <w:rPr>
+          <w:lang w:val="el-GR"/>
+        </w:rPr>
+      </w:pPr>
+    </w:p>
+    <w:p>
+      <w:pPr>
+        <w:pStyle w:val="Heading2"/>
+        <w:rPr>
+          <w:rFonts w:ascii="Century Gothic" w:hAnsi="Century Gothic"/>
+          <w:color w:val="auto"/>
+          <w:sz w:val="28"/>
+          <w:szCs w:val="28"/>
+          <w:u w:val="single"/>
+          <w:lang w:val="el-GR"/>
+        </w:rPr>
+      </w:pPr>
+      <w:r>
+        <w:rPr>
+          <w:rFonts w:ascii="Century Gothic" w:hAnsi="Century Gothic"/>
+          <w:color w:val="auto"/>
+          <w:sz w:val="28"/>
+          <w:szCs w:val="28"/>
+          <w:u w:val="single"/>
+          <w:lang w:val="el-GR"/>
+        </w:rPr>
+        <w:t xml:space="preserve">Θέματα </w:t>
+      </w:r>
+      <w:r>
+        <w:rPr>
+          <w:rFonts w:ascii="Century Gothic" w:hAnsi="Century Gothic"/>
+          <w:color w:val="auto"/>
+          <w:sz w:val="28"/>
+          <w:szCs w:val="28"/>
+          <w:u w:val="single"/>
+          <w:lang w:val="el-GR"/>
+        </w:rPr>
+        <w:t>απόδοσης</w:t>
+      </w:r>
+    </w:p>
+    <w:p>
+      <w:pPr>
+        <w:rPr>
+          <w:rFonts w:ascii="Century Gothic" w:hAnsi="Century Gothic"/>
+          <w:lang w:val="el-GR"/>
+        </w:rPr>
+      </w:pPr>
+    </w:p>
+    <w:p>
+      <w:pPr>
+        <w:jc w:val="both"/>
+        <w:rPr>
+          <w:rFonts w:ascii="Century Gothic" w:hAnsi="Century Gothic"/>
+          <w:lang w:val="el-GR"/>
+        </w:rPr>
+      </w:pPr>
+      <w:r>
+        <w:rPr>
+          <w:rFonts w:ascii="Century Gothic" w:hAnsi="Century Gothic"/>
+          <w:lang w:val="el-GR"/>
+        </w:rPr>
+        <w:t xml:space="preserve">Λόγω της φύσης της εφαρμογής που μοιάζει αρκετά με ένα ηλεκτρονικό κατάστημα αναμένεται να υπάρχει υψηλός αριθμός χρηστών ανά πάσα στιγμή. Αυτό θα έχει το αποτέλεσμα αύξησης του χρόνου ανταπόκρισης των </w:t>
+      </w:r>
+      <w:r>
+        <w:rPr>
+          <w:rFonts w:ascii="Century Gothic" w:hAnsi="Century Gothic"/>
+        </w:rPr>
+        <w:t>server</w:t>
+      </w:r>
+      <w:r>
+        <w:rPr>
+          <w:rFonts w:ascii="Century Gothic" w:hAnsi="Century Gothic"/>
+          <w:lang w:val="el-GR"/>
+        </w:rPr>
+        <w:t xml:space="preserve"> μας, μειώνοντας έτσι την εμπειρία των χρηστών. Για την αντιμετώπιση αυτών των προβλημάτων θα χρησιμοποιήσουμε</w:t>
+      </w:r>
+      <w:r>
+        <w:rPr>
+          <w:rFonts w:ascii="Century Gothic" w:hAnsi="Century Gothic"/>
+          <w:lang w:val="el-GR"/>
+        </w:rPr>
+        <w:t xml:space="preserve"> τα εξής:</w:t>
+      </w:r>
+    </w:p>
+    <w:p>
+      <w:pPr>
+        <w:jc w:val="both"/>
+        <w:rPr>
+          <w:rFonts w:ascii="Century Gothic" w:hAnsi="Century Gothic"/>
+          <w:lang w:val="el-GR"/>
+        </w:rPr>
+      </w:pPr>
+    </w:p>
+    <w:p>
+      <w:pPr>
+        <w:pStyle w:val="ListParagraph"/>
+        <w:numPr>
+          <w:ilvl w:val="0"/>
+          <w:numId w:val="2"/>
+        </w:numPr>
+        <w:jc w:val="both"/>
+        <w:rPr>
+          <w:rFonts w:ascii="Century Gothic" w:hAnsi="Century Gothic"/>
+          <w:lang w:val="el-GR"/>
+        </w:rPr>
+      </w:pPr>
+      <w:r>
+        <w:rPr>
+          <w:rFonts w:ascii="Century Gothic" w:hAnsi="Century Gothic"/>
+        </w:rPr>
+        <w:t>CDNs</w:t>
+      </w:r>
+      <w:r>
+        <w:rPr>
+          <w:rFonts w:ascii="Century Gothic" w:hAnsi="Century Gothic"/>
+          <w:lang w:val="el-GR"/>
+        </w:rPr>
+        <w:t xml:space="preserve"> έτσι ώστε η εφαρμογή να σερβίρεται από πολλά σημεία ανά πάσα στιγμή</w:t>
+      </w:r>
+    </w:p>
+    <w:p>
+      <w:pPr>
+        <w:pStyle w:val="ListParagraph"/>
+        <w:numPr>
+          <w:ilvl w:val="0"/>
+          <w:numId w:val="2"/>
+        </w:numPr>
+        <w:jc w:val="both"/>
+        <w:rPr>
+          <w:rFonts w:ascii="Century Gothic" w:hAnsi="Century Gothic"/>
+          <w:lang w:val="el-GR"/>
+        </w:rPr>
+      </w:pPr>
+      <w:r>
+        <w:rPr>
+          <w:rFonts w:ascii="Century Gothic" w:hAnsi="Century Gothic"/>
+        </w:rPr>
+        <w:t>Cross</w:t>
+      </w:r>
+      <w:r>
+        <w:rPr>
+          <w:rFonts w:ascii="Century Gothic" w:hAnsi="Century Gothic"/>
+          <w:lang w:val="el-GR"/>
+        </w:rPr>
+        <w:t>-</w:t>
+      </w:r>
+      <w:r>
+        <w:rPr>
+          <w:rFonts w:ascii="Century Gothic" w:hAnsi="Century Gothic"/>
+        </w:rPr>
+        <w:t>region</w:t>
+      </w:r>
+      <w:r>
+        <w:rPr>
+          <w:rFonts w:ascii="Century Gothic" w:hAnsi="Century Gothic"/>
+          <w:lang w:val="el-GR"/>
+        </w:rPr>
+        <w:t xml:space="preserve"> </w:t>
+      </w:r>
+      <w:r>
+        <w:rPr>
+          <w:rFonts w:ascii="Century Gothic" w:hAnsi="Century Gothic"/>
+          <w:lang w:val="el-GR"/>
+        </w:rPr>
+        <w:t>λογαριασμούς, έτσι ώστε να εξυπηρετούμε χρήστες από όλες τις χώρες χωρίς καθυστερήσεις</w:t>
+      </w:r>
+    </w:p>
+    <w:p>
+      <w:pPr>
+        <w:pStyle w:val="ListParagraph"/>
+        <w:numPr>
+          <w:ilvl w:val="0"/>
+          <w:numId w:val="2"/>
+        </w:numPr>
+        <w:jc w:val="both"/>
+        <w:rPr>
+          <w:rFonts w:ascii="Century Gothic" w:hAnsi="Century Gothic"/>
+          <w:lang w:val="el-GR"/>
+        </w:rPr>
+      </w:pPr>
+      <w:r>
+        <w:rPr>
+          <w:rFonts w:ascii="Century Gothic" w:hAnsi="Century Gothic"/>
+        </w:rPr>
+        <w:t>Caching</w:t>
+      </w:r>
+      <w:r>
+        <w:rPr>
+          <w:rFonts w:ascii="Century Gothic" w:hAnsi="Century Gothic"/>
+          <w:lang w:val="el-GR"/>
+        </w:rPr>
+        <w:t xml:space="preserve"> </w:t>
+      </w:r>
+      <w:r>
+        <w:rPr>
+          <w:rFonts w:ascii="Century Gothic" w:hAnsi="Century Gothic"/>
+        </w:rPr>
+        <w:t>layer</w:t>
+      </w:r>
+      <w:r>
+        <w:rPr>
+          <w:rFonts w:ascii="Century Gothic" w:hAnsi="Century Gothic"/>
+          <w:lang w:val="el-GR"/>
+        </w:rPr>
+        <w:t xml:space="preserve"> (π.χ. </w:t>
+      </w:r>
+      <w:r>
+        <w:rPr>
+          <w:rFonts w:ascii="Century Gothic" w:hAnsi="Century Gothic"/>
+        </w:rPr>
+        <w:t>Redis</w:t>
+      </w:r>
+      <w:r>
+        <w:rPr>
+          <w:rFonts w:ascii="Century Gothic" w:hAnsi="Century Gothic"/>
+          <w:lang w:val="el-GR"/>
+        </w:rPr>
+        <w:t xml:space="preserve">) </w:t>
+      </w:r>
+      <w:r>
+        <w:rPr>
+          <w:rFonts w:ascii="Century Gothic" w:hAnsi="Century Gothic"/>
+          <w:lang w:val="el-GR"/>
+        </w:rPr>
+        <w:t>για</w:t>
+      </w:r>
+      <w:r>
+        <w:rPr>
+          <w:rFonts w:ascii="Century Gothic" w:hAnsi="Century Gothic"/>
+          <w:lang w:val="el-GR"/>
+        </w:rPr>
+        <w:t xml:space="preserve"> </w:t>
+      </w:r>
+      <w:r>
+        <w:rPr>
+          <w:rFonts w:ascii="Century Gothic" w:hAnsi="Century Gothic"/>
+          <w:lang w:val="el-GR"/>
+        </w:rPr>
+        <w:t>τα</w:t>
+      </w:r>
+      <w:r>
+        <w:rPr>
+          <w:rFonts w:ascii="Century Gothic" w:hAnsi="Century Gothic"/>
+          <w:lang w:val="el-GR"/>
+        </w:rPr>
+        <w:t xml:space="preserve"> </w:t>
+      </w:r>
+      <w:r>
+        <w:rPr>
+          <w:rFonts w:ascii="Century Gothic" w:hAnsi="Century Gothic"/>
+        </w:rPr>
+        <w:t>requests</w:t>
+      </w:r>
+      <w:r>
+        <w:rPr>
+          <w:rFonts w:ascii="Century Gothic" w:hAnsi="Century Gothic"/>
+          <w:lang w:val="el-GR"/>
+        </w:rPr>
+        <w:t xml:space="preserve"> </w:t>
+      </w:r>
+      <w:r>
+        <w:rPr>
+          <w:rFonts w:ascii="Century Gothic" w:hAnsi="Century Gothic"/>
+          <w:lang w:val="el-GR"/>
+        </w:rPr>
+        <w:t xml:space="preserve">των καθημερινών χρηστών η οποία γίνεται </w:t>
+      </w:r>
+      <w:r>
+        <w:rPr>
+          <w:rFonts w:ascii="Century Gothic" w:hAnsi="Century Gothic"/>
+        </w:rPr>
+        <w:t>invalidate</w:t>
+      </w:r>
+      <w:r>
+        <w:rPr>
+          <w:rFonts w:ascii="Century Gothic" w:hAnsi="Century Gothic"/>
+          <w:lang w:val="el-GR"/>
+        </w:rPr>
+        <w:t xml:space="preserve"> </w:t>
+      </w:r>
+      <w:r>
+        <w:rPr>
+          <w:rFonts w:ascii="Century Gothic" w:hAnsi="Century Gothic"/>
+          <w:lang w:val="el-GR"/>
+        </w:rPr>
+        <w:t>όταν οι πωλητές αλλάζουν τα προϊόντα τους.</w:t>
+      </w:r>
     </w:p>
     <w:sectPr>
       <w:pgSz w:w="12240" w:h="15840"/>
@@ -3876,6 +4736,281 @@
     </w:sectPr>
   </w:body>
 </w:document>
+</file>
+
+<file path=word/endnotes.xml><?xml version="1.0" encoding="utf-8"?>
+<w:endnotes xmlns:wpc="http://schemas.microsoft.com/office/word/2010/wordprocessingCanvas" xmlns:cx="http://schemas.microsoft.com/office/drawing/2014/chartex" xmlns:cx1="http://schemas.microsoft.com/office/drawing/2015/9/8/chartex" xmlns:cx2="http://schemas.microsoft.com/office/drawing/2015/10/21/chartex" xmlns:cx3="http://schemas.microsoft.com/office/drawing/2016/5/9/chartex" xmlns:cx4="http://schemas.microsoft.com/office/drawing/2016/5/10/chartex" xmlns:cx5="http://schemas.microsoft.com/office/drawing/2016/5/11/chartex" xmlns:cx6="http://schemas.microsoft.com/office/drawing/2016/5/12/chartex" xmlns:cx7="http://schemas.microsoft.com/office/drawing/2016/5/13/chartex" xmlns:cx8="http://schemas.microsoft.com/office/drawing/2016/5/14/chartex" xmlns:mc="http://schemas.openxmlformats.org/markup-compatibility/2006" xmlns:aink="http://schemas.microsoft.com/office/drawing/2016/ink" xmlns:am3d="http://schemas.microsoft.com/office/drawing/2017/model3d" xmlns:o="urn:schemas-microsoft-com:office:office" xmlns:oel="http://schemas.microsoft.com/office/2019/extlst" xmlns:r="http://schemas.openxmlformats.org/officeDocument/2006/relationships" xmlns:m="http://schemas.openxmlformats.org/officeDocument/2006/math" xmlns:v="urn:schemas-microsoft-com:vml" xmlns:wp14="http://schemas.microsoft.com/office/word/2010/wordprocessingDrawing" xmlns:wp="http://schemas.openxmlformats.org/drawingml/2006/wordprocessingDrawing" xmlns:w10="urn:schemas-microsoft-com:office:word" xmlns:w="http://schemas.openxmlformats.org/wordprocessingml/2006/main" xmlns:w14="http://schemas.microsoft.com/office/word/2010/wordml" xmlns:w15="http://schemas.microsoft.com/office/word/2012/wordml" xmlns:w16cex="http://schemas.microsoft.com/office/word/2018/wordml/cex" xmlns:w16cid="http://schemas.microsoft.com/office/word/2016/wordml/cid" xmlns:w16="http://schemas.microsoft.com/office/word/2018/wordml" xmlns:w16sdtdh="http://schemas.microsoft.com/office/word/2020/wordml/sdtdatahash" xmlns:w16se="http://schemas.microsoft.com/office/word/2015/wordml/symex" xmlns:wpg="http://schemas.microsoft.com/office/word/2010/wordprocessingGroup" xmlns:wpi="http://schemas.microsoft.com/office/word/2010/wordprocessingInk" xmlns:wne="http://schemas.microsoft.com/office/word/2006/wordml" xmlns:wps="http://schemas.microsoft.com/office/word/2010/wordprocessingShape" mc:Ignorable="w14 w15 w16se w16cid w16 w16cex w16sdtdh wp14">
+  <w:endnote w:type="separator" w:id="-1">
+    <w:p>
+      <w:r>
+        <w:separator/>
+      </w:r>
+    </w:p>
+  </w:endnote>
+  <w:endnote w:type="continuationSeparator" w:id="0">
+    <w:p>
+      <w:r>
+        <w:continuationSeparator/>
+      </w:r>
+    </w:p>
+  </w:endnote>
+</w:endnotes>
+</file>
+
+<file path=word/footnotes.xml><?xml version="1.0" encoding="utf-8"?>
+<w:footnotes xmlns:wpc="http://schemas.microsoft.com/office/word/2010/wordprocessingCanvas" xmlns:cx="http://schemas.microsoft.com/office/drawing/2014/chartex" xmlns:cx1="http://schemas.microsoft.com/office/drawing/2015/9/8/chartex" xmlns:cx2="http://schemas.microsoft.com/office/drawing/2015/10/21/chartex" xmlns:cx3="http://schemas.microsoft.com/office/drawing/2016/5/9/chartex" xmlns:cx4="http://schemas.microsoft.com/office/drawing/2016/5/10/chartex" xmlns:cx5="http://schemas.microsoft.com/office/drawing/2016/5/11/chartex" xmlns:cx6="http://schemas.microsoft.com/office/drawing/2016/5/12/chartex" xmlns:cx7="http://schemas.microsoft.com/office/drawing/2016/5/13/chartex" xmlns:cx8="http://schemas.microsoft.com/office/drawing/2016/5/14/chartex" xmlns:mc="http://schemas.openxmlformats.org/markup-compatibility/2006" xmlns:aink="http://schemas.microsoft.com/office/drawing/2016/ink" xmlns:am3d="http://schemas.microsoft.com/office/drawing/2017/model3d" xmlns:o="urn:schemas-microsoft-com:office:office" xmlns:oel="http://schemas.microsoft.com/office/2019/extlst" xmlns:r="http://schemas.openxmlformats.org/officeDocument/2006/relationships" xmlns:m="http://schemas.openxmlformats.org/officeDocument/2006/math" xmlns:v="urn:schemas-microsoft-com:vml" xmlns:wp14="http://schemas.microsoft.com/office/word/2010/wordprocessingDrawing" xmlns:wp="http://schemas.openxmlformats.org/drawingml/2006/wordprocessingDrawing" xmlns:w10="urn:schemas-microsoft-com:office:word" xmlns:w="http://schemas.openxmlformats.org/wordprocessingml/2006/main" xmlns:w14="http://schemas.microsoft.com/office/word/2010/wordml" xmlns:w15="http://schemas.microsoft.com/office/word/2012/wordml" xmlns:w16cex="http://schemas.microsoft.com/office/word/2018/wordml/cex" xmlns:w16cid="http://schemas.microsoft.com/office/word/2016/wordml/cid" xmlns:w16="http://schemas.microsoft.com/office/word/2018/wordml" xmlns:w16sdtdh="http://schemas.microsoft.com/office/word/2020/wordml/sdtdatahash" xmlns:w16se="http://schemas.microsoft.com/office/word/2015/wordml/symex" xmlns:wpg="http://schemas.microsoft.com/office/word/2010/wordprocessingGroup" xmlns:wpi="http://schemas.microsoft.com/office/word/2010/wordprocessingInk" xmlns:wne="http://schemas.microsoft.com/office/word/2006/wordml" xmlns:wps="http://schemas.microsoft.com/office/word/2010/wordprocessingShape" mc:Ignorable="w14 w15 w16se w16cid w16 w16cex w16sdtdh wp14">
+  <w:footnote w:type="separator" w:id="-1">
+    <w:p>
+      <w:r>
+        <w:separator/>
+      </w:r>
+    </w:p>
+  </w:footnote>
+  <w:footnote w:type="continuationSeparator" w:id="0">
+    <w:p>
+      <w:r>
+        <w:continuationSeparator/>
+      </w:r>
+    </w:p>
+  </w:footnote>
+</w:footnotes>
+</file>
+
+<file path=word/numbering.xml><?xml version="1.0" encoding="utf-8"?>
+<w:numbering xmlns:wpc="http://schemas.microsoft.com/office/word/2010/wordprocessingCanvas" xmlns:cx="http://schemas.microsoft.com/office/drawing/2014/chartex" xmlns:cx1="http://schemas.microsoft.com/office/drawing/2015/9/8/chartex" xmlns:cx2="http://schemas.microsoft.com/office/drawing/2015/10/21/chartex" xmlns:cx3="http://schemas.microsoft.com/office/drawing/2016/5/9/chartex" xmlns:cx4="http://schemas.microsoft.com/office/drawing/2016/5/10/chartex" xmlns:cx5="http://schemas.microsoft.com/office/drawing/2016/5/11/chartex" xmlns:cx6="http://schemas.microsoft.com/office/drawing/2016/5/12/chartex" xmlns:cx7="http://schemas.microsoft.com/office/drawing/2016/5/13/chartex" xmlns:cx8="http://schemas.microsoft.com/office/drawing/2016/5/14/chartex" xmlns:mc="http://schemas.openxmlformats.org/markup-compatibility/2006" xmlns:aink="http://schemas.microsoft.com/office/drawing/2016/ink" xmlns:am3d="http://schemas.microsoft.com/office/drawing/2017/model3d" xmlns:o="urn:schemas-microsoft-com:office:office" xmlns:oel="http://schemas.microsoft.com/office/2019/extlst" xmlns:r="http://schemas.openxmlformats.org/officeDocument/2006/relationships" xmlns:m="http://schemas.openxmlformats.org/officeDocument/2006/math" xmlns:v="urn:schemas-microsoft-com:vml" xmlns:wp14="http://schemas.microsoft.com/office/word/2010/wordprocessingDrawing" xmlns:wp="http://schemas.openxmlformats.org/drawingml/2006/wordprocessingDrawing" xmlns:w10="urn:schemas-microsoft-com:office:word" xmlns:w="http://schemas.openxmlformats.org/wordprocessingml/2006/main" xmlns:w14="http://schemas.microsoft.com/office/word/2010/wordml" xmlns:w15="http://schemas.microsoft.com/office/word/2012/wordml" xmlns:w16cex="http://schemas.microsoft.com/office/word/2018/wordml/cex" xmlns:w16cid="http://schemas.microsoft.com/office/word/2016/wordml/cid" xmlns:w16="http://schemas.microsoft.com/office/word/2018/wordml" xmlns:w16sdtdh="http://schemas.microsoft.com/office/word/2020/wordml/sdtdatahash" xmlns:w16se="http://schemas.microsoft.com/office/word/2015/wordml/symex" xmlns:wpg="http://schemas.microsoft.com/office/word/2010/wordprocessingGroup" xmlns:wpi="http://schemas.microsoft.com/office/word/2010/wordprocessingInk" xmlns:wne="http://schemas.microsoft.com/office/word/2006/wordml" xmlns:wps="http://schemas.microsoft.com/office/word/2010/wordprocessingShape" mc:Ignorable="w14 w15 w16se w16cid w16 w16cex w16sdtdh wp14">
+  <w:abstractNum w:abstractNumId="0" w15:restartNumberingAfterBreak="0">
+    <w:nsid w:val="2F934C76"/>
+    <w:multiLevelType w:val="hybridMultilevel"/>
+    <w:tmpl w:val="2B943DAC"/>
+    <w:lvl w:ilvl="0" w:tplc="04090001">
+      <w:start w:val="1"/>
+      <w:numFmt w:val="bullet"/>
+      <w:lvlText w:val=""/>
+      <w:lvlJc w:val="left"/>
+      <w:pPr>
+        <w:ind w:left="720" w:hanging="360"/>
+      </w:pPr>
+      <w:rPr>
+        <w:rFonts w:ascii="Symbol" w:hAnsi="Symbol" w:hint="default"/>
+      </w:rPr>
+    </w:lvl>
+    <w:lvl w:ilvl="1" w:tplc="04090003" w:tentative="1">
+      <w:start w:val="1"/>
+      <w:numFmt w:val="bullet"/>
+      <w:lvlText w:val="o"/>
+      <w:lvlJc w:val="left"/>
+      <w:pPr>
+        <w:ind w:left="1440" w:hanging="360"/>
+      </w:pPr>
+      <w:rPr>
+        <w:rFonts w:ascii="Courier New" w:hAnsi="Courier New" w:cs="Courier New" w:hint="default"/>
+      </w:rPr>
+    </w:lvl>
+    <w:lvl w:ilvl="2" w:tplc="04090005" w:tentative="1">
+      <w:start w:val="1"/>
+      <w:numFmt w:val="bullet"/>
+      <w:lvlText w:val=""/>
+      <w:lvlJc w:val="left"/>
+      <w:pPr>
+        <w:ind w:left="2160" w:hanging="360"/>
+      </w:pPr>
+      <w:rPr>
+        <w:rFonts w:ascii="Wingdings" w:hAnsi="Wingdings" w:hint="default"/>
+      </w:rPr>
+    </w:lvl>
+    <w:lvl w:ilvl="3" w:tplc="04090001" w:tentative="1">
+      <w:start w:val="1"/>
+      <w:numFmt w:val="bullet"/>
+      <w:lvlText w:val=""/>
+      <w:lvlJc w:val="left"/>
+      <w:pPr>
+        <w:ind w:left="2880" w:hanging="360"/>
+      </w:pPr>
+      <w:rPr>
+        <w:rFonts w:ascii="Symbol" w:hAnsi="Symbol" w:hint="default"/>
+      </w:rPr>
+    </w:lvl>
+    <w:lvl w:ilvl="4" w:tplc="04090003" w:tentative="1">
+      <w:start w:val="1"/>
+      <w:numFmt w:val="bullet"/>
+      <w:lvlText w:val="o"/>
+      <w:lvlJc w:val="left"/>
+      <w:pPr>
+        <w:ind w:left="3600" w:hanging="360"/>
+      </w:pPr>
+      <w:rPr>
+        <w:rFonts w:ascii="Courier New" w:hAnsi="Courier New" w:cs="Courier New" w:hint="default"/>
+      </w:rPr>
+    </w:lvl>
+    <w:lvl w:ilvl="5" w:tplc="04090005" w:tentative="1">
+      <w:start w:val="1"/>
+      <w:numFmt w:val="bullet"/>
+      <w:lvlText w:val=""/>
+      <w:lvlJc w:val="left"/>
+      <w:pPr>
+        <w:ind w:left="4320" w:hanging="360"/>
+      </w:pPr>
+      <w:rPr>
+        <w:rFonts w:ascii="Wingdings" w:hAnsi="Wingdings" w:hint="default"/>
+      </w:rPr>
+    </w:lvl>
+    <w:lvl w:ilvl="6" w:tplc="04090001" w:tentative="1">
+      <w:start w:val="1"/>
+      <w:numFmt w:val="bullet"/>
+      <w:lvlText w:val=""/>
+      <w:lvlJc w:val="left"/>
+      <w:pPr>
+        <w:ind w:left="5040" w:hanging="360"/>
+      </w:pPr>
+      <w:rPr>
+        <w:rFonts w:ascii="Symbol" w:hAnsi="Symbol" w:hint="default"/>
+      </w:rPr>
+    </w:lvl>
+    <w:lvl w:ilvl="7" w:tplc="04090003" w:tentative="1">
+      <w:start w:val="1"/>
+      <w:numFmt w:val="bullet"/>
+      <w:lvlText w:val="o"/>
+      <w:lvlJc w:val="left"/>
+      <w:pPr>
+        <w:ind w:left="5760" w:hanging="360"/>
+      </w:pPr>
+      <w:rPr>
+        <w:rFonts w:ascii="Courier New" w:hAnsi="Courier New" w:cs="Courier New" w:hint="default"/>
+      </w:rPr>
+    </w:lvl>
+    <w:lvl w:ilvl="8" w:tplc="04090005" w:tentative="1">
+      <w:start w:val="1"/>
+      <w:numFmt w:val="bullet"/>
+      <w:lvlText w:val=""/>
+      <w:lvlJc w:val="left"/>
+      <w:pPr>
+        <w:ind w:left="6480" w:hanging="360"/>
+      </w:pPr>
+      <w:rPr>
+        <w:rFonts w:ascii="Wingdings" w:hAnsi="Wingdings" w:hint="default"/>
+      </w:rPr>
+    </w:lvl>
+  </w:abstractNum>
+  <w:abstractNum w:abstractNumId="1" w15:restartNumberingAfterBreak="0">
+    <w:nsid w:val="4A735C9C"/>
+    <w:multiLevelType w:val="hybridMultilevel"/>
+    <w:tmpl w:val="1FCE76D8"/>
+    <w:lvl w:ilvl="0" w:tplc="04090001">
+      <w:start w:val="1"/>
+      <w:numFmt w:val="bullet"/>
+      <w:lvlText w:val=""/>
+      <w:lvlJc w:val="left"/>
+      <w:pPr>
+        <w:ind w:left="720" w:hanging="360"/>
+      </w:pPr>
+      <w:rPr>
+        <w:rFonts w:ascii="Symbol" w:hAnsi="Symbol" w:hint="default"/>
+      </w:rPr>
+    </w:lvl>
+    <w:lvl w:ilvl="1" w:tplc="04090003" w:tentative="1">
+      <w:start w:val="1"/>
+      <w:numFmt w:val="bullet"/>
+      <w:lvlText w:val="o"/>
+      <w:lvlJc w:val="left"/>
+      <w:pPr>
+        <w:ind w:left="1440" w:hanging="360"/>
+      </w:pPr>
+      <w:rPr>
+        <w:rFonts w:ascii="Courier New" w:hAnsi="Courier New" w:cs="Courier New" w:hint="default"/>
+      </w:rPr>
+    </w:lvl>
+    <w:lvl w:ilvl="2" w:tplc="04090005" w:tentative="1">
+      <w:start w:val="1"/>
+      <w:numFmt w:val="bullet"/>
+      <w:lvlText w:val=""/>
+      <w:lvlJc w:val="left"/>
+      <w:pPr>
+        <w:ind w:left="2160" w:hanging="360"/>
+      </w:pPr>
+      <w:rPr>
+        <w:rFonts w:ascii="Wingdings" w:hAnsi="Wingdings" w:hint="default"/>
+      </w:rPr>
+    </w:lvl>
+    <w:lvl w:ilvl="3" w:tplc="04090001" w:tentative="1">
+      <w:start w:val="1"/>
+      <w:numFmt w:val="bullet"/>
+      <w:lvlText w:val=""/>
+      <w:lvlJc w:val="left"/>
+      <w:pPr>
+        <w:ind w:left="2880" w:hanging="360"/>
+      </w:pPr>
+      <w:rPr>
+        <w:rFonts w:ascii="Symbol" w:hAnsi="Symbol" w:hint="default"/>
+      </w:rPr>
+    </w:lvl>
+    <w:lvl w:ilvl="4" w:tplc="04090003" w:tentative="1">
+      <w:start w:val="1"/>
+      <w:numFmt w:val="bullet"/>
+      <w:lvlText w:val="o"/>
+      <w:lvlJc w:val="left"/>
+      <w:pPr>
+        <w:ind w:left="3600" w:hanging="360"/>
+      </w:pPr>
+      <w:rPr>
+        <w:rFonts w:ascii="Courier New" w:hAnsi="Courier New" w:cs="Courier New" w:hint="default"/>
+      </w:rPr>
+    </w:lvl>
+    <w:lvl w:ilvl="5" w:tplc="04090005" w:tentative="1">
+      <w:start w:val="1"/>
+      <w:numFmt w:val="bullet"/>
+      <w:lvlText w:val=""/>
+      <w:lvlJc w:val="left"/>
+      <w:pPr>
+        <w:ind w:left="4320" w:hanging="360"/>
+      </w:pPr>
+      <w:rPr>
+        <w:rFonts w:ascii="Wingdings" w:hAnsi="Wingdings" w:hint="default"/>
+      </w:rPr>
+    </w:lvl>
+    <w:lvl w:ilvl="6" w:tplc="04090001" w:tentative="1">
+      <w:start w:val="1"/>
+      <w:numFmt w:val="bullet"/>
+      <w:lvlText w:val=""/>
+      <w:lvlJc w:val="left"/>
+      <w:pPr>
+        <w:ind w:left="5040" w:hanging="360"/>
+      </w:pPr>
+      <w:rPr>
+        <w:rFonts w:ascii="Symbol" w:hAnsi="Symbol" w:hint="default"/>
+      </w:rPr>
+    </w:lvl>
+    <w:lvl w:ilvl="7" w:tplc="04090003" w:tentative="1">
+      <w:start w:val="1"/>
+      <w:numFmt w:val="bullet"/>
+      <w:lvlText w:val="o"/>
+      <w:lvlJc w:val="left"/>
+      <w:pPr>
+        <w:ind w:left="5760" w:hanging="360"/>
+      </w:pPr>
+      <w:rPr>
+        <w:rFonts w:ascii="Courier New" w:hAnsi="Courier New" w:cs="Courier New" w:hint="default"/>
+      </w:rPr>
+    </w:lvl>
+    <w:lvl w:ilvl="8" w:tplc="04090005" w:tentative="1">
+      <w:start w:val="1"/>
+      <w:numFmt w:val="bullet"/>
+      <w:lvlText w:val=""/>
+      <w:lvlJc w:val="left"/>
+      <w:pPr>
+        <w:ind w:left="6480" w:hanging="360"/>
+      </w:pPr>
+      <w:rPr>
+        <w:rFonts w:ascii="Wingdings" w:hAnsi="Wingdings" w:hint="default"/>
+      </w:rPr>
+    </w:lvl>
+  </w:abstractNum>
+  <w:num w:numId="1" w16cid:durableId="1996882127">
+    <w:abstractNumId w:val="0"/>
+  </w:num>
+  <w:num w:numId="2" w16cid:durableId="1523057451">
+    <w:abstractNumId w:val="1"/>
+  </w:num>
+</w:numbering>
 </file>
 
 <file path=word/styles.xml><?xml version="1.0" encoding="utf-8"?>
@@ -4296,6 +5431,28 @@
       <w:szCs w:val="32"/>
     </w:rPr>
   </w:style>
+  <w:style w:type="paragraph" w:styleId="Heading2">
+    <w:name w:val="heading 2"/>
+    <w:basedOn w:val="Normal"/>
+    <w:next w:val="Normal"/>
+    <w:link w:val="Heading2Char"/>
+    <w:uiPriority w:val="9"/>
+    <w:unhideWhenUsed/>
+    <w:qFormat/>
+    <w:rsid w:val="00675D70"/>
+    <w:pPr>
+      <w:keepNext/>
+      <w:keepLines/>
+      <w:spacing w:before="40"/>
+      <w:outlineLvl w:val="1"/>
+    </w:pPr>
+    <w:rPr>
+      <w:rFonts w:asciiTheme="majorHAnsi" w:eastAsiaTheme="majorEastAsia" w:hAnsiTheme="majorHAnsi" w:cstheme="majorBidi"/>
+      <w:color w:val="2F5496" w:themeColor="accent1" w:themeShade="BF"/>
+      <w:sz w:val="26"/>
+      <w:szCs w:val="26"/>
+    </w:rPr>
+  </w:style>
   <w:style w:type="character" w:default="1" w:styleId="DefaultParagraphFont">
     <w:name w:val="Default Paragraph Font"/>
     <w:uiPriority w:val="1"/>
@@ -4431,7 +5588,6 @@
     <w:next w:val="Normal"/>
     <w:autoRedefine/>
     <w:uiPriority w:val="39"/>
-    <w:semiHidden/>
     <w:unhideWhenUsed/>
     <w:rsid w:val="00E21C39"/>
     <w:pPr>
@@ -4582,6 +5738,72 @@
       <w:color w:val="0563C1" w:themeColor="hyperlink"/>
       <w:u w:val="single"/>
     </w:rPr>
+  </w:style>
+  <w:style w:type="paragraph" w:styleId="Header">
+    <w:name w:val="header"/>
+    <w:basedOn w:val="Normal"/>
+    <w:link w:val="HeaderChar"/>
+    <w:uiPriority w:val="99"/>
+    <w:unhideWhenUsed/>
+    <w:rsid w:val="00976883"/>
+    <w:pPr>
+      <w:tabs>
+        <w:tab w:val="center" w:pos="4680"/>
+        <w:tab w:val="right" w:pos="9360"/>
+      </w:tabs>
+    </w:pPr>
+  </w:style>
+  <w:style w:type="character" w:customStyle="1" w:styleId="HeaderChar">
+    <w:name w:val="Header Char"/>
+    <w:basedOn w:val="DefaultParagraphFont"/>
+    <w:link w:val="Header"/>
+    <w:uiPriority w:val="99"/>
+    <w:rsid w:val="00976883"/>
+  </w:style>
+  <w:style w:type="paragraph" w:styleId="Footer">
+    <w:name w:val="footer"/>
+    <w:basedOn w:val="Normal"/>
+    <w:link w:val="FooterChar"/>
+    <w:uiPriority w:val="99"/>
+    <w:unhideWhenUsed/>
+    <w:rsid w:val="00976883"/>
+    <w:pPr>
+      <w:tabs>
+        <w:tab w:val="center" w:pos="4680"/>
+        <w:tab w:val="right" w:pos="9360"/>
+      </w:tabs>
+    </w:pPr>
+  </w:style>
+  <w:style w:type="character" w:customStyle="1" w:styleId="FooterChar">
+    <w:name w:val="Footer Char"/>
+    <w:basedOn w:val="DefaultParagraphFont"/>
+    <w:link w:val="Footer"/>
+    <w:uiPriority w:val="99"/>
+    <w:rsid w:val="00976883"/>
+  </w:style>
+  <w:style w:type="character" w:customStyle="1" w:styleId="Heading2Char">
+    <w:name w:val="Heading 2 Char"/>
+    <w:basedOn w:val="DefaultParagraphFont"/>
+    <w:link w:val="Heading2"/>
+    <w:uiPriority w:val="9"/>
+    <w:rsid w:val="00675D70"/>
+    <w:rPr>
+      <w:rFonts w:asciiTheme="majorHAnsi" w:eastAsiaTheme="majorEastAsia" w:hAnsiTheme="majorHAnsi" w:cstheme="majorBidi"/>
+      <w:color w:val="2F5496" w:themeColor="accent1" w:themeShade="BF"/>
+      <w:sz w:val="26"/>
+      <w:szCs w:val="26"/>
+    </w:rPr>
+  </w:style>
+  <w:style w:type="paragraph" w:styleId="ListParagraph">
+    <w:name w:val="List Paragraph"/>
+    <w:basedOn w:val="Normal"/>
+    <w:uiPriority w:val="34"/>
+    <w:qFormat/>
+    <w:rsid w:val="00815845"/>
+    <w:pPr>
+      <w:ind w:left="720"/>
+      <w:contextualSpacing/>
+    </w:pPr>
   </w:style>
 </w:styles>
 </file>
@@ -4886,7 +6108,7 @@
 </file>
 
 <file path=customXml/itemProps1.xml><?xml version="1.0" encoding="utf-8"?>
-<ds:datastoreItem xmlns:ds="http://schemas.openxmlformats.org/officeDocument/2006/customXml" ds:itemID="{ADB0E408-A2C7-4F43-BE0A-4A3B0F01A840}">
+<ds:datastoreItem xmlns:ds="http://schemas.openxmlformats.org/officeDocument/2006/customXml" ds:itemID="{E2359CB3-BED5-BA4F-BD90-370BABBC576E}">
   <ds:schemaRefs>
     <ds:schemaRef ds:uri="http://schemas.openxmlformats.org/officeDocument/2006/bibliography"/>
   </ds:schemaRefs>

</xml_diff>

<commit_message>
Add security issues risk form WTW-8 WTW-20
</commit_message>
<xml_diff>
--- a/Παραδοτέα/v0.1/components/Risk Assessment v0.1.docx
+++ b/Παραδοτέα/v0.1/components/Risk Assessment v0.1.docx
@@ -8465,28 +8465,6 @@
     </w:tbl>
     <w:p>
       <w:pPr>
-        <w:jc w:val="both"/>
-        <w:rPr>
-          <w:lang w:val="el-GR"/>
-        </w:rPr>
-      </w:pPr>
-    </w:p>
-    <w:p>
-      <w:pPr>
-        <w:rPr>
-          <w:lang w:val="el-GR"/>
-        </w:rPr>
-      </w:pPr>
-    </w:p>
-    <w:p>
-      <w:pPr>
-        <w:rPr>
-          <w:lang w:val="el-GR"/>
-        </w:rPr>
-      </w:pPr>
-    </w:p>
-    <w:p>
-      <w:pPr>
         <w:pStyle w:val="Heading2"/>
         <w:rPr>
           <w:rFonts w:ascii="Century Gothic" w:hAnsi="Century Gothic"/>
@@ -8507,6 +8485,7 @@
           <w:u w:val="single"/>
           <w:lang w:val="el-GR"/>
         </w:rPr>
+        <w:lastRenderedPageBreak/>
         <w:t>Θέματα ασφαλείας</w:t>
       </w:r>
       <w:bookmarkEnd w:id="10"/>
@@ -8519,21 +8498,2478 @@
         </w:rPr>
       </w:pPr>
     </w:p>
+    <w:tbl>
+      <w:tblPr>
+        <w:tblStyle w:val="TableGrid"/>
+        <w:tblW w:w="0" w:type="auto"/>
+        <w:tblLook w:val="04A0" w:firstRow="1" w:lastRow="0" w:firstColumn="1" w:lastColumn="0" w:noHBand="0" w:noVBand="1"/>
+      </w:tblPr>
+      <w:tblGrid>
+        <w:gridCol w:w="1615"/>
+        <w:gridCol w:w="268"/>
+        <w:gridCol w:w="3511"/>
+        <w:gridCol w:w="2698"/>
+        <w:gridCol w:w="451"/>
+        <w:gridCol w:w="2247"/>
+      </w:tblGrid>
+      <w:tr>
+        <w:tc>
+          <w:tcPr>
+            <w:tcW w:w="10790" w:type="dxa"/>
+            <w:gridSpan w:val="6"/>
+            <w:shd w:val="clear" w:color="auto" w:fill="000000" w:themeFill="text1"/>
+          </w:tcPr>
+          <w:p>
+            <w:pPr>
+              <w:spacing w:line="276" w:lineRule="auto"/>
+              <w:jc w:val="center"/>
+              <w:rPr>
+                <w:rFonts w:ascii="Century Gothic" w:hAnsi="Century Gothic"/>
+                <w:b/>
+                <w:bCs/>
+                <w:sz w:val="22"/>
+                <w:szCs w:val="22"/>
+                <w:lang w:val="el-GR"/>
+              </w:rPr>
+            </w:pPr>
+            <w:r>
+              <w:rPr>
+                <w:rFonts w:ascii="Century Gothic" w:hAnsi="Century Gothic"/>
+                <w:b/>
+                <w:bCs/>
+                <w:sz w:val="22"/>
+                <w:szCs w:val="22"/>
+                <w:lang w:val="el-GR"/>
+              </w:rPr>
+              <w:t>ΘΕΜΑΤΑ ΑΣΦΑΛΕΊΑΣ</w:t>
+            </w:r>
+          </w:p>
+        </w:tc>
+      </w:tr>
+      <w:tr>
+        <w:tc>
+          <w:tcPr>
+            <w:tcW w:w="1883" w:type="dxa"/>
+            <w:gridSpan w:val="2"/>
+          </w:tcPr>
+          <w:p>
+            <w:pPr>
+              <w:jc w:val="both"/>
+              <w:rPr>
+                <w:rFonts w:ascii="Century Gothic" w:hAnsi="Century Gothic"/>
+                <w:sz w:val="22"/>
+                <w:szCs w:val="22"/>
+                <w:lang w:val="el-GR"/>
+              </w:rPr>
+            </w:pPr>
+            <w:r>
+              <w:rPr>
+                <w:rFonts w:ascii="Century Gothic" w:hAnsi="Century Gothic"/>
+                <w:b/>
+                <w:bCs/>
+                <w:sz w:val="22"/>
+                <w:szCs w:val="22"/>
+                <w:lang w:val="el-GR"/>
+              </w:rPr>
+              <w:t>Α/Α:</w:t>
+            </w:r>
+            <w:r>
+              <w:rPr>
+                <w:rFonts w:ascii="Century Gothic" w:hAnsi="Century Gothic"/>
+                <w:sz w:val="22"/>
+                <w:szCs w:val="22"/>
+                <w:lang w:val="el-GR"/>
+              </w:rPr>
+              <w:t xml:space="preserve"> </w:t>
+            </w:r>
+            <w:r>
+              <w:rPr>
+                <w:rFonts w:ascii="Century Gothic" w:hAnsi="Century Gothic"/>
+                <w:sz w:val="22"/>
+                <w:szCs w:val="22"/>
+                <w:lang w:val="el-GR"/>
+              </w:rPr>
+              <w:t>2</w:t>
+            </w:r>
+          </w:p>
+        </w:tc>
+        <w:tc>
+          <w:tcPr>
+            <w:tcW w:w="3511" w:type="dxa"/>
+            <w:vMerge w:val="restart"/>
+          </w:tcPr>
+          <w:p>
+            <w:pPr>
+              <w:jc w:val="both"/>
+              <w:rPr>
+                <w:rFonts w:ascii="Century Gothic" w:hAnsi="Century Gothic"/>
+                <w:b/>
+                <w:bCs/>
+                <w:sz w:val="22"/>
+                <w:szCs w:val="22"/>
+                <w:lang w:val="el-GR"/>
+              </w:rPr>
+            </w:pPr>
+            <w:r>
+              <w:rPr>
+                <w:rFonts w:ascii="Century Gothic" w:hAnsi="Century Gothic"/>
+                <w:b/>
+                <w:bCs/>
+                <w:sz w:val="22"/>
+                <w:szCs w:val="22"/>
+                <w:lang w:val="el-GR"/>
+              </w:rPr>
+              <w:t>Υπεύθυνος αντιμετώπισης:</w:t>
+            </w:r>
+          </w:p>
+        </w:tc>
+        <w:tc>
+          <w:tcPr>
+            <w:tcW w:w="2698" w:type="dxa"/>
+            <w:vMerge w:val="restart"/>
+          </w:tcPr>
+          <w:p>
+            <w:pPr>
+              <w:jc w:val="both"/>
+              <w:rPr>
+                <w:rFonts w:ascii="Century Gothic" w:hAnsi="Century Gothic"/>
+                <w:b/>
+                <w:bCs/>
+                <w:sz w:val="22"/>
+                <w:szCs w:val="22"/>
+                <w:lang w:val="el-GR"/>
+              </w:rPr>
+            </w:pPr>
+            <w:r>
+              <w:rPr>
+                <w:rFonts w:ascii="Century Gothic" w:hAnsi="Century Gothic"/>
+                <w:b/>
+                <w:bCs/>
+                <w:sz w:val="22"/>
+                <w:szCs w:val="22"/>
+                <w:lang w:val="el-GR"/>
+              </w:rPr>
+              <w:t>Ημερομηνία:</w:t>
+            </w:r>
+          </w:p>
+          <w:p>
+            <w:pPr>
+              <w:jc w:val="both"/>
+              <w:rPr>
+                <w:rFonts w:ascii="Century Gothic" w:hAnsi="Century Gothic"/>
+                <w:sz w:val="22"/>
+                <w:szCs w:val="22"/>
+                <w:lang w:val="el-GR"/>
+              </w:rPr>
+            </w:pPr>
+          </w:p>
+          <w:p>
+            <w:pPr>
+              <w:jc w:val="both"/>
+              <w:rPr>
+                <w:rFonts w:ascii="Century Gothic" w:hAnsi="Century Gothic"/>
+                <w:sz w:val="22"/>
+                <w:szCs w:val="22"/>
+                <w:lang w:val="el-GR"/>
+              </w:rPr>
+            </w:pPr>
+            <w:r>
+              <w:rPr>
+                <w:rFonts w:ascii="Century Gothic" w:hAnsi="Century Gothic"/>
+                <w:sz w:val="22"/>
+                <w:szCs w:val="22"/>
+                <w:lang w:val="el-GR"/>
+              </w:rPr>
+              <w:t>2</w:t>
+            </w:r>
+            <w:r>
+              <w:rPr>
+                <w:rFonts w:ascii="Century Gothic" w:hAnsi="Century Gothic"/>
+                <w:sz w:val="22"/>
+                <w:szCs w:val="22"/>
+                <w:lang w:val="el-GR"/>
+              </w:rPr>
+              <w:t>4</w:t>
+            </w:r>
+            <w:r>
+              <w:rPr>
+                <w:rFonts w:ascii="Century Gothic" w:hAnsi="Century Gothic"/>
+                <w:sz w:val="22"/>
+                <w:szCs w:val="22"/>
+                <w:lang w:val="el-GR"/>
+              </w:rPr>
+              <w:t>-03-2024</w:t>
+            </w:r>
+          </w:p>
+        </w:tc>
+        <w:tc>
+          <w:tcPr>
+            <w:tcW w:w="2698" w:type="dxa"/>
+            <w:gridSpan w:val="2"/>
+            <w:vMerge w:val="restart"/>
+          </w:tcPr>
+          <w:p>
+            <w:pPr>
+              <w:jc w:val="both"/>
+              <w:rPr>
+                <w:rFonts w:ascii="Century Gothic" w:hAnsi="Century Gothic"/>
+                <w:b/>
+                <w:bCs/>
+                <w:sz w:val="22"/>
+                <w:szCs w:val="22"/>
+              </w:rPr>
+            </w:pPr>
+            <w:r>
+              <w:rPr>
+                <w:rFonts w:ascii="Century Gothic" w:hAnsi="Century Gothic"/>
+                <w:b/>
+                <w:bCs/>
+                <w:sz w:val="22"/>
+                <w:szCs w:val="22"/>
+                <w:lang w:val="el-GR"/>
+              </w:rPr>
+              <w:t>Προτεραιότητα:</w:t>
+            </w:r>
+          </w:p>
+          <w:p>
+            <w:pPr>
+              <w:jc w:val="both"/>
+              <w:rPr>
+                <w:rFonts w:ascii="Century Gothic" w:hAnsi="Century Gothic"/>
+                <w:sz w:val="22"/>
+                <w:szCs w:val="22"/>
+              </w:rPr>
+            </w:pPr>
+          </w:p>
+          <w:p>
+            <w:pPr>
+              <w:jc w:val="both"/>
+              <w:rPr>
+                <w:rFonts w:ascii="Century Gothic" w:hAnsi="Century Gothic"/>
+                <w:sz w:val="22"/>
+                <w:szCs w:val="22"/>
+              </w:rPr>
+            </w:pPr>
+            <w:r>
+              <w:rPr>
+                <w:rFonts w:ascii="Century Gothic" w:hAnsi="Century Gothic"/>
+                <w:sz w:val="22"/>
+                <w:szCs w:val="22"/>
+              </w:rPr>
+              <w:fldChar w:fldCharType="begin">
+                <w:ffData>
+                  <w:name w:val="Check1"/>
+                  <w:enabled/>
+                  <w:calcOnExit w:val="0"/>
+                  <w:checkBox>
+                    <w:sizeAuto/>
+                    <w:default w:val="1"/>
+                  </w:checkBox>
+                </w:ffData>
+              </w:fldChar>
+            </w:r>
+            <w:r>
+              <w:rPr>
+                <w:rFonts w:ascii="Century Gothic" w:hAnsi="Century Gothic"/>
+                <w:sz w:val="22"/>
+                <w:szCs w:val="22"/>
+              </w:rPr>
+              <w:instrText xml:space="preserve"> FORMCHECKBOX </w:instrText>
+            </w:r>
+            <w:r>
+              <w:rPr>
+                <w:rFonts w:ascii="Century Gothic" w:hAnsi="Century Gothic"/>
+                <w:sz w:val="22"/>
+                <w:szCs w:val="22"/>
+              </w:rPr>
+            </w:r>
+            <w:r>
+              <w:rPr>
+                <w:rFonts w:ascii="Century Gothic" w:hAnsi="Century Gothic"/>
+                <w:sz w:val="22"/>
+                <w:szCs w:val="22"/>
+              </w:rPr>
+              <w:fldChar w:fldCharType="end"/>
+            </w:r>
+            <w:r>
+              <w:rPr>
+                <w:rFonts w:ascii="Century Gothic" w:hAnsi="Century Gothic"/>
+                <w:sz w:val="22"/>
+                <w:szCs w:val="22"/>
+              </w:rPr>
+              <w:t xml:space="preserve"> 1    </w:t>
+            </w:r>
+            <w:r>
+              <w:rPr>
+                <w:rFonts w:ascii="Century Gothic" w:hAnsi="Century Gothic"/>
+                <w:sz w:val="22"/>
+                <w:szCs w:val="22"/>
+              </w:rPr>
+              <w:fldChar w:fldCharType="begin">
+                <w:ffData>
+                  <w:name w:val=""/>
+                  <w:enabled/>
+                  <w:calcOnExit w:val="0"/>
+                  <w:checkBox>
+                    <w:sizeAuto/>
+                    <w:default w:val="0"/>
+                  </w:checkBox>
+                </w:ffData>
+              </w:fldChar>
+            </w:r>
+            <w:r>
+              <w:rPr>
+                <w:rFonts w:ascii="Century Gothic" w:hAnsi="Century Gothic"/>
+                <w:sz w:val="22"/>
+                <w:szCs w:val="22"/>
+              </w:rPr>
+              <w:instrText xml:space="preserve"> FORMCHECKBOX </w:instrText>
+            </w:r>
+            <w:r>
+              <w:rPr>
+                <w:rFonts w:ascii="Century Gothic" w:hAnsi="Century Gothic"/>
+                <w:sz w:val="22"/>
+                <w:szCs w:val="22"/>
+              </w:rPr>
+            </w:r>
+            <w:r>
+              <w:rPr>
+                <w:rFonts w:ascii="Century Gothic" w:hAnsi="Century Gothic"/>
+                <w:sz w:val="22"/>
+                <w:szCs w:val="22"/>
+              </w:rPr>
+              <w:fldChar w:fldCharType="end"/>
+            </w:r>
+            <w:r>
+              <w:rPr>
+                <w:rFonts w:ascii="Century Gothic" w:hAnsi="Century Gothic"/>
+                <w:sz w:val="22"/>
+                <w:szCs w:val="22"/>
+              </w:rPr>
+              <w:t xml:space="preserve"> 2    </w:t>
+            </w:r>
+            <w:r>
+              <w:rPr>
+                <w:rFonts w:ascii="Century Gothic" w:hAnsi="Century Gothic"/>
+                <w:sz w:val="22"/>
+                <w:szCs w:val="22"/>
+              </w:rPr>
+              <w:fldChar w:fldCharType="begin">
+                <w:ffData>
+                  <w:name w:val=""/>
+                  <w:enabled/>
+                  <w:calcOnExit w:val="0"/>
+                  <w:checkBox>
+                    <w:sizeAuto/>
+                    <w:default w:val="0"/>
+                  </w:checkBox>
+                </w:ffData>
+              </w:fldChar>
+            </w:r>
+            <w:r>
+              <w:rPr>
+                <w:rFonts w:ascii="Century Gothic" w:hAnsi="Century Gothic"/>
+                <w:sz w:val="22"/>
+                <w:szCs w:val="22"/>
+              </w:rPr>
+              <w:instrText xml:space="preserve"> FORMCHECKBOX </w:instrText>
+            </w:r>
+            <w:r>
+              <w:rPr>
+                <w:rFonts w:ascii="Century Gothic" w:hAnsi="Century Gothic"/>
+                <w:sz w:val="22"/>
+                <w:szCs w:val="22"/>
+              </w:rPr>
+            </w:r>
+            <w:r>
+              <w:rPr>
+                <w:rFonts w:ascii="Century Gothic" w:hAnsi="Century Gothic"/>
+                <w:sz w:val="22"/>
+                <w:szCs w:val="22"/>
+              </w:rPr>
+              <w:fldChar w:fldCharType="end"/>
+            </w:r>
+            <w:r>
+              <w:rPr>
+                <w:rFonts w:ascii="Century Gothic" w:hAnsi="Century Gothic"/>
+                <w:sz w:val="22"/>
+                <w:szCs w:val="22"/>
+              </w:rPr>
+              <w:t xml:space="preserve"> 3</w:t>
+            </w:r>
+          </w:p>
+          <w:p>
+            <w:pPr>
+              <w:jc w:val="both"/>
+              <w:rPr>
+                <w:rFonts w:ascii="Century Gothic" w:hAnsi="Century Gothic"/>
+                <w:sz w:val="22"/>
+                <w:szCs w:val="22"/>
+              </w:rPr>
+            </w:pPr>
+          </w:p>
+        </w:tc>
+      </w:tr>
+      <w:tr>
+        <w:trPr>
+          <w:trHeight w:val="908"/>
+        </w:trPr>
+        <w:tc>
+          <w:tcPr>
+            <w:tcW w:w="1883" w:type="dxa"/>
+            <w:gridSpan w:val="2"/>
+          </w:tcPr>
+          <w:p>
+            <w:pPr>
+              <w:jc w:val="both"/>
+              <w:rPr>
+                <w:rFonts w:ascii="Century Gothic" w:hAnsi="Century Gothic"/>
+                <w:b/>
+                <w:bCs/>
+                <w:sz w:val="22"/>
+                <w:szCs w:val="22"/>
+                <w:lang w:val="el-GR"/>
+              </w:rPr>
+            </w:pPr>
+            <w:r>
+              <w:rPr>
+                <w:rFonts w:ascii="Century Gothic" w:hAnsi="Century Gothic"/>
+                <w:b/>
+                <w:bCs/>
+                <w:sz w:val="22"/>
+                <w:szCs w:val="22"/>
+                <w:lang w:val="el-GR"/>
+              </w:rPr>
+              <w:t>Συνδεόμενη δραστηριότητα:</w:t>
+            </w:r>
+          </w:p>
+        </w:tc>
+        <w:tc>
+          <w:tcPr>
+            <w:tcW w:w="3511" w:type="dxa"/>
+            <w:vMerge/>
+          </w:tcPr>
+          <w:p>
+            <w:pPr>
+              <w:jc w:val="both"/>
+              <w:rPr>
+                <w:rFonts w:ascii="Century Gothic" w:hAnsi="Century Gothic"/>
+                <w:sz w:val="22"/>
+                <w:szCs w:val="22"/>
+              </w:rPr>
+            </w:pPr>
+          </w:p>
+        </w:tc>
+        <w:tc>
+          <w:tcPr>
+            <w:tcW w:w="2698" w:type="dxa"/>
+            <w:vMerge/>
+          </w:tcPr>
+          <w:p>
+            <w:pPr>
+              <w:jc w:val="both"/>
+              <w:rPr>
+                <w:rFonts w:ascii="Century Gothic" w:hAnsi="Century Gothic"/>
+                <w:sz w:val="22"/>
+                <w:szCs w:val="22"/>
+              </w:rPr>
+            </w:pPr>
+          </w:p>
+        </w:tc>
+        <w:tc>
+          <w:tcPr>
+            <w:tcW w:w="2698" w:type="dxa"/>
+            <w:gridSpan w:val="2"/>
+            <w:vMerge/>
+          </w:tcPr>
+          <w:p>
+            <w:pPr>
+              <w:jc w:val="both"/>
+              <w:rPr>
+                <w:rFonts w:ascii="Century Gothic" w:hAnsi="Century Gothic"/>
+                <w:sz w:val="22"/>
+                <w:szCs w:val="22"/>
+              </w:rPr>
+            </w:pPr>
+          </w:p>
+        </w:tc>
+      </w:tr>
+      <w:tr>
+        <w:trPr>
+          <w:trHeight w:val="1700"/>
+        </w:trPr>
+        <w:tc>
+          <w:tcPr>
+            <w:tcW w:w="10790" w:type="dxa"/>
+            <w:gridSpan w:val="6"/>
+          </w:tcPr>
+          <w:p>
+            <w:pPr>
+              <w:jc w:val="both"/>
+              <w:rPr>
+                <w:rFonts w:ascii="Century Gothic" w:hAnsi="Century Gothic"/>
+                <w:b/>
+                <w:bCs/>
+                <w:sz w:val="22"/>
+                <w:szCs w:val="22"/>
+                <w:lang w:val="el-GR"/>
+              </w:rPr>
+            </w:pPr>
+            <w:r>
+              <w:rPr>
+                <w:rFonts w:ascii="Century Gothic" w:hAnsi="Century Gothic"/>
+                <w:b/>
+                <w:bCs/>
+                <w:sz w:val="22"/>
+                <w:szCs w:val="22"/>
+                <w:lang w:val="el-GR"/>
+              </w:rPr>
+              <w:t>Περιγραφή κινδύνου:</w:t>
+            </w:r>
+          </w:p>
+          <w:p>
+            <w:pPr>
+              <w:jc w:val="both"/>
+              <w:rPr>
+                <w:rFonts w:ascii="Century Gothic" w:hAnsi="Century Gothic"/>
+                <w:sz w:val="22"/>
+                <w:szCs w:val="22"/>
+                <w:lang w:val="el-GR"/>
+              </w:rPr>
+            </w:pPr>
+          </w:p>
+          <w:p>
+            <w:pPr>
+              <w:jc w:val="both"/>
+              <w:rPr>
+                <w:rFonts w:ascii="Century Gothic" w:hAnsi="Century Gothic"/>
+                <w:sz w:val="22"/>
+                <w:szCs w:val="22"/>
+                <w:lang w:val="el-GR"/>
+              </w:rPr>
+            </w:pPr>
+            <w:r>
+              <w:rPr>
+                <w:rFonts w:ascii="Century Gothic" w:hAnsi="Century Gothic"/>
+                <w:sz w:val="22"/>
+                <w:szCs w:val="22"/>
+                <w:lang w:val="el-GR"/>
+              </w:rPr>
+              <w:t>Στην εφαρμογή μας αποθηκεύονται προσωπικά δεδομένα χρηστών και επιχειρήσεων (</w:t>
+            </w:r>
+            <w:r>
+              <w:rPr>
+                <w:rFonts w:ascii="Century Gothic" w:hAnsi="Century Gothic"/>
+                <w:sz w:val="22"/>
+                <w:szCs w:val="22"/>
+              </w:rPr>
+              <w:t>e</w:t>
+            </w:r>
+            <w:r>
+              <w:rPr>
+                <w:rFonts w:ascii="Century Gothic" w:hAnsi="Century Gothic"/>
+                <w:sz w:val="22"/>
+                <w:szCs w:val="22"/>
+                <w:lang w:val="el-GR"/>
+              </w:rPr>
+              <w:t>-</w:t>
+            </w:r>
+            <w:r>
+              <w:rPr>
+                <w:rFonts w:ascii="Century Gothic" w:hAnsi="Century Gothic"/>
+                <w:sz w:val="22"/>
+                <w:szCs w:val="22"/>
+              </w:rPr>
+              <w:t>mail</w:t>
+            </w:r>
+            <w:r>
+              <w:rPr>
+                <w:rFonts w:ascii="Century Gothic" w:hAnsi="Century Gothic"/>
+                <w:sz w:val="22"/>
+                <w:szCs w:val="22"/>
+                <w:lang w:val="el-GR"/>
+              </w:rPr>
+              <w:t xml:space="preserve">, κωδικοί, στοιχεία για την ταυτοποίηση της επιχείρησης κτλ.) τα οποία είναι απαραίτητα για την ομαλή λειτουργία της εφαρμογής. Τα δεδομένα αυτά είναι πιθανό να πέσουν θύμα κάποιου είδους </w:t>
+            </w:r>
+            <w:proofErr w:type="spellStart"/>
+            <w:r>
+              <w:rPr>
+                <w:rFonts w:ascii="Century Gothic" w:hAnsi="Century Gothic"/>
+                <w:sz w:val="22"/>
+                <w:szCs w:val="22"/>
+                <w:lang w:val="el-GR"/>
+              </w:rPr>
+              <w:t>κυβερνοεπιθέσης</w:t>
+            </w:r>
+            <w:proofErr w:type="spellEnd"/>
+            <w:r>
+              <w:rPr>
+                <w:rFonts w:ascii="Century Gothic" w:hAnsi="Century Gothic"/>
+                <w:sz w:val="22"/>
+                <w:szCs w:val="22"/>
+                <w:lang w:val="el-GR"/>
+              </w:rPr>
+              <w:t xml:space="preserve"> ή να διαρρεύσουν μέσω μη ελεγχόμενης πρόσβασης.</w:t>
+            </w:r>
+          </w:p>
+        </w:tc>
+      </w:tr>
+      <w:tr>
+        <w:trPr>
+          <w:trHeight w:val="1160"/>
+        </w:trPr>
+        <w:tc>
+          <w:tcPr>
+            <w:tcW w:w="10790" w:type="dxa"/>
+            <w:gridSpan w:val="6"/>
+          </w:tcPr>
+          <w:p>
+            <w:pPr>
+              <w:jc w:val="both"/>
+              <w:rPr>
+                <w:rFonts w:ascii="Century Gothic" w:hAnsi="Century Gothic"/>
+                <w:sz w:val="22"/>
+                <w:szCs w:val="22"/>
+                <w:lang w:val="el-GR"/>
+              </w:rPr>
+            </w:pPr>
+            <w:r>
+              <w:rPr>
+                <w:rFonts w:ascii="Century Gothic" w:hAnsi="Century Gothic"/>
+                <w:b/>
+                <w:bCs/>
+                <w:sz w:val="22"/>
+                <w:szCs w:val="22"/>
+                <w:lang w:val="el-GR"/>
+              </w:rPr>
+              <w:t>Τύπος:</w:t>
+            </w:r>
+            <w:r>
+              <w:rPr>
+                <w:rFonts w:ascii="Century Gothic" w:hAnsi="Century Gothic"/>
+                <w:sz w:val="22"/>
+                <w:szCs w:val="22"/>
+                <w:lang w:val="el-GR"/>
+              </w:rPr>
+              <w:t xml:space="preserve">          </w:t>
+            </w:r>
+            <w:r>
+              <w:rPr>
+                <w:rFonts w:ascii="Century Gothic" w:hAnsi="Century Gothic"/>
+                <w:sz w:val="22"/>
+                <w:szCs w:val="22"/>
+              </w:rPr>
+              <w:fldChar w:fldCharType="begin">
+                <w:ffData>
+                  <w:name w:val="Check1"/>
+                  <w:enabled/>
+                  <w:calcOnExit w:val="0"/>
+                  <w:checkBox>
+                    <w:sizeAuto/>
+                    <w:default w:val="0"/>
+                  </w:checkBox>
+                </w:ffData>
+              </w:fldChar>
+            </w:r>
+            <w:r>
+              <w:rPr>
+                <w:rFonts w:ascii="Century Gothic" w:hAnsi="Century Gothic"/>
+                <w:sz w:val="22"/>
+                <w:szCs w:val="22"/>
+                <w:lang w:val="el-GR"/>
+              </w:rPr>
+              <w:instrText xml:space="preserve"> </w:instrText>
+            </w:r>
+            <w:r>
+              <w:rPr>
+                <w:rFonts w:ascii="Century Gothic" w:hAnsi="Century Gothic"/>
+                <w:sz w:val="22"/>
+                <w:szCs w:val="22"/>
+              </w:rPr>
+              <w:instrText>FORMCHECKBOX</w:instrText>
+            </w:r>
+            <w:r>
+              <w:rPr>
+                <w:rFonts w:ascii="Century Gothic" w:hAnsi="Century Gothic"/>
+                <w:sz w:val="22"/>
+                <w:szCs w:val="22"/>
+                <w:lang w:val="el-GR"/>
+              </w:rPr>
+              <w:instrText xml:space="preserve"> </w:instrText>
+            </w:r>
+            <w:r>
+              <w:rPr>
+                <w:rFonts w:ascii="Century Gothic" w:hAnsi="Century Gothic"/>
+                <w:sz w:val="22"/>
+                <w:szCs w:val="22"/>
+              </w:rPr>
+            </w:r>
+            <w:r>
+              <w:rPr>
+                <w:rFonts w:ascii="Century Gothic" w:hAnsi="Century Gothic"/>
+                <w:sz w:val="22"/>
+                <w:szCs w:val="22"/>
+              </w:rPr>
+              <w:fldChar w:fldCharType="end"/>
+            </w:r>
+            <w:r>
+              <w:rPr>
+                <w:rFonts w:ascii="Century Gothic" w:hAnsi="Century Gothic"/>
+                <w:sz w:val="22"/>
+                <w:szCs w:val="22"/>
+                <w:lang w:val="el-GR"/>
+              </w:rPr>
+              <w:t xml:space="preserve"> </w:t>
+            </w:r>
+            <w:r>
+              <w:rPr>
+                <w:rFonts w:ascii="Century Gothic" w:hAnsi="Century Gothic"/>
+                <w:sz w:val="22"/>
+                <w:szCs w:val="22"/>
+                <w:lang w:val="el-GR"/>
+              </w:rPr>
+              <w:t>Σχέδιο</w:t>
+            </w:r>
+            <w:r>
+              <w:rPr>
+                <w:rFonts w:ascii="Century Gothic" w:hAnsi="Century Gothic"/>
+                <w:sz w:val="22"/>
+                <w:szCs w:val="22"/>
+                <w:lang w:val="el-GR"/>
+              </w:rPr>
+              <w:t xml:space="preserve">    </w:t>
+            </w:r>
+            <w:r>
+              <w:rPr>
+                <w:rFonts w:ascii="Century Gothic" w:hAnsi="Century Gothic"/>
+                <w:sz w:val="22"/>
+                <w:szCs w:val="22"/>
+              </w:rPr>
+              <w:fldChar w:fldCharType="begin">
+                <w:ffData>
+                  <w:name w:val=""/>
+                  <w:enabled/>
+                  <w:calcOnExit w:val="0"/>
+                  <w:checkBox>
+                    <w:sizeAuto/>
+                    <w:default w:val="1"/>
+                  </w:checkBox>
+                </w:ffData>
+              </w:fldChar>
+            </w:r>
+            <w:r>
+              <w:rPr>
+                <w:rFonts w:ascii="Century Gothic" w:hAnsi="Century Gothic"/>
+                <w:sz w:val="22"/>
+                <w:szCs w:val="22"/>
+                <w:lang w:val="el-GR"/>
+              </w:rPr>
+              <w:instrText xml:space="preserve"> </w:instrText>
+            </w:r>
+            <w:r>
+              <w:rPr>
+                <w:rFonts w:ascii="Century Gothic" w:hAnsi="Century Gothic"/>
+                <w:sz w:val="22"/>
+                <w:szCs w:val="22"/>
+              </w:rPr>
+              <w:instrText>FORMCHECKBOX</w:instrText>
+            </w:r>
+            <w:r>
+              <w:rPr>
+                <w:rFonts w:ascii="Century Gothic" w:hAnsi="Century Gothic"/>
+                <w:sz w:val="22"/>
+                <w:szCs w:val="22"/>
+                <w:lang w:val="el-GR"/>
+              </w:rPr>
+              <w:instrText xml:space="preserve"> </w:instrText>
+            </w:r>
+            <w:r>
+              <w:rPr>
+                <w:rFonts w:ascii="Century Gothic" w:hAnsi="Century Gothic"/>
+                <w:sz w:val="22"/>
+                <w:szCs w:val="22"/>
+              </w:rPr>
+            </w:r>
+            <w:r>
+              <w:rPr>
+                <w:rFonts w:ascii="Century Gothic" w:hAnsi="Century Gothic"/>
+                <w:sz w:val="22"/>
+                <w:szCs w:val="22"/>
+              </w:rPr>
+              <w:fldChar w:fldCharType="end"/>
+            </w:r>
+            <w:r>
+              <w:rPr>
+                <w:rFonts w:ascii="Century Gothic" w:hAnsi="Century Gothic"/>
+                <w:sz w:val="22"/>
+                <w:szCs w:val="22"/>
+                <w:lang w:val="el-GR"/>
+              </w:rPr>
+              <w:t xml:space="preserve"> </w:t>
+            </w:r>
+            <w:r>
+              <w:rPr>
+                <w:rFonts w:ascii="Century Gothic" w:hAnsi="Century Gothic"/>
+                <w:sz w:val="22"/>
+                <w:szCs w:val="22"/>
+                <w:lang w:val="el-GR"/>
+              </w:rPr>
+              <w:t>Ποιότητα</w:t>
+            </w:r>
+            <w:r>
+              <w:rPr>
+                <w:rFonts w:ascii="Century Gothic" w:hAnsi="Century Gothic"/>
+                <w:sz w:val="22"/>
+                <w:szCs w:val="22"/>
+                <w:lang w:val="el-GR"/>
+              </w:rPr>
+              <w:t xml:space="preserve">    </w:t>
+            </w:r>
+            <w:r>
+              <w:rPr>
+                <w:rFonts w:ascii="Century Gothic" w:hAnsi="Century Gothic"/>
+                <w:sz w:val="22"/>
+                <w:szCs w:val="22"/>
+              </w:rPr>
+              <w:fldChar w:fldCharType="begin">
+                <w:ffData>
+                  <w:name w:val=""/>
+                  <w:enabled/>
+                  <w:calcOnExit w:val="0"/>
+                  <w:checkBox>
+                    <w:sizeAuto/>
+                    <w:default w:val="0"/>
+                  </w:checkBox>
+                </w:ffData>
+              </w:fldChar>
+            </w:r>
+            <w:r>
+              <w:rPr>
+                <w:rFonts w:ascii="Century Gothic" w:hAnsi="Century Gothic"/>
+                <w:sz w:val="22"/>
+                <w:szCs w:val="22"/>
+                <w:lang w:val="el-GR"/>
+              </w:rPr>
+              <w:instrText xml:space="preserve"> </w:instrText>
+            </w:r>
+            <w:r>
+              <w:rPr>
+                <w:rFonts w:ascii="Century Gothic" w:hAnsi="Century Gothic"/>
+                <w:sz w:val="22"/>
+                <w:szCs w:val="22"/>
+              </w:rPr>
+              <w:instrText>FORMCHECKBOX</w:instrText>
+            </w:r>
+            <w:r>
+              <w:rPr>
+                <w:rFonts w:ascii="Century Gothic" w:hAnsi="Century Gothic"/>
+                <w:sz w:val="22"/>
+                <w:szCs w:val="22"/>
+                <w:lang w:val="el-GR"/>
+              </w:rPr>
+              <w:instrText xml:space="preserve"> </w:instrText>
+            </w:r>
+            <w:r>
+              <w:rPr>
+                <w:rFonts w:ascii="Century Gothic" w:hAnsi="Century Gothic"/>
+                <w:sz w:val="22"/>
+                <w:szCs w:val="22"/>
+              </w:rPr>
+            </w:r>
+            <w:r>
+              <w:rPr>
+                <w:rFonts w:ascii="Century Gothic" w:hAnsi="Century Gothic"/>
+                <w:sz w:val="22"/>
+                <w:szCs w:val="22"/>
+              </w:rPr>
+              <w:fldChar w:fldCharType="end"/>
+            </w:r>
+            <w:r>
+              <w:rPr>
+                <w:rFonts w:ascii="Century Gothic" w:hAnsi="Century Gothic"/>
+                <w:sz w:val="22"/>
+                <w:szCs w:val="22"/>
+                <w:lang w:val="el-GR"/>
+              </w:rPr>
+              <w:t xml:space="preserve"> </w:t>
+            </w:r>
+            <w:r>
+              <w:rPr>
+                <w:rFonts w:ascii="Century Gothic" w:hAnsi="Century Gothic"/>
+                <w:sz w:val="22"/>
+                <w:szCs w:val="22"/>
+                <w:lang w:val="el-GR"/>
+              </w:rPr>
+              <w:t>Κόστος</w:t>
+            </w:r>
+          </w:p>
+          <w:p>
+            <w:pPr>
+              <w:jc w:val="both"/>
+              <w:rPr>
+                <w:rFonts w:ascii="Century Gothic" w:hAnsi="Century Gothic"/>
+                <w:sz w:val="22"/>
+                <w:szCs w:val="22"/>
+                <w:lang w:val="el-GR"/>
+              </w:rPr>
+            </w:pPr>
+          </w:p>
+          <w:p>
+            <w:pPr>
+              <w:jc w:val="both"/>
+              <w:rPr>
+                <w:rFonts w:ascii="Century Gothic" w:hAnsi="Century Gothic"/>
+                <w:sz w:val="22"/>
+                <w:szCs w:val="22"/>
+                <w:lang w:val="el-GR"/>
+              </w:rPr>
+            </w:pPr>
+            <w:r>
+              <w:rPr>
+                <w:rFonts w:ascii="Century Gothic" w:hAnsi="Century Gothic"/>
+                <w:b/>
+                <w:bCs/>
+                <w:sz w:val="22"/>
+                <w:szCs w:val="22"/>
+                <w:lang w:val="el-GR"/>
+              </w:rPr>
+              <w:t>Επεξήγηση:</w:t>
+            </w:r>
+            <w:r>
+              <w:rPr>
+                <w:rFonts w:ascii="Century Gothic" w:hAnsi="Century Gothic"/>
+                <w:sz w:val="22"/>
+                <w:szCs w:val="22"/>
+                <w:lang w:val="el-GR"/>
+              </w:rPr>
+              <w:t xml:space="preserve"> </w:t>
+            </w:r>
+            <w:r>
+              <w:rPr>
+                <w:rFonts w:ascii="Century Gothic" w:hAnsi="Century Gothic"/>
+                <w:sz w:val="22"/>
+                <w:szCs w:val="22"/>
+                <w:lang w:val="el-GR"/>
+              </w:rPr>
+              <w:t>Η διαρροή προσωπικών δεδομένων ενός χρήστη, δημιουργεί πολύ κακή φήμη για την ασφάλεια της εφαρμογής και την ποιότητα της.</w:t>
+            </w:r>
+          </w:p>
+        </w:tc>
+      </w:tr>
+      <w:tr>
+        <w:trPr>
+          <w:trHeight w:val="341"/>
+        </w:trPr>
+        <w:tc>
+          <w:tcPr>
+            <w:tcW w:w="5394" w:type="dxa"/>
+            <w:gridSpan w:val="3"/>
+          </w:tcPr>
+          <w:p>
+            <w:pPr>
+              <w:jc w:val="both"/>
+              <w:rPr>
+                <w:rFonts w:ascii="Century Gothic" w:hAnsi="Century Gothic"/>
+                <w:b/>
+                <w:bCs/>
+                <w:sz w:val="22"/>
+                <w:szCs w:val="22"/>
+                <w:lang w:val="el-GR"/>
+              </w:rPr>
+            </w:pPr>
+            <w:r>
+              <w:rPr>
+                <w:rFonts w:ascii="Century Gothic" w:hAnsi="Century Gothic"/>
+                <w:b/>
+                <w:bCs/>
+                <w:sz w:val="22"/>
+                <w:szCs w:val="22"/>
+                <w:lang w:val="el-GR"/>
+              </w:rPr>
+              <w:t>Επίπεδο σοβαρότητας συνεπειών:</w:t>
+            </w:r>
+          </w:p>
+          <w:p>
+            <w:pPr>
+              <w:jc w:val="both"/>
+              <w:rPr>
+                <w:rFonts w:ascii="Century Gothic" w:hAnsi="Century Gothic"/>
+                <w:sz w:val="22"/>
+                <w:szCs w:val="22"/>
+                <w:lang w:val="el-GR"/>
+              </w:rPr>
+            </w:pPr>
+          </w:p>
+          <w:p>
+            <w:pPr>
+              <w:jc w:val="both"/>
+              <w:rPr>
+                <w:rFonts w:ascii="Century Gothic" w:hAnsi="Century Gothic"/>
+                <w:sz w:val="22"/>
+                <w:szCs w:val="22"/>
+                <w:lang w:val="el-GR"/>
+              </w:rPr>
+            </w:pPr>
+            <w:r>
+              <w:rPr>
+                <w:rFonts w:ascii="Century Gothic" w:hAnsi="Century Gothic"/>
+                <w:sz w:val="22"/>
+                <w:szCs w:val="22"/>
+              </w:rPr>
+              <w:fldChar w:fldCharType="begin">
+                <w:ffData>
+                  <w:name w:val=""/>
+                  <w:enabled/>
+                  <w:calcOnExit w:val="0"/>
+                  <w:checkBox>
+                    <w:sizeAuto/>
+                    <w:default w:val="1"/>
+                  </w:checkBox>
+                </w:ffData>
+              </w:fldChar>
+            </w:r>
+            <w:r>
+              <w:rPr>
+                <w:rFonts w:ascii="Century Gothic" w:hAnsi="Century Gothic"/>
+                <w:sz w:val="22"/>
+                <w:szCs w:val="22"/>
+                <w:lang w:val="el-GR"/>
+              </w:rPr>
+              <w:instrText xml:space="preserve"> </w:instrText>
+            </w:r>
+            <w:r>
+              <w:rPr>
+                <w:rFonts w:ascii="Century Gothic" w:hAnsi="Century Gothic"/>
+                <w:sz w:val="22"/>
+                <w:szCs w:val="22"/>
+              </w:rPr>
+              <w:instrText>FORMCHECKBOX</w:instrText>
+            </w:r>
+            <w:r>
+              <w:rPr>
+                <w:rFonts w:ascii="Century Gothic" w:hAnsi="Century Gothic"/>
+                <w:sz w:val="22"/>
+                <w:szCs w:val="22"/>
+                <w:lang w:val="el-GR"/>
+              </w:rPr>
+              <w:instrText xml:space="preserve"> </w:instrText>
+            </w:r>
+            <w:r>
+              <w:rPr>
+                <w:rFonts w:ascii="Century Gothic" w:hAnsi="Century Gothic"/>
+                <w:sz w:val="22"/>
+                <w:szCs w:val="22"/>
+              </w:rPr>
+            </w:r>
+            <w:r>
+              <w:rPr>
+                <w:rFonts w:ascii="Century Gothic" w:hAnsi="Century Gothic"/>
+                <w:sz w:val="22"/>
+                <w:szCs w:val="22"/>
+              </w:rPr>
+              <w:fldChar w:fldCharType="end"/>
+            </w:r>
+            <w:r>
+              <w:rPr>
+                <w:rFonts w:ascii="Century Gothic" w:hAnsi="Century Gothic"/>
+                <w:sz w:val="22"/>
+                <w:szCs w:val="22"/>
+                <w:lang w:val="el-GR"/>
+              </w:rPr>
+              <w:t xml:space="preserve"> </w:t>
+            </w:r>
+            <w:r>
+              <w:rPr>
+                <w:rFonts w:ascii="Century Gothic" w:hAnsi="Century Gothic"/>
+                <w:sz w:val="22"/>
+                <w:szCs w:val="22"/>
+                <w:lang w:val="el-GR"/>
+              </w:rPr>
+              <w:t>Υψηλό</w:t>
+            </w:r>
+            <w:r>
+              <w:rPr>
+                <w:rFonts w:ascii="Century Gothic" w:hAnsi="Century Gothic"/>
+                <w:sz w:val="22"/>
+                <w:szCs w:val="22"/>
+                <w:lang w:val="el-GR"/>
+              </w:rPr>
+              <w:t xml:space="preserve">    </w:t>
+            </w:r>
+            <w:r>
+              <w:rPr>
+                <w:rFonts w:ascii="Century Gothic" w:hAnsi="Century Gothic"/>
+                <w:sz w:val="22"/>
+                <w:szCs w:val="22"/>
+              </w:rPr>
+              <w:fldChar w:fldCharType="begin">
+                <w:ffData>
+                  <w:name w:val="Check1"/>
+                  <w:enabled/>
+                  <w:calcOnExit w:val="0"/>
+                  <w:checkBox>
+                    <w:sizeAuto/>
+                    <w:default w:val="0"/>
+                  </w:checkBox>
+                </w:ffData>
+              </w:fldChar>
+            </w:r>
+            <w:r>
+              <w:rPr>
+                <w:rFonts w:ascii="Century Gothic" w:hAnsi="Century Gothic"/>
+                <w:sz w:val="22"/>
+                <w:szCs w:val="22"/>
+                <w:lang w:val="el-GR"/>
+              </w:rPr>
+              <w:instrText xml:space="preserve"> </w:instrText>
+            </w:r>
+            <w:r>
+              <w:rPr>
+                <w:rFonts w:ascii="Century Gothic" w:hAnsi="Century Gothic"/>
+                <w:sz w:val="22"/>
+                <w:szCs w:val="22"/>
+              </w:rPr>
+              <w:instrText>FORMCHECKBOX</w:instrText>
+            </w:r>
+            <w:r>
+              <w:rPr>
+                <w:rFonts w:ascii="Century Gothic" w:hAnsi="Century Gothic"/>
+                <w:sz w:val="22"/>
+                <w:szCs w:val="22"/>
+                <w:lang w:val="el-GR"/>
+              </w:rPr>
+              <w:instrText xml:space="preserve"> </w:instrText>
+            </w:r>
+            <w:r>
+              <w:rPr>
+                <w:rFonts w:ascii="Century Gothic" w:hAnsi="Century Gothic"/>
+                <w:sz w:val="22"/>
+                <w:szCs w:val="22"/>
+              </w:rPr>
+            </w:r>
+            <w:r>
+              <w:rPr>
+                <w:rFonts w:ascii="Century Gothic" w:hAnsi="Century Gothic"/>
+                <w:sz w:val="22"/>
+                <w:szCs w:val="22"/>
+              </w:rPr>
+              <w:fldChar w:fldCharType="end"/>
+            </w:r>
+            <w:r>
+              <w:rPr>
+                <w:rFonts w:ascii="Century Gothic" w:hAnsi="Century Gothic"/>
+                <w:sz w:val="22"/>
+                <w:szCs w:val="22"/>
+                <w:lang w:val="el-GR"/>
+              </w:rPr>
+              <w:t xml:space="preserve"> </w:t>
+            </w:r>
+            <w:r>
+              <w:rPr>
+                <w:rFonts w:ascii="Century Gothic" w:hAnsi="Century Gothic"/>
+                <w:sz w:val="22"/>
+                <w:szCs w:val="22"/>
+                <w:lang w:val="el-GR"/>
+              </w:rPr>
+              <w:t>Μεσαίο</w:t>
+            </w:r>
+            <w:r>
+              <w:rPr>
+                <w:rFonts w:ascii="Century Gothic" w:hAnsi="Century Gothic"/>
+                <w:sz w:val="22"/>
+                <w:szCs w:val="22"/>
+                <w:lang w:val="el-GR"/>
+              </w:rPr>
+              <w:t xml:space="preserve">    </w:t>
+            </w:r>
+            <w:r>
+              <w:rPr>
+                <w:rFonts w:ascii="Century Gothic" w:hAnsi="Century Gothic"/>
+                <w:sz w:val="22"/>
+                <w:szCs w:val="22"/>
+              </w:rPr>
+              <w:fldChar w:fldCharType="begin">
+                <w:ffData>
+                  <w:name w:val=""/>
+                  <w:enabled/>
+                  <w:calcOnExit w:val="0"/>
+                  <w:checkBox>
+                    <w:sizeAuto/>
+                    <w:default w:val="0"/>
+                  </w:checkBox>
+                </w:ffData>
+              </w:fldChar>
+            </w:r>
+            <w:r>
+              <w:rPr>
+                <w:rFonts w:ascii="Century Gothic" w:hAnsi="Century Gothic"/>
+                <w:sz w:val="22"/>
+                <w:szCs w:val="22"/>
+                <w:lang w:val="el-GR"/>
+              </w:rPr>
+              <w:instrText xml:space="preserve"> </w:instrText>
+            </w:r>
+            <w:r>
+              <w:rPr>
+                <w:rFonts w:ascii="Century Gothic" w:hAnsi="Century Gothic"/>
+                <w:sz w:val="22"/>
+                <w:szCs w:val="22"/>
+              </w:rPr>
+              <w:instrText>FORMCHECKBOX</w:instrText>
+            </w:r>
+            <w:r>
+              <w:rPr>
+                <w:rFonts w:ascii="Century Gothic" w:hAnsi="Century Gothic"/>
+                <w:sz w:val="22"/>
+                <w:szCs w:val="22"/>
+                <w:lang w:val="el-GR"/>
+              </w:rPr>
+              <w:instrText xml:space="preserve"> </w:instrText>
+            </w:r>
+            <w:r>
+              <w:rPr>
+                <w:rFonts w:ascii="Century Gothic" w:hAnsi="Century Gothic"/>
+                <w:sz w:val="22"/>
+                <w:szCs w:val="22"/>
+              </w:rPr>
+            </w:r>
+            <w:r>
+              <w:rPr>
+                <w:rFonts w:ascii="Century Gothic" w:hAnsi="Century Gothic"/>
+                <w:sz w:val="22"/>
+                <w:szCs w:val="22"/>
+              </w:rPr>
+              <w:fldChar w:fldCharType="end"/>
+            </w:r>
+            <w:r>
+              <w:rPr>
+                <w:rFonts w:ascii="Century Gothic" w:hAnsi="Century Gothic"/>
+                <w:sz w:val="22"/>
+                <w:szCs w:val="22"/>
+                <w:lang w:val="el-GR"/>
+              </w:rPr>
+              <w:t xml:space="preserve"> </w:t>
+            </w:r>
+            <w:r>
+              <w:rPr>
+                <w:rFonts w:ascii="Century Gothic" w:hAnsi="Century Gothic"/>
+                <w:sz w:val="22"/>
+                <w:szCs w:val="22"/>
+                <w:lang w:val="el-GR"/>
+              </w:rPr>
+              <w:t>Χαμηλό</w:t>
+            </w:r>
+          </w:p>
+          <w:p>
+            <w:pPr>
+              <w:jc w:val="both"/>
+              <w:rPr>
+                <w:rFonts w:ascii="Century Gothic" w:hAnsi="Century Gothic"/>
+                <w:sz w:val="22"/>
+                <w:szCs w:val="22"/>
+                <w:lang w:val="el-GR"/>
+              </w:rPr>
+            </w:pPr>
+          </w:p>
+        </w:tc>
+        <w:tc>
+          <w:tcPr>
+            <w:tcW w:w="5396" w:type="dxa"/>
+            <w:gridSpan w:val="3"/>
+          </w:tcPr>
+          <w:p>
+            <w:pPr>
+              <w:jc w:val="both"/>
+              <w:rPr>
+                <w:rFonts w:ascii="Century Gothic" w:hAnsi="Century Gothic"/>
+                <w:b/>
+                <w:bCs/>
+                <w:sz w:val="22"/>
+                <w:szCs w:val="22"/>
+                <w:lang w:val="el-GR"/>
+              </w:rPr>
+            </w:pPr>
+            <w:r>
+              <w:rPr>
+                <w:rFonts w:ascii="Century Gothic" w:hAnsi="Century Gothic"/>
+                <w:b/>
+                <w:bCs/>
+                <w:sz w:val="22"/>
+                <w:szCs w:val="22"/>
+                <w:lang w:val="el-GR"/>
+              </w:rPr>
+              <w:t>Πιθανότητα:</w:t>
+            </w:r>
+          </w:p>
+          <w:p>
+            <w:pPr>
+              <w:jc w:val="both"/>
+              <w:rPr>
+                <w:rFonts w:ascii="Century Gothic" w:hAnsi="Century Gothic"/>
+                <w:sz w:val="22"/>
+                <w:szCs w:val="22"/>
+                <w:lang w:val="el-GR"/>
+              </w:rPr>
+            </w:pPr>
+          </w:p>
+          <w:p>
+            <w:pPr>
+              <w:jc w:val="both"/>
+              <w:rPr>
+                <w:rFonts w:ascii="Century Gothic" w:hAnsi="Century Gothic"/>
+                <w:sz w:val="22"/>
+                <w:szCs w:val="22"/>
+                <w:lang w:val="el-GR"/>
+              </w:rPr>
+            </w:pPr>
+            <w:r>
+              <w:rPr>
+                <w:rFonts w:ascii="Century Gothic" w:hAnsi="Century Gothic"/>
+                <w:sz w:val="22"/>
+                <w:szCs w:val="22"/>
+              </w:rPr>
+              <w:fldChar w:fldCharType="begin">
+                <w:ffData>
+                  <w:name w:val=""/>
+                  <w:enabled/>
+                  <w:calcOnExit w:val="0"/>
+                  <w:checkBox>
+                    <w:sizeAuto/>
+                    <w:default w:val="1"/>
+                  </w:checkBox>
+                </w:ffData>
+              </w:fldChar>
+            </w:r>
+            <w:r>
+              <w:rPr>
+                <w:rFonts w:ascii="Century Gothic" w:hAnsi="Century Gothic"/>
+                <w:sz w:val="22"/>
+                <w:szCs w:val="22"/>
+              </w:rPr>
+              <w:instrText xml:space="preserve"> FORMCHECKBOX </w:instrText>
+            </w:r>
+            <w:r>
+              <w:rPr>
+                <w:rFonts w:ascii="Century Gothic" w:hAnsi="Century Gothic"/>
+                <w:sz w:val="22"/>
+                <w:szCs w:val="22"/>
+              </w:rPr>
+            </w:r>
+            <w:r>
+              <w:rPr>
+                <w:rFonts w:ascii="Century Gothic" w:hAnsi="Century Gothic"/>
+                <w:sz w:val="22"/>
+                <w:szCs w:val="22"/>
+              </w:rPr>
+              <w:fldChar w:fldCharType="end"/>
+            </w:r>
+            <w:r>
+              <w:rPr>
+                <w:rFonts w:ascii="Century Gothic" w:hAnsi="Century Gothic"/>
+                <w:sz w:val="22"/>
+                <w:szCs w:val="22"/>
+              </w:rPr>
+              <w:t xml:space="preserve"> </w:t>
+            </w:r>
+            <w:r>
+              <w:rPr>
+                <w:rFonts w:ascii="Century Gothic" w:hAnsi="Century Gothic"/>
+                <w:sz w:val="22"/>
+                <w:szCs w:val="22"/>
+                <w:lang w:val="el-GR"/>
+              </w:rPr>
+              <w:t>Μεγάλη</w:t>
+            </w:r>
+            <w:r>
+              <w:rPr>
+                <w:rFonts w:ascii="Century Gothic" w:hAnsi="Century Gothic"/>
+                <w:sz w:val="22"/>
+                <w:szCs w:val="22"/>
+              </w:rPr>
+              <w:t xml:space="preserve">    </w:t>
+            </w:r>
+            <w:r>
+              <w:rPr>
+                <w:rFonts w:ascii="Century Gothic" w:hAnsi="Century Gothic"/>
+                <w:sz w:val="22"/>
+                <w:szCs w:val="22"/>
+              </w:rPr>
+              <w:fldChar w:fldCharType="begin">
+                <w:ffData>
+                  <w:name w:val="Check1"/>
+                  <w:enabled/>
+                  <w:calcOnExit w:val="0"/>
+                  <w:checkBox>
+                    <w:sizeAuto/>
+                    <w:default w:val="0"/>
+                  </w:checkBox>
+                </w:ffData>
+              </w:fldChar>
+            </w:r>
+            <w:r>
+              <w:rPr>
+                <w:rFonts w:ascii="Century Gothic" w:hAnsi="Century Gothic"/>
+                <w:sz w:val="22"/>
+                <w:szCs w:val="22"/>
+              </w:rPr>
+              <w:instrText xml:space="preserve"> FORMCHECKBOX </w:instrText>
+            </w:r>
+            <w:r>
+              <w:rPr>
+                <w:rFonts w:ascii="Century Gothic" w:hAnsi="Century Gothic"/>
+                <w:sz w:val="22"/>
+                <w:szCs w:val="22"/>
+              </w:rPr>
+            </w:r>
+            <w:r>
+              <w:rPr>
+                <w:rFonts w:ascii="Century Gothic" w:hAnsi="Century Gothic"/>
+                <w:sz w:val="22"/>
+                <w:szCs w:val="22"/>
+              </w:rPr>
+              <w:fldChar w:fldCharType="end"/>
+            </w:r>
+            <w:r>
+              <w:rPr>
+                <w:rFonts w:ascii="Century Gothic" w:hAnsi="Century Gothic"/>
+                <w:sz w:val="22"/>
+                <w:szCs w:val="22"/>
+              </w:rPr>
+              <w:t xml:space="preserve"> </w:t>
+            </w:r>
+            <w:r>
+              <w:rPr>
+                <w:rFonts w:ascii="Century Gothic" w:hAnsi="Century Gothic"/>
+                <w:sz w:val="22"/>
+                <w:szCs w:val="22"/>
+                <w:lang w:val="el-GR"/>
+              </w:rPr>
+              <w:t>Μεσαία</w:t>
+            </w:r>
+            <w:r>
+              <w:rPr>
+                <w:rFonts w:ascii="Century Gothic" w:hAnsi="Century Gothic"/>
+                <w:sz w:val="22"/>
+                <w:szCs w:val="22"/>
+              </w:rPr>
+              <w:t xml:space="preserve">    </w:t>
+            </w:r>
+            <w:r>
+              <w:rPr>
+                <w:rFonts w:ascii="Century Gothic" w:hAnsi="Century Gothic"/>
+                <w:sz w:val="22"/>
+                <w:szCs w:val="22"/>
+              </w:rPr>
+              <w:fldChar w:fldCharType="begin">
+                <w:ffData>
+                  <w:name w:val=""/>
+                  <w:enabled/>
+                  <w:calcOnExit w:val="0"/>
+                  <w:checkBox>
+                    <w:sizeAuto/>
+                    <w:default w:val="1"/>
+                  </w:checkBox>
+                </w:ffData>
+              </w:fldChar>
+            </w:r>
+            <w:r>
+              <w:rPr>
+                <w:rFonts w:ascii="Century Gothic" w:hAnsi="Century Gothic"/>
+                <w:sz w:val="22"/>
+                <w:szCs w:val="22"/>
+              </w:rPr>
+              <w:instrText xml:space="preserve"> FORMCHECKBOX </w:instrText>
+            </w:r>
+            <w:r>
+              <w:rPr>
+                <w:rFonts w:ascii="Century Gothic" w:hAnsi="Century Gothic"/>
+                <w:sz w:val="22"/>
+                <w:szCs w:val="22"/>
+              </w:rPr>
+            </w:r>
+            <w:r>
+              <w:rPr>
+                <w:rFonts w:ascii="Century Gothic" w:hAnsi="Century Gothic"/>
+                <w:sz w:val="22"/>
+                <w:szCs w:val="22"/>
+              </w:rPr>
+              <w:fldChar w:fldCharType="end"/>
+            </w:r>
+            <w:r>
+              <w:rPr>
+                <w:rFonts w:ascii="Century Gothic" w:hAnsi="Century Gothic"/>
+                <w:sz w:val="22"/>
+                <w:szCs w:val="22"/>
+              </w:rPr>
+              <w:t xml:space="preserve"> </w:t>
+            </w:r>
+            <w:r>
+              <w:rPr>
+                <w:rFonts w:ascii="Century Gothic" w:hAnsi="Century Gothic"/>
+                <w:sz w:val="22"/>
+                <w:szCs w:val="22"/>
+                <w:lang w:val="el-GR"/>
+              </w:rPr>
+              <w:t>Μικρή</w:t>
+            </w:r>
+          </w:p>
+          <w:p>
+            <w:pPr>
+              <w:jc w:val="both"/>
+              <w:rPr>
+                <w:rFonts w:ascii="Century Gothic" w:hAnsi="Century Gothic"/>
+                <w:sz w:val="22"/>
+                <w:szCs w:val="22"/>
+                <w:lang w:val="el-GR"/>
+              </w:rPr>
+            </w:pPr>
+          </w:p>
+        </w:tc>
+      </w:tr>
+      <w:tr>
+        <w:trPr>
+          <w:trHeight w:val="881"/>
+        </w:trPr>
+        <w:tc>
+          <w:tcPr>
+            <w:tcW w:w="10790" w:type="dxa"/>
+            <w:gridSpan w:val="6"/>
+          </w:tcPr>
+          <w:p>
+            <w:pPr>
+              <w:jc w:val="both"/>
+              <w:rPr>
+                <w:rFonts w:ascii="Century Gothic" w:hAnsi="Century Gothic"/>
+                <w:b/>
+                <w:bCs/>
+                <w:sz w:val="22"/>
+                <w:szCs w:val="22"/>
+                <w:lang w:val="el-GR"/>
+              </w:rPr>
+            </w:pPr>
+            <w:r>
+              <w:rPr>
+                <w:rFonts w:ascii="Century Gothic" w:hAnsi="Century Gothic"/>
+                <w:b/>
+                <w:bCs/>
+                <w:sz w:val="22"/>
+                <w:szCs w:val="22"/>
+                <w:lang w:val="el-GR"/>
+              </w:rPr>
+              <w:t>Πρώτο γεγονός ενεργοποίησης κινδύνου:</w:t>
+            </w:r>
+          </w:p>
+          <w:p>
+            <w:pPr>
+              <w:jc w:val="both"/>
+              <w:rPr>
+                <w:rFonts w:ascii="Century Gothic" w:hAnsi="Century Gothic"/>
+                <w:sz w:val="22"/>
+                <w:szCs w:val="22"/>
+                <w:lang w:val="el-GR"/>
+              </w:rPr>
+            </w:pPr>
+          </w:p>
+          <w:p>
+            <w:pPr>
+              <w:jc w:val="both"/>
+              <w:rPr>
+                <w:rFonts w:ascii="Century Gothic" w:hAnsi="Century Gothic"/>
+                <w:sz w:val="22"/>
+                <w:szCs w:val="22"/>
+                <w:lang w:val="el-GR"/>
+              </w:rPr>
+            </w:pPr>
+            <w:r>
+              <w:rPr>
+                <w:rFonts w:ascii="Century Gothic" w:hAnsi="Century Gothic"/>
+                <w:sz w:val="22"/>
+                <w:szCs w:val="22"/>
+                <w:lang w:val="el-GR"/>
+              </w:rPr>
+              <w:t>Μη φυσιολογική κίνηση στα συστήματα μας (</w:t>
+            </w:r>
+            <w:r>
+              <w:rPr>
+                <w:rFonts w:ascii="Century Gothic" w:hAnsi="Century Gothic"/>
+                <w:sz w:val="22"/>
+                <w:szCs w:val="22"/>
+              </w:rPr>
+              <w:t>logs</w:t>
+            </w:r>
+            <w:r>
+              <w:rPr>
+                <w:rFonts w:ascii="Century Gothic" w:hAnsi="Century Gothic"/>
+                <w:sz w:val="22"/>
+                <w:szCs w:val="22"/>
+                <w:lang w:val="el-GR"/>
+              </w:rPr>
+              <w:t xml:space="preserve">, </w:t>
+            </w:r>
+            <w:r>
+              <w:rPr>
+                <w:rFonts w:ascii="Century Gothic" w:hAnsi="Century Gothic"/>
+                <w:sz w:val="22"/>
+                <w:szCs w:val="22"/>
+              </w:rPr>
+              <w:t>graphs</w:t>
+            </w:r>
+            <w:r>
+              <w:rPr>
+                <w:rFonts w:ascii="Century Gothic" w:hAnsi="Century Gothic"/>
+                <w:sz w:val="22"/>
+                <w:szCs w:val="22"/>
+                <w:lang w:val="el-GR"/>
+              </w:rPr>
+              <w:t>).</w:t>
+            </w:r>
+          </w:p>
+        </w:tc>
+      </w:tr>
+      <w:tr>
+        <w:trPr>
+          <w:trHeight w:val="1169"/>
+        </w:trPr>
+        <w:tc>
+          <w:tcPr>
+            <w:tcW w:w="10790" w:type="dxa"/>
+            <w:gridSpan w:val="6"/>
+          </w:tcPr>
+          <w:p>
+            <w:pPr>
+              <w:jc w:val="both"/>
+              <w:rPr>
+                <w:rFonts w:ascii="Century Gothic" w:hAnsi="Century Gothic"/>
+                <w:b/>
+                <w:bCs/>
+                <w:sz w:val="22"/>
+                <w:szCs w:val="22"/>
+                <w:lang w:val="el-GR"/>
+              </w:rPr>
+            </w:pPr>
+            <w:r>
+              <w:rPr>
+                <w:rFonts w:ascii="Century Gothic" w:hAnsi="Century Gothic"/>
+                <w:b/>
+                <w:bCs/>
+                <w:sz w:val="22"/>
+                <w:szCs w:val="22"/>
+                <w:lang w:val="el-GR"/>
+              </w:rPr>
+              <w:t>Στρατηγική μετριασμού:</w:t>
+            </w:r>
+          </w:p>
+          <w:p>
+            <w:pPr>
+              <w:jc w:val="both"/>
+              <w:rPr>
+                <w:rFonts w:ascii="Century Gothic" w:hAnsi="Century Gothic"/>
+                <w:sz w:val="22"/>
+                <w:szCs w:val="22"/>
+                <w:lang w:val="el-GR"/>
+              </w:rPr>
+            </w:pPr>
+          </w:p>
+          <w:p>
+            <w:pPr>
+              <w:jc w:val="both"/>
+              <w:rPr>
+                <w:rFonts w:ascii="Century Gothic" w:hAnsi="Century Gothic"/>
+                <w:sz w:val="22"/>
+                <w:szCs w:val="22"/>
+                <w:lang w:val="el-GR"/>
+              </w:rPr>
+            </w:pPr>
+            <w:r>
+              <w:rPr>
+                <w:rFonts w:ascii="Century Gothic" w:hAnsi="Century Gothic"/>
+                <w:sz w:val="22"/>
+                <w:szCs w:val="22"/>
+                <w:lang w:val="el-GR"/>
+              </w:rPr>
+              <w:t xml:space="preserve">Χρήση </w:t>
+            </w:r>
+            <w:r>
+              <w:rPr>
+                <w:rFonts w:ascii="Century Gothic" w:hAnsi="Century Gothic"/>
+                <w:sz w:val="22"/>
+                <w:szCs w:val="22"/>
+                <w:lang w:val="el-GR"/>
+              </w:rPr>
+              <w:t>3</w:t>
+            </w:r>
+            <w:proofErr w:type="spellStart"/>
+            <w:r>
+              <w:rPr>
+                <w:rFonts w:ascii="Century Gothic" w:hAnsi="Century Gothic"/>
+                <w:sz w:val="22"/>
+                <w:szCs w:val="22"/>
+                <w:vertAlign w:val="superscript"/>
+              </w:rPr>
+              <w:t>rd</w:t>
+            </w:r>
+            <w:proofErr w:type="spellEnd"/>
+            <w:r>
+              <w:rPr>
+                <w:rFonts w:ascii="Century Gothic" w:hAnsi="Century Gothic"/>
+                <w:sz w:val="22"/>
+                <w:szCs w:val="22"/>
+                <w:lang w:val="el-GR"/>
+              </w:rPr>
+              <w:t xml:space="preserve"> </w:t>
+            </w:r>
+            <w:r>
+              <w:rPr>
+                <w:rFonts w:ascii="Century Gothic" w:hAnsi="Century Gothic"/>
+                <w:sz w:val="22"/>
+                <w:szCs w:val="22"/>
+              </w:rPr>
+              <w:t>party</w:t>
+            </w:r>
+            <w:r>
+              <w:rPr>
+                <w:rFonts w:ascii="Century Gothic" w:hAnsi="Century Gothic"/>
+                <w:sz w:val="22"/>
+                <w:szCs w:val="22"/>
+                <w:lang w:val="el-GR"/>
+              </w:rPr>
+              <w:t xml:space="preserve"> </w:t>
+            </w:r>
+            <w:r>
+              <w:rPr>
+                <w:rFonts w:ascii="Century Gothic" w:hAnsi="Century Gothic"/>
+                <w:sz w:val="22"/>
+                <w:szCs w:val="22"/>
+                <w:lang w:val="el-GR"/>
+              </w:rPr>
+              <w:t xml:space="preserve">εφαρμογών που ειδικεύονται σε τομείς ασφαλείας, καθώς και συχνά </w:t>
+            </w:r>
+            <w:r>
+              <w:rPr>
+                <w:rFonts w:ascii="Century Gothic" w:hAnsi="Century Gothic"/>
+                <w:sz w:val="22"/>
+                <w:szCs w:val="22"/>
+              </w:rPr>
+              <w:t>penetration</w:t>
+            </w:r>
+            <w:r>
+              <w:rPr>
+                <w:rFonts w:ascii="Century Gothic" w:hAnsi="Century Gothic"/>
+                <w:sz w:val="22"/>
+                <w:szCs w:val="22"/>
+                <w:lang w:val="el-GR"/>
+              </w:rPr>
+              <w:t xml:space="preserve"> </w:t>
+            </w:r>
+            <w:r>
+              <w:rPr>
+                <w:rFonts w:ascii="Century Gothic" w:hAnsi="Century Gothic"/>
+                <w:sz w:val="22"/>
+                <w:szCs w:val="22"/>
+              </w:rPr>
+              <w:t>tests</w:t>
+            </w:r>
+            <w:r>
+              <w:rPr>
+                <w:rFonts w:ascii="Century Gothic" w:hAnsi="Century Gothic"/>
+                <w:sz w:val="22"/>
+                <w:szCs w:val="22"/>
+                <w:lang w:val="el-GR"/>
+              </w:rPr>
+              <w:t>, ιδιαίτερα όταν συμβαίνουν αλλαγές σε συστήματα που αφορούν τα δεδομένα χρηστών.</w:t>
+            </w:r>
+          </w:p>
+        </w:tc>
+      </w:tr>
+      <w:tr>
+        <w:trPr>
+          <w:trHeight w:val="890"/>
+        </w:trPr>
+        <w:tc>
+          <w:tcPr>
+            <w:tcW w:w="10790" w:type="dxa"/>
+            <w:gridSpan w:val="6"/>
+          </w:tcPr>
+          <w:p>
+            <w:pPr>
+              <w:jc w:val="both"/>
+              <w:rPr>
+                <w:rFonts w:ascii="Century Gothic" w:hAnsi="Century Gothic"/>
+                <w:b/>
+                <w:bCs/>
+                <w:sz w:val="22"/>
+                <w:szCs w:val="22"/>
+                <w:lang w:val="el-GR"/>
+              </w:rPr>
+            </w:pPr>
+            <w:r>
+              <w:rPr>
+                <w:rFonts w:ascii="Century Gothic" w:hAnsi="Century Gothic"/>
+                <w:b/>
+                <w:bCs/>
+                <w:sz w:val="22"/>
+                <w:szCs w:val="22"/>
+                <w:lang w:val="el-GR"/>
+              </w:rPr>
+              <w:t>Γεγονός έναρξης της επιβολής της στρατηγικής αντιμετώπισης:</w:t>
+            </w:r>
+          </w:p>
+          <w:p>
+            <w:pPr>
+              <w:jc w:val="both"/>
+              <w:rPr>
+                <w:rFonts w:ascii="Century Gothic" w:hAnsi="Century Gothic"/>
+                <w:sz w:val="22"/>
+                <w:szCs w:val="22"/>
+                <w:lang w:val="el-GR"/>
+              </w:rPr>
+            </w:pPr>
+          </w:p>
+          <w:p>
+            <w:pPr>
+              <w:jc w:val="both"/>
+              <w:rPr>
+                <w:rFonts w:ascii="Century Gothic" w:hAnsi="Century Gothic"/>
+                <w:sz w:val="22"/>
+                <w:szCs w:val="22"/>
+                <w:lang w:val="el-GR"/>
+              </w:rPr>
+            </w:pPr>
+            <w:r>
+              <w:rPr>
+                <w:rFonts w:ascii="Century Gothic" w:hAnsi="Century Gothic"/>
+                <w:sz w:val="22"/>
+                <w:szCs w:val="22"/>
+                <w:lang w:val="el-GR"/>
+              </w:rPr>
+              <w:t xml:space="preserve">Οποιοδήποτε δείγμα </w:t>
+            </w:r>
+            <w:proofErr w:type="spellStart"/>
+            <w:r>
+              <w:rPr>
+                <w:rFonts w:ascii="Century Gothic" w:hAnsi="Century Gothic"/>
+                <w:sz w:val="22"/>
+                <w:szCs w:val="22"/>
+                <w:lang w:val="el-GR"/>
+              </w:rPr>
+              <w:t>κυβερνοεπίθεσης</w:t>
+            </w:r>
+            <w:proofErr w:type="spellEnd"/>
+            <w:r>
+              <w:rPr>
+                <w:rFonts w:ascii="Century Gothic" w:hAnsi="Century Gothic"/>
+                <w:sz w:val="22"/>
+                <w:szCs w:val="22"/>
+                <w:lang w:val="el-GR"/>
+              </w:rPr>
+              <w:t xml:space="preserve"> ή διαρροής δεδομένων.</w:t>
+            </w:r>
+          </w:p>
+        </w:tc>
+      </w:tr>
+      <w:tr>
+        <w:trPr>
+          <w:trHeight w:val="1421"/>
+        </w:trPr>
+        <w:tc>
+          <w:tcPr>
+            <w:tcW w:w="10790" w:type="dxa"/>
+            <w:gridSpan w:val="6"/>
+          </w:tcPr>
+          <w:p>
+            <w:pPr>
+              <w:jc w:val="both"/>
+              <w:rPr>
+                <w:rFonts w:ascii="Century Gothic" w:hAnsi="Century Gothic"/>
+                <w:b/>
+                <w:bCs/>
+                <w:sz w:val="22"/>
+                <w:szCs w:val="22"/>
+                <w:lang w:val="el-GR"/>
+              </w:rPr>
+            </w:pPr>
+            <w:r>
+              <w:rPr>
+                <w:rFonts w:ascii="Century Gothic" w:hAnsi="Century Gothic"/>
+                <w:b/>
+                <w:bCs/>
+                <w:sz w:val="22"/>
+                <w:szCs w:val="22"/>
+                <w:lang w:val="el-GR"/>
+              </w:rPr>
+              <w:t>Στρατηγική αντιμετώπισης:</w:t>
+            </w:r>
+          </w:p>
+          <w:p>
+            <w:pPr>
+              <w:jc w:val="both"/>
+              <w:rPr>
+                <w:rFonts w:ascii="Century Gothic" w:hAnsi="Century Gothic"/>
+                <w:sz w:val="22"/>
+                <w:szCs w:val="22"/>
+                <w:lang w:val="el-GR"/>
+              </w:rPr>
+            </w:pPr>
+          </w:p>
+          <w:p>
+            <w:pPr>
+              <w:jc w:val="both"/>
+              <w:rPr>
+                <w:rFonts w:ascii="Century Gothic" w:hAnsi="Century Gothic"/>
+                <w:sz w:val="22"/>
+                <w:szCs w:val="22"/>
+                <w:lang w:val="el-GR"/>
+              </w:rPr>
+            </w:pPr>
+            <w:r>
+              <w:rPr>
+                <w:rFonts w:ascii="Century Gothic" w:hAnsi="Century Gothic"/>
+                <w:sz w:val="22"/>
+                <w:szCs w:val="22"/>
+                <w:lang w:val="el-GR"/>
+              </w:rPr>
+              <w:t xml:space="preserve">Άμεση ανάκληση στοιχείων πρόσβασης στα συστήματα (π.χ. </w:t>
+            </w:r>
+            <w:r>
+              <w:rPr>
+                <w:rFonts w:ascii="Century Gothic" w:hAnsi="Century Gothic"/>
+                <w:sz w:val="22"/>
+                <w:szCs w:val="22"/>
+              </w:rPr>
+              <w:t>access</w:t>
+            </w:r>
+            <w:r>
+              <w:rPr>
+                <w:rFonts w:ascii="Century Gothic" w:hAnsi="Century Gothic"/>
+                <w:sz w:val="22"/>
+                <w:szCs w:val="22"/>
+                <w:lang w:val="el-GR"/>
+              </w:rPr>
+              <w:t xml:space="preserve"> </w:t>
+            </w:r>
+            <w:r>
+              <w:rPr>
+                <w:rFonts w:ascii="Century Gothic" w:hAnsi="Century Gothic"/>
+                <w:sz w:val="22"/>
+                <w:szCs w:val="22"/>
+              </w:rPr>
+              <w:t>tokens</w:t>
+            </w:r>
+            <w:r>
+              <w:rPr>
+                <w:rFonts w:ascii="Century Gothic" w:hAnsi="Century Gothic"/>
+                <w:sz w:val="22"/>
+                <w:szCs w:val="22"/>
+                <w:lang w:val="el-GR"/>
+              </w:rPr>
+              <w:t>)</w:t>
+            </w:r>
+            <w:r>
+              <w:rPr>
+                <w:rFonts w:ascii="Century Gothic" w:hAnsi="Century Gothic"/>
+                <w:sz w:val="22"/>
+                <w:szCs w:val="22"/>
+                <w:lang w:val="el-GR"/>
+              </w:rPr>
+              <w:t xml:space="preserve"> και διερεύνηση της διαρροής για αναγνώριση της πηγής της, καθώς και αλλαγές που μπορούν να γίνουν για την αντιμετώπιση της.</w:t>
+            </w:r>
+          </w:p>
+        </w:tc>
+      </w:tr>
+      <w:tr>
+        <w:trPr>
+          <w:trHeight w:val="341"/>
+        </w:trPr>
+        <w:tc>
+          <w:tcPr>
+            <w:tcW w:w="10790" w:type="dxa"/>
+            <w:gridSpan w:val="6"/>
+          </w:tcPr>
+          <w:p>
+            <w:pPr>
+              <w:jc w:val="both"/>
+              <w:rPr>
+                <w:rFonts w:ascii="Century Gothic" w:hAnsi="Century Gothic"/>
+                <w:b/>
+                <w:bCs/>
+                <w:sz w:val="22"/>
+                <w:szCs w:val="22"/>
+                <w:lang w:val="el-GR"/>
+              </w:rPr>
+            </w:pPr>
+            <w:r>
+              <w:rPr>
+                <w:rFonts w:ascii="Century Gothic" w:hAnsi="Century Gothic"/>
+                <w:b/>
+                <w:bCs/>
+                <w:sz w:val="22"/>
+                <w:szCs w:val="22"/>
+                <w:lang w:val="el-GR"/>
+              </w:rPr>
+              <w:t>Παρακολούθηση κινδύνου</w:t>
+            </w:r>
+          </w:p>
+        </w:tc>
+      </w:tr>
+      <w:tr>
+        <w:trPr>
+          <w:trHeight w:val="899"/>
+        </w:trPr>
+        <w:tc>
+          <w:tcPr>
+            <w:tcW w:w="1615" w:type="dxa"/>
+          </w:tcPr>
+          <w:p>
+            <w:pPr>
+              <w:jc w:val="both"/>
+              <w:rPr>
+                <w:rFonts w:ascii="Century Gothic" w:hAnsi="Century Gothic"/>
+                <w:sz w:val="22"/>
+                <w:szCs w:val="22"/>
+                <w:lang w:val="el-GR"/>
+              </w:rPr>
+            </w:pPr>
+            <w:r>
+              <w:rPr>
+                <w:rFonts w:ascii="Century Gothic" w:hAnsi="Century Gothic"/>
+                <w:sz w:val="22"/>
+                <w:szCs w:val="22"/>
+                <w:lang w:val="el-GR"/>
+              </w:rPr>
+              <w:t>Ημερομηνία</w:t>
+            </w:r>
+          </w:p>
+        </w:tc>
+        <w:tc>
+          <w:tcPr>
+            <w:tcW w:w="6928" w:type="dxa"/>
+            <w:gridSpan w:val="4"/>
+          </w:tcPr>
+          <w:p>
+            <w:pPr>
+              <w:jc w:val="both"/>
+              <w:rPr>
+                <w:rFonts w:ascii="Century Gothic" w:hAnsi="Century Gothic"/>
+                <w:sz w:val="22"/>
+                <w:szCs w:val="22"/>
+                <w:lang w:val="el-GR"/>
+              </w:rPr>
+            </w:pPr>
+            <w:r>
+              <w:rPr>
+                <w:rFonts w:ascii="Century Gothic" w:hAnsi="Century Gothic"/>
+                <w:sz w:val="22"/>
+                <w:szCs w:val="22"/>
+                <w:lang w:val="el-GR"/>
+              </w:rPr>
+              <w:t>Δράση</w:t>
+            </w:r>
+          </w:p>
+        </w:tc>
+        <w:tc>
+          <w:tcPr>
+            <w:tcW w:w="2247" w:type="dxa"/>
+          </w:tcPr>
+          <w:p>
+            <w:pPr>
+              <w:jc w:val="both"/>
+              <w:rPr>
+                <w:rFonts w:ascii="Century Gothic" w:hAnsi="Century Gothic"/>
+                <w:sz w:val="22"/>
+                <w:szCs w:val="22"/>
+                <w:lang w:val="el-GR"/>
+              </w:rPr>
+            </w:pPr>
+            <w:r>
+              <w:rPr>
+                <w:rFonts w:ascii="Century Gothic" w:hAnsi="Century Gothic"/>
+                <w:sz w:val="22"/>
+                <w:szCs w:val="22"/>
+                <w:lang w:val="el-GR"/>
+              </w:rPr>
+              <w:t>Κατάσταση</w:t>
+            </w:r>
+          </w:p>
+        </w:tc>
+      </w:tr>
+      <w:tr>
+        <w:trPr>
+          <w:trHeight w:val="1223"/>
+        </w:trPr>
+        <w:tc>
+          <w:tcPr>
+            <w:tcW w:w="5394" w:type="dxa"/>
+            <w:gridSpan w:val="3"/>
+          </w:tcPr>
+          <w:p>
+            <w:pPr>
+              <w:jc w:val="both"/>
+              <w:rPr>
+                <w:rFonts w:ascii="Century Gothic" w:hAnsi="Century Gothic"/>
+                <w:b/>
+                <w:bCs/>
+                <w:sz w:val="22"/>
+                <w:szCs w:val="22"/>
+                <w:lang w:val="el-GR"/>
+              </w:rPr>
+            </w:pPr>
+            <w:r>
+              <w:rPr>
+                <w:rFonts w:ascii="Century Gothic" w:hAnsi="Century Gothic"/>
+                <w:b/>
+                <w:bCs/>
+                <w:sz w:val="22"/>
+                <w:szCs w:val="22"/>
+                <w:lang w:val="el-GR"/>
+              </w:rPr>
+              <w:t>Κριτήρια απενεργοποίησης κινδύνου:</w:t>
+            </w:r>
+          </w:p>
+          <w:p>
+            <w:pPr>
+              <w:jc w:val="both"/>
+              <w:rPr>
+                <w:rFonts w:ascii="Century Gothic" w:hAnsi="Century Gothic"/>
+                <w:sz w:val="22"/>
+                <w:szCs w:val="22"/>
+                <w:lang w:val="el-GR"/>
+              </w:rPr>
+            </w:pPr>
+          </w:p>
+          <w:p>
+            <w:pPr>
+              <w:jc w:val="both"/>
+              <w:rPr>
+                <w:rFonts w:ascii="Century Gothic" w:hAnsi="Century Gothic"/>
+                <w:sz w:val="22"/>
+                <w:szCs w:val="22"/>
+                <w:lang w:val="el-GR"/>
+              </w:rPr>
+            </w:pPr>
+            <w:r>
+              <w:rPr>
+                <w:rFonts w:ascii="Century Gothic" w:hAnsi="Century Gothic"/>
+                <w:sz w:val="22"/>
+                <w:szCs w:val="22"/>
+                <w:lang w:val="el-GR"/>
+              </w:rPr>
+              <w:t xml:space="preserve">Επιτυχία σε </w:t>
+            </w:r>
+            <w:r>
+              <w:rPr>
+                <w:rFonts w:ascii="Century Gothic" w:hAnsi="Century Gothic"/>
+                <w:sz w:val="22"/>
+                <w:szCs w:val="22"/>
+              </w:rPr>
+              <w:t>penetration</w:t>
+            </w:r>
+            <w:r>
+              <w:rPr>
+                <w:rFonts w:ascii="Century Gothic" w:hAnsi="Century Gothic"/>
+                <w:sz w:val="22"/>
+                <w:szCs w:val="22"/>
+                <w:lang w:val="el-GR"/>
+              </w:rPr>
+              <w:t xml:space="preserve"> </w:t>
+            </w:r>
+            <w:r>
+              <w:rPr>
+                <w:rFonts w:ascii="Century Gothic" w:hAnsi="Century Gothic"/>
+                <w:sz w:val="22"/>
+                <w:szCs w:val="22"/>
+              </w:rPr>
+              <w:t>test</w:t>
+            </w:r>
+            <w:r>
+              <w:rPr>
+                <w:rFonts w:ascii="Century Gothic" w:hAnsi="Century Gothic"/>
+                <w:sz w:val="22"/>
+                <w:szCs w:val="22"/>
+                <w:lang w:val="el-GR"/>
+              </w:rPr>
+              <w:t xml:space="preserve"> </w:t>
+            </w:r>
+            <w:r>
+              <w:rPr>
+                <w:rFonts w:ascii="Century Gothic" w:hAnsi="Century Gothic"/>
+                <w:sz w:val="22"/>
+                <w:szCs w:val="22"/>
+                <w:lang w:val="el-GR"/>
+              </w:rPr>
+              <w:t>με το είδος επίθεσης που δέχτηκαν τα συστήματα πριν.</w:t>
+            </w:r>
+          </w:p>
+        </w:tc>
+        <w:tc>
+          <w:tcPr>
+            <w:tcW w:w="5396" w:type="dxa"/>
+            <w:gridSpan w:val="3"/>
+            <w:vMerge w:val="restart"/>
+          </w:tcPr>
+          <w:p>
+            <w:pPr>
+              <w:jc w:val="both"/>
+              <w:rPr>
+                <w:rFonts w:ascii="Century Gothic" w:hAnsi="Century Gothic"/>
+                <w:b/>
+                <w:bCs/>
+                <w:sz w:val="22"/>
+                <w:szCs w:val="22"/>
+                <w:lang w:val="el-GR"/>
+              </w:rPr>
+            </w:pPr>
+            <w:r>
+              <w:rPr>
+                <w:rFonts w:ascii="Century Gothic" w:hAnsi="Century Gothic"/>
+                <w:b/>
+                <w:bCs/>
+                <w:sz w:val="22"/>
+                <w:szCs w:val="22"/>
+                <w:lang w:val="el-GR"/>
+              </w:rPr>
+              <w:t>Τρέχουσα κατάσταση:</w:t>
+            </w:r>
+          </w:p>
+          <w:p>
+            <w:pPr>
+              <w:jc w:val="both"/>
+              <w:rPr>
+                <w:rFonts w:ascii="Century Gothic" w:hAnsi="Century Gothic"/>
+                <w:sz w:val="22"/>
+                <w:szCs w:val="22"/>
+                <w:lang w:val="el-GR"/>
+              </w:rPr>
+            </w:pPr>
+          </w:p>
+          <w:p>
+            <w:pPr>
+              <w:jc w:val="both"/>
+              <w:rPr>
+                <w:rFonts w:ascii="Century Gothic" w:hAnsi="Century Gothic"/>
+                <w:sz w:val="22"/>
+                <w:szCs w:val="22"/>
+                <w:lang w:val="el-GR"/>
+              </w:rPr>
+            </w:pPr>
+            <w:r>
+              <w:rPr>
+                <w:rFonts w:ascii="Century Gothic" w:hAnsi="Century Gothic"/>
+                <w:sz w:val="22"/>
+                <w:szCs w:val="22"/>
+                <w:lang w:val="el-GR"/>
+              </w:rPr>
+              <w:t xml:space="preserve">        </w:t>
+            </w:r>
+            <w:r>
+              <w:rPr>
+                <w:rFonts w:ascii="Century Gothic" w:hAnsi="Century Gothic"/>
+                <w:sz w:val="22"/>
+                <w:szCs w:val="22"/>
+              </w:rPr>
+              <w:fldChar w:fldCharType="begin">
+                <w:ffData>
+                  <w:name w:val=""/>
+                  <w:enabled/>
+                  <w:calcOnExit w:val="0"/>
+                  <w:checkBox>
+                    <w:sizeAuto/>
+                    <w:default w:val="0"/>
+                  </w:checkBox>
+                </w:ffData>
+              </w:fldChar>
+            </w:r>
+            <w:r>
+              <w:rPr>
+                <w:rFonts w:ascii="Century Gothic" w:hAnsi="Century Gothic"/>
+                <w:sz w:val="22"/>
+                <w:szCs w:val="22"/>
+              </w:rPr>
+              <w:instrText xml:space="preserve"> FORMCHECKBOX </w:instrText>
+            </w:r>
+            <w:r>
+              <w:rPr>
+                <w:rFonts w:ascii="Century Gothic" w:hAnsi="Century Gothic"/>
+                <w:sz w:val="22"/>
+                <w:szCs w:val="22"/>
+              </w:rPr>
+            </w:r>
+            <w:r>
+              <w:rPr>
+                <w:rFonts w:ascii="Century Gothic" w:hAnsi="Century Gothic"/>
+                <w:sz w:val="22"/>
+                <w:szCs w:val="22"/>
+              </w:rPr>
+              <w:fldChar w:fldCharType="end"/>
+            </w:r>
+            <w:r>
+              <w:rPr>
+                <w:rFonts w:ascii="Century Gothic" w:hAnsi="Century Gothic"/>
+                <w:sz w:val="22"/>
+                <w:szCs w:val="22"/>
+              </w:rPr>
+              <w:t xml:space="preserve"> </w:t>
+            </w:r>
+            <w:r>
+              <w:rPr>
+                <w:rFonts w:ascii="Century Gothic" w:hAnsi="Century Gothic"/>
+                <w:sz w:val="22"/>
+                <w:szCs w:val="22"/>
+                <w:lang w:val="el-GR"/>
+              </w:rPr>
+              <w:t>Ενεργός</w:t>
+            </w:r>
+            <w:r>
+              <w:rPr>
+                <w:rFonts w:ascii="Century Gothic" w:hAnsi="Century Gothic"/>
+                <w:sz w:val="22"/>
+                <w:szCs w:val="22"/>
+              </w:rPr>
+              <w:t xml:space="preserve">    </w:t>
+            </w:r>
+            <w:r>
+              <w:rPr>
+                <w:rFonts w:ascii="Century Gothic" w:hAnsi="Century Gothic"/>
+                <w:sz w:val="22"/>
+                <w:szCs w:val="22"/>
+              </w:rPr>
+              <w:fldChar w:fldCharType="begin">
+                <w:ffData>
+                  <w:name w:val=""/>
+                  <w:enabled/>
+                  <w:calcOnExit w:val="0"/>
+                  <w:checkBox>
+                    <w:sizeAuto/>
+                    <w:default w:val="1"/>
+                  </w:checkBox>
+                </w:ffData>
+              </w:fldChar>
+            </w:r>
+            <w:r>
+              <w:rPr>
+                <w:rFonts w:ascii="Century Gothic" w:hAnsi="Century Gothic"/>
+                <w:sz w:val="22"/>
+                <w:szCs w:val="22"/>
+              </w:rPr>
+              <w:instrText xml:space="preserve"> FORMCHECKBOX </w:instrText>
+            </w:r>
+            <w:r>
+              <w:rPr>
+                <w:rFonts w:ascii="Century Gothic" w:hAnsi="Century Gothic"/>
+                <w:sz w:val="22"/>
+                <w:szCs w:val="22"/>
+              </w:rPr>
+            </w:r>
+            <w:r>
+              <w:rPr>
+                <w:rFonts w:ascii="Century Gothic" w:hAnsi="Century Gothic"/>
+                <w:sz w:val="22"/>
+                <w:szCs w:val="22"/>
+              </w:rPr>
+              <w:fldChar w:fldCharType="end"/>
+            </w:r>
+            <w:r>
+              <w:rPr>
+                <w:rFonts w:ascii="Century Gothic" w:hAnsi="Century Gothic"/>
+                <w:sz w:val="22"/>
+                <w:szCs w:val="22"/>
+              </w:rPr>
+              <w:t xml:space="preserve"> </w:t>
+            </w:r>
+            <w:r>
+              <w:rPr>
+                <w:rFonts w:ascii="Century Gothic" w:hAnsi="Century Gothic"/>
+                <w:sz w:val="22"/>
+                <w:szCs w:val="22"/>
+                <w:lang w:val="el-GR"/>
+              </w:rPr>
+              <w:t>Ανενεργός</w:t>
+            </w:r>
+          </w:p>
+        </w:tc>
+      </w:tr>
+      <w:tr>
+        <w:trPr>
+          <w:trHeight w:val="1007"/>
+        </w:trPr>
+        <w:tc>
+          <w:tcPr>
+            <w:tcW w:w="5394" w:type="dxa"/>
+            <w:gridSpan w:val="3"/>
+          </w:tcPr>
+          <w:p>
+            <w:pPr>
+              <w:jc w:val="both"/>
+              <w:rPr>
+                <w:rFonts w:ascii="Century Gothic" w:hAnsi="Century Gothic"/>
+                <w:b/>
+                <w:bCs/>
+                <w:sz w:val="22"/>
+                <w:szCs w:val="22"/>
+                <w:lang w:val="el-GR"/>
+              </w:rPr>
+            </w:pPr>
+            <w:r>
+              <w:rPr>
+                <w:rFonts w:ascii="Century Gothic" w:hAnsi="Century Gothic"/>
+                <w:b/>
+                <w:bCs/>
+                <w:sz w:val="22"/>
+                <w:szCs w:val="22"/>
+                <w:lang w:val="el-GR"/>
+              </w:rPr>
+              <w:t>Τελική ημερομηνία παρακολούθησης κινδύνου:</w:t>
+            </w:r>
+          </w:p>
+          <w:p>
+            <w:pPr>
+              <w:jc w:val="both"/>
+              <w:rPr>
+                <w:rFonts w:ascii="Century Gothic" w:hAnsi="Century Gothic"/>
+                <w:sz w:val="22"/>
+                <w:szCs w:val="22"/>
+                <w:lang w:val="el-GR"/>
+              </w:rPr>
+            </w:pPr>
+          </w:p>
+          <w:p>
+            <w:pPr>
+              <w:jc w:val="both"/>
+              <w:rPr>
+                <w:rFonts w:ascii="Century Gothic" w:hAnsi="Century Gothic"/>
+                <w:sz w:val="22"/>
+                <w:szCs w:val="22"/>
+                <w:lang w:val="el-GR"/>
+              </w:rPr>
+            </w:pPr>
+          </w:p>
+        </w:tc>
+        <w:tc>
+          <w:tcPr>
+            <w:tcW w:w="5396" w:type="dxa"/>
+            <w:gridSpan w:val="3"/>
+            <w:vMerge/>
+          </w:tcPr>
+          <w:p>
+            <w:pPr>
+              <w:jc w:val="both"/>
+              <w:rPr>
+                <w:rFonts w:ascii="Century Gothic" w:hAnsi="Century Gothic"/>
+                <w:sz w:val="22"/>
+                <w:szCs w:val="22"/>
+                <w:lang w:val="el-GR"/>
+              </w:rPr>
+            </w:pPr>
+          </w:p>
+        </w:tc>
+      </w:tr>
+    </w:tbl>
     <w:p>
       <w:pPr>
         <w:jc w:val="both"/>
         <w:rPr>
           <w:rFonts w:ascii="Century Gothic" w:hAnsi="Century Gothic"/>
-          <w:lang w:val="el-GR"/>
-        </w:rPr>
-      </w:pPr>
-      <w:r>
-        <w:rPr>
-          <w:rFonts w:ascii="Century Gothic" w:hAnsi="Century Gothic"/>
-          <w:lang w:val="el-GR"/>
-        </w:rPr>
-        <w:t xml:space="preserve">Στην </w:t>
-      </w:r>
+        </w:rPr>
+      </w:pPr>
     </w:p>
     <w:p>
       <w:pPr>
@@ -9607,7 +12043,6 @@
   <w:style w:type="character" w:default="1" w:styleId="DefaultParagraphFont">
     <w:name w:val="Default Paragraph Font"/>
     <w:uiPriority w:val="1"/>
-    <w:semiHidden/>
     <w:unhideWhenUsed/>
   </w:style>
   <w:style w:type="table" w:default="1" w:styleId="TableNormal">

</xml_diff>

<commit_message>
Export Risk Assessment v0.1 WTW-8 WTW-20
</commit_message>
<xml_diff>
--- a/Παραδοτέα/v0.1/components/Risk Assessment v0.1.docx
+++ b/Παραδοτέα/v0.1/components/Risk Assessment v0.1.docx
@@ -1108,7 +1108,7 @@
                 <w:noProof/>
                 <w:webHidden/>
               </w:rPr>
-              <w:t>6</w:t>
+              <w:t>7</w:t>
             </w:r>
             <w:r>
               <w:rPr>
@@ -1182,7 +1182,7 @@
                 <w:noProof/>
                 <w:webHidden/>
               </w:rPr>
-              <w:t>6</w:t>
+              <w:t>8</w:t>
             </w:r>
             <w:r>
               <w:rPr>
@@ -1256,7 +1256,7 @@
                 <w:noProof/>
                 <w:webHidden/>
               </w:rPr>
-              <w:t>6</w:t>
+              <w:t>9</w:t>
             </w:r>
             <w:r>
               <w:rPr>
@@ -1330,7 +1330,7 @@
                 <w:noProof/>
                 <w:webHidden/>
               </w:rPr>
-              <w:t>6</w:t>
+              <w:t>10</w:t>
             </w:r>
             <w:r>
               <w:rPr>
@@ -7115,8 +7115,26 @@
                 <w:rFonts w:ascii="Century Gothic" w:hAnsi="Century Gothic"/>
                 <w:sz w:val="22"/>
                 <w:szCs w:val="22"/>
-              </w:rPr>
-              <w:instrText xml:space="preserve"> FORMCHECKBOX </w:instrText>
+                <w:lang w:val="el-GR"/>
+              </w:rPr>
+              <w:instrText xml:space="preserve"> </w:instrText>
+            </w:r>
+            <w:r>
+              <w:rPr>
+                <w:rFonts w:ascii="Century Gothic" w:hAnsi="Century Gothic"/>
+                <w:sz w:val="22"/>
+                <w:szCs w:val="22"/>
+              </w:rPr>
+              <w:instrText>FORMCHECKBOX</w:instrText>
+            </w:r>
+            <w:r>
+              <w:rPr>
+                <w:rFonts w:ascii="Century Gothic" w:hAnsi="Century Gothic"/>
+                <w:sz w:val="22"/>
+                <w:szCs w:val="22"/>
+                <w:lang w:val="el-GR"/>
+              </w:rPr>
+              <w:instrText xml:space="preserve"> </w:instrText>
             </w:r>
             <w:r>
               <w:rPr>
@@ -7138,6 +7156,7 @@
                 <w:rFonts w:ascii="Century Gothic" w:hAnsi="Century Gothic"/>
                 <w:sz w:val="22"/>
                 <w:szCs w:val="22"/>
+                <w:lang w:val="el-GR"/>
               </w:rPr>
               <w:t xml:space="preserve"> </w:t>
             </w:r>
@@ -7155,6 +7174,7 @@
                 <w:rFonts w:ascii="Century Gothic" w:hAnsi="Century Gothic"/>
                 <w:sz w:val="22"/>
                 <w:szCs w:val="22"/>
+                <w:lang w:val="el-GR"/>
               </w:rPr>
               <w:t xml:space="preserve">    </w:t>
             </w:r>
@@ -7181,8 +7201,26 @@
                 <w:rFonts w:ascii="Century Gothic" w:hAnsi="Century Gothic"/>
                 <w:sz w:val="22"/>
                 <w:szCs w:val="22"/>
-              </w:rPr>
-              <w:instrText xml:space="preserve"> FORMCHECKBOX </w:instrText>
+                <w:lang w:val="el-GR"/>
+              </w:rPr>
+              <w:instrText xml:space="preserve"> </w:instrText>
+            </w:r>
+            <w:r>
+              <w:rPr>
+                <w:rFonts w:ascii="Century Gothic" w:hAnsi="Century Gothic"/>
+                <w:sz w:val="22"/>
+                <w:szCs w:val="22"/>
+              </w:rPr>
+              <w:instrText>FORMCHECKBOX</w:instrText>
+            </w:r>
+            <w:r>
+              <w:rPr>
+                <w:rFonts w:ascii="Century Gothic" w:hAnsi="Century Gothic"/>
+                <w:sz w:val="22"/>
+                <w:szCs w:val="22"/>
+                <w:lang w:val="el-GR"/>
+              </w:rPr>
+              <w:instrText xml:space="preserve"> </w:instrText>
             </w:r>
             <w:r>
               <w:rPr>
@@ -7204,6 +7242,7 @@
                 <w:rFonts w:ascii="Century Gothic" w:hAnsi="Century Gothic"/>
                 <w:sz w:val="22"/>
                 <w:szCs w:val="22"/>
+                <w:lang w:val="el-GR"/>
               </w:rPr>
               <w:t xml:space="preserve"> </w:t>
             </w:r>
@@ -7221,6 +7260,7 @@
                 <w:rFonts w:ascii="Century Gothic" w:hAnsi="Century Gothic"/>
                 <w:sz w:val="22"/>
                 <w:szCs w:val="22"/>
+                <w:lang w:val="el-GR"/>
               </w:rPr>
               <w:t xml:space="preserve">    </w:t>
             </w:r>
@@ -7247,8 +7287,26 @@
                 <w:rFonts w:ascii="Century Gothic" w:hAnsi="Century Gothic"/>
                 <w:sz w:val="22"/>
                 <w:szCs w:val="22"/>
-              </w:rPr>
-              <w:instrText xml:space="preserve"> FORMCHECKBOX </w:instrText>
+                <w:lang w:val="el-GR"/>
+              </w:rPr>
+              <w:instrText xml:space="preserve"> </w:instrText>
+            </w:r>
+            <w:r>
+              <w:rPr>
+                <w:rFonts w:ascii="Century Gothic" w:hAnsi="Century Gothic"/>
+                <w:sz w:val="22"/>
+                <w:szCs w:val="22"/>
+              </w:rPr>
+              <w:instrText>FORMCHECKBOX</w:instrText>
+            </w:r>
+            <w:r>
+              <w:rPr>
+                <w:rFonts w:ascii="Century Gothic" w:hAnsi="Century Gothic"/>
+                <w:sz w:val="22"/>
+                <w:szCs w:val="22"/>
+                <w:lang w:val="el-GR"/>
+              </w:rPr>
+              <w:instrText xml:space="preserve"> </w:instrText>
             </w:r>
             <w:r>
               <w:rPr>
@@ -7270,6 +7328,7 @@
                 <w:rFonts w:ascii="Century Gothic" w:hAnsi="Century Gothic"/>
                 <w:sz w:val="22"/>
                 <w:szCs w:val="22"/>
+                <w:lang w:val="el-GR"/>
               </w:rPr>
               <w:t xml:space="preserve"> </w:t>
             </w:r>
@@ -7499,7 +7558,7 @@
                   <w:calcOnExit w:val="0"/>
                   <w:checkBox>
                     <w:sizeAuto/>
-                    <w:default w:val="1"/>
+                    <w:default w:val="0"/>
                   </w:checkBox>
                 </w:ffData>
               </w:fldChar>

</xml_diff>

<commit_message>
Add front page to Risk Assessment v0.1 WTW-33 WTW-36
</commit_message>
<xml_diff>
--- a/Παραδοτέα/v0.1/components/Risk Assessment v0.1.docx
+++ b/Παραδοτέα/v0.1/components/Risk Assessment v0.1.docx
@@ -4,7 +4,114 @@
   <w:body>
     <w:p>
       <w:pPr>
-        <w:pStyle w:val="Title"/>
+        <w:rPr>
+          <w:rFonts w:ascii="Century Gothic" w:hAnsi="Century Gothic"/>
+          <w:lang w:val="el-GR"/>
+        </w:rPr>
+      </w:pPr>
+      <w:r>
+        <w:rPr>
+          <w:rFonts w:ascii="Century Gothic" w:hAnsi="Century Gothic"/>
+          <w:lang w:val="el-GR"/>
+        </w:rPr>
+        <w:t>Πανεπιστήμιο Πατρών</w:t>
+      </w:r>
+    </w:p>
+    <w:p>
+      <w:pPr>
+        <w:rPr>
+          <w:rFonts w:ascii="Century Gothic" w:hAnsi="Century Gothic"/>
+          <w:lang w:val="el-GR"/>
+        </w:rPr>
+      </w:pPr>
+    </w:p>
+    <w:p>
+      <w:pPr>
+        <w:rPr>
+          <w:rFonts w:ascii="Century Gothic" w:hAnsi="Century Gothic"/>
+          <w:lang w:val="el-GR"/>
+        </w:rPr>
+      </w:pPr>
+      <w:r>
+        <w:rPr>
+          <w:rFonts w:ascii="Century Gothic" w:hAnsi="Century Gothic"/>
+          <w:lang w:val="el-GR"/>
+        </w:rPr>
+        <w:t>Τμήμα Μηχανικών Η/Υ</w:t>
+      </w:r>
+    </w:p>
+    <w:p>
+      <w:pPr>
+        <w:rPr>
+          <w:rFonts w:ascii="Century Gothic" w:hAnsi="Century Gothic"/>
+        </w:rPr>
+      </w:pPr>
+      <w:r>
+        <w:rPr>
+          <w:rFonts w:ascii="Century Gothic" w:hAnsi="Century Gothic"/>
+        </w:rPr>
+        <w:t xml:space="preserve">&amp; </w:t>
+      </w:r>
+      <w:r>
+        <w:rPr>
+          <w:rFonts w:ascii="Century Gothic" w:hAnsi="Century Gothic"/>
+          <w:lang w:val="el-GR"/>
+        </w:rPr>
+        <w:t>Πληροφορικής</w:t>
+      </w:r>
+    </w:p>
+    <w:p>
+      <w:pPr>
+        <w:rPr>
+          <w:rFonts w:ascii="Century Gothic" w:hAnsi="Century Gothic"/>
+        </w:rPr>
+      </w:pPr>
+    </w:p>
+    <w:p>
+      <w:pPr>
+        <w:rPr>
+          <w:rFonts w:ascii="Century Gothic" w:hAnsi="Century Gothic"/>
+        </w:rPr>
+      </w:pPr>
+    </w:p>
+    <w:p>
+      <w:pPr>
+        <w:rPr>
+          <w:rFonts w:ascii="Century Gothic" w:hAnsi="Century Gothic"/>
+        </w:rPr>
+      </w:pPr>
+    </w:p>
+    <w:p>
+      <w:pPr>
+        <w:rPr>
+          <w:rFonts w:ascii="Century Gothic" w:hAnsi="Century Gothic"/>
+        </w:rPr>
+      </w:pPr>
+    </w:p>
+    <w:p>
+      <w:pPr>
+        <w:rPr>
+          <w:rFonts w:ascii="Century Gothic" w:hAnsi="Century Gothic"/>
+        </w:rPr>
+      </w:pPr>
+    </w:p>
+    <w:p>
+      <w:pPr>
+        <w:rPr>
+          <w:rFonts w:ascii="Century Gothic" w:hAnsi="Century Gothic"/>
+        </w:rPr>
+      </w:pPr>
+    </w:p>
+    <w:p>
+      <w:pPr>
+        <w:rPr>
+          <w:rFonts w:ascii="Century Gothic" w:hAnsi="Century Gothic"/>
+        </w:rPr>
+      </w:pPr>
+    </w:p>
+    <w:p>
+      <w:pPr>
+        <w:jc w:val="center"/>
         <w:rPr>
           <w:rFonts w:ascii="Century Gothic" w:hAnsi="Century Gothic"/>
           <w:b/>
@@ -13,10 +120,73 @@
           <w:szCs w:val="72"/>
         </w:rPr>
       </w:pPr>
-    </w:p>
-    <w:p>
-      <w:pPr>
-        <w:pStyle w:val="Title"/>
+      <w:r>
+        <w:rPr>
+          <w:rFonts w:ascii="Century Gothic" w:hAnsi="Century Gothic"/>
+          <w:b/>
+          <w:bCs/>
+          <w:noProof/>
+          <w:sz w:val="72"/>
+          <w:szCs w:val="72"/>
+          <w:lang w:val="el-GR"/>
+        </w:rPr>
+        <w:drawing>
+          <wp:anchor distT="0" distB="0" distL="182880" distR="182880" simplePos="0" relativeHeight="251668480" behindDoc="1" locked="0" layoutInCell="1" allowOverlap="1" wp14:anchorId="19128055" wp14:editId="75D1ECFB">
+            <wp:simplePos x="0" y="0"/>
+            <wp:positionH relativeFrom="margin">
+              <wp:align>left</wp:align>
+            </wp:positionH>
+            <wp:positionV relativeFrom="margin">
+              <wp:align>top</wp:align>
+            </wp:positionV>
+            <wp:extent cx="822960" cy="822960"/>
+            <wp:effectExtent l="0" t="0" r="2540" b="2540"/>
+            <wp:wrapSquare wrapText="bothSides"/>
+            <wp:docPr id="1587081388" name="Picture 1"/>
+            <wp:cNvGraphicFramePr>
+              <a:graphicFrameLocks xmlns:a="http://schemas.openxmlformats.org/drawingml/2006/main" noChangeAspect="1"/>
+            </wp:cNvGraphicFramePr>
+            <a:graphic xmlns:a="http://schemas.openxmlformats.org/drawingml/2006/main">
+              <a:graphicData uri="http://schemas.openxmlformats.org/drawingml/2006/picture">
+                <pic:pic xmlns:pic="http://schemas.openxmlformats.org/drawingml/2006/picture">
+                  <pic:nvPicPr>
+                    <pic:cNvPr id="1587081388" name="Picture 1"/>
+                    <pic:cNvPicPr/>
+                  </pic:nvPicPr>
+                  <pic:blipFill>
+                    <a:blip r:embed="rId8" cstate="print">
+                      <a:extLst>
+                        <a:ext uri="{28A0092B-C50C-407E-A947-70E740481C1C}">
+                          <a14:useLocalDpi xmlns:a14="http://schemas.microsoft.com/office/drawing/2010/main" val="0"/>
+                        </a:ext>
+                      </a:extLst>
+                    </a:blip>
+                    <a:stretch>
+                      <a:fillRect/>
+                    </a:stretch>
+                  </pic:blipFill>
+                  <pic:spPr>
+                    <a:xfrm>
+                      <a:off x="0" y="0"/>
+                      <a:ext cx="822960" cy="822960"/>
+                    </a:xfrm>
+                    <a:prstGeom prst="rect">
+                      <a:avLst/>
+                    </a:prstGeom>
+                  </pic:spPr>
+                </pic:pic>
+              </a:graphicData>
+            </a:graphic>
+            <wp14:sizeRelH relativeFrom="margin">
+              <wp14:pctWidth>0</wp14:pctWidth>
+            </wp14:sizeRelH>
+            <wp14:sizeRelV relativeFrom="margin">
+              <wp14:pctHeight>0</wp14:pctHeight>
+            </wp14:sizeRelV>
+          </wp:anchor>
+        </w:drawing>
+      </w:r>
+      <w:r>
         <w:rPr>
           <w:rFonts w:ascii="Century Gothic" w:hAnsi="Century Gothic"/>
           <w:b/>
@@ -24,164 +194,140 @@
           <w:sz w:val="72"/>
           <w:szCs w:val="72"/>
         </w:rPr>
-      </w:pPr>
-    </w:p>
-    <w:p>
-      <w:pPr>
-        <w:pStyle w:val="Title"/>
-        <w:rPr>
-          <w:rFonts w:ascii="Century Gothic" w:hAnsi="Century Gothic"/>
-          <w:b/>
-          <w:bCs/>
-          <w:sz w:val="72"/>
-          <w:szCs w:val="72"/>
-        </w:rPr>
-      </w:pPr>
-    </w:p>
-    <w:p>
-      <w:pPr>
-        <w:pStyle w:val="Title"/>
-        <w:jc w:val="center"/>
-        <w:rPr>
-          <w:rFonts w:ascii="Century Gothic" w:hAnsi="Century Gothic"/>
-          <w:b/>
-          <w:bCs/>
-          <w:sz w:val="72"/>
-          <w:szCs w:val="72"/>
-        </w:rPr>
-      </w:pPr>
-      <w:proofErr w:type="spellStart"/>
-      <w:r>
-        <w:rPr>
-          <w:rFonts w:ascii="Century Gothic" w:hAnsi="Century Gothic"/>
-          <w:b/>
-          <w:bCs/>
-          <w:sz w:val="72"/>
-          <w:szCs w:val="72"/>
-        </w:rPr>
         <w:t>WhatToWear</w:t>
       </w:r>
-      <w:proofErr w:type="spellEnd"/>
-    </w:p>
-    <w:p>
-      <w:pPr>
-        <w:rPr>
-          <w:rFonts w:ascii="Century Gothic" w:hAnsi="Century Gothic"/>
-        </w:rPr>
-      </w:pPr>
-    </w:p>
-    <w:p>
-      <w:pPr>
-        <w:rPr>
-          <w:rFonts w:ascii="Century Gothic" w:hAnsi="Century Gothic"/>
-        </w:rPr>
-      </w:pPr>
-    </w:p>
-    <w:p>
-      <w:pPr>
-        <w:rPr>
-          <w:rFonts w:ascii="Century Gothic" w:hAnsi="Century Gothic"/>
-        </w:rPr>
-      </w:pPr>
-    </w:p>
-    <w:p>
-      <w:pPr>
-        <w:rPr>
-          <w:rFonts w:ascii="Century Gothic" w:hAnsi="Century Gothic"/>
-        </w:rPr>
-      </w:pPr>
-    </w:p>
-    <w:p>
-      <w:pPr>
-        <w:rPr>
-          <w:rFonts w:ascii="Century Gothic" w:hAnsi="Century Gothic"/>
-        </w:rPr>
-      </w:pPr>
-    </w:p>
-    <w:p>
-      <w:pPr>
-        <w:rPr>
-          <w:rFonts w:ascii="Century Gothic" w:hAnsi="Century Gothic"/>
-        </w:rPr>
-      </w:pPr>
-    </w:p>
-    <w:p>
-      <w:pPr>
-        <w:rPr>
-          <w:rFonts w:ascii="Century Gothic" w:hAnsi="Century Gothic"/>
-        </w:rPr>
-      </w:pPr>
-    </w:p>
-    <w:p>
-      <w:pPr>
-        <w:rPr>
-          <w:rFonts w:ascii="Century Gothic" w:hAnsi="Century Gothic"/>
-        </w:rPr>
-      </w:pPr>
-    </w:p>
-    <w:p>
-      <w:pPr>
-        <w:rPr>
-          <w:rFonts w:ascii="Century Gothic" w:hAnsi="Century Gothic"/>
-        </w:rPr>
-      </w:pPr>
-    </w:p>
-    <w:p>
-      <w:pPr>
-        <w:rPr>
-          <w:rFonts w:ascii="Century Gothic" w:hAnsi="Century Gothic"/>
-        </w:rPr>
-      </w:pPr>
-    </w:p>
-    <w:p>
-      <w:pPr>
-        <w:rPr>
-          <w:rFonts w:ascii="Century Gothic" w:hAnsi="Century Gothic"/>
-        </w:rPr>
-      </w:pPr>
-    </w:p>
-    <w:p>
-      <w:pPr>
-        <w:rPr>
-          <w:rFonts w:ascii="Century Gothic" w:hAnsi="Century Gothic"/>
-        </w:rPr>
-      </w:pPr>
-    </w:p>
-    <w:p>
-      <w:pPr>
-        <w:rPr>
-          <w:rFonts w:ascii="Century Gothic" w:hAnsi="Century Gothic"/>
-        </w:rPr>
-      </w:pPr>
-    </w:p>
-    <w:p>
-      <w:pPr>
-        <w:rPr>
-          <w:rFonts w:ascii="Century Gothic" w:hAnsi="Century Gothic"/>
-        </w:rPr>
-      </w:pPr>
-    </w:p>
-    <w:p>
-      <w:pPr>
-        <w:rPr>
-          <w:rFonts w:ascii="Century Gothic" w:hAnsi="Century Gothic"/>
-        </w:rPr>
-      </w:pPr>
-    </w:p>
-    <w:p>
-      <w:pPr>
-        <w:pStyle w:val="Title"/>
+    </w:p>
+    <w:p>
+      <w:pPr>
+        <w:rPr>
+          <w:rFonts w:ascii="Century Gothic" w:hAnsi="Century Gothic"/>
+        </w:rPr>
+      </w:pPr>
+    </w:p>
+    <w:p>
+      <w:pPr>
+        <w:rPr>
+          <w:rFonts w:ascii="Century Gothic" w:hAnsi="Century Gothic"/>
+        </w:rPr>
+      </w:pPr>
+    </w:p>
+    <w:p>
+      <w:pPr>
+        <w:rPr>
+          <w:rFonts w:ascii="Century Gothic" w:hAnsi="Century Gothic"/>
+        </w:rPr>
+      </w:pPr>
+    </w:p>
+    <w:p>
+      <w:pPr>
+        <w:rPr>
+          <w:rFonts w:ascii="Century Gothic" w:hAnsi="Century Gothic"/>
+        </w:rPr>
+      </w:pPr>
+    </w:p>
+    <w:p>
+      <w:pPr>
+        <w:rPr>
+          <w:rFonts w:ascii="Century Gothic" w:hAnsi="Century Gothic"/>
+        </w:rPr>
+      </w:pPr>
+    </w:p>
+    <w:p>
+      <w:pPr>
+        <w:rPr>
+          <w:rFonts w:ascii="Century Gothic" w:hAnsi="Century Gothic"/>
+        </w:rPr>
+      </w:pPr>
+    </w:p>
+    <w:p>
+      <w:pPr>
+        <w:rPr>
+          <w:rFonts w:ascii="Century Gothic" w:hAnsi="Century Gothic"/>
+        </w:rPr>
+      </w:pPr>
+    </w:p>
+    <w:p>
+      <w:pPr>
+        <w:rPr>
+          <w:rFonts w:ascii="Century Gothic" w:hAnsi="Century Gothic"/>
+        </w:rPr>
+      </w:pPr>
+    </w:p>
+    <w:p>
+      <w:pPr>
+        <w:rPr>
+          <w:rFonts w:ascii="Century Gothic" w:hAnsi="Century Gothic"/>
+        </w:rPr>
+      </w:pPr>
+    </w:p>
+    <w:p>
+      <w:pPr>
+        <w:rPr>
+          <w:rFonts w:ascii="Century Gothic" w:hAnsi="Century Gothic"/>
+        </w:rPr>
+      </w:pPr>
+    </w:p>
+    <w:p>
+      <w:pPr>
+        <w:rPr>
+          <w:rFonts w:ascii="Century Gothic" w:hAnsi="Century Gothic"/>
+        </w:rPr>
+      </w:pPr>
+    </w:p>
+    <w:p>
+      <w:pPr>
+        <w:rPr>
+          <w:rFonts w:ascii="Century Gothic" w:hAnsi="Century Gothic"/>
+        </w:rPr>
+      </w:pPr>
+    </w:p>
+    <w:p>
+      <w:pPr>
+        <w:rPr>
+          <w:rFonts w:ascii="Century Gothic" w:hAnsi="Century Gothic"/>
+        </w:rPr>
+      </w:pPr>
+    </w:p>
+    <w:p>
+      <w:pPr>
         <w:jc w:val="center"/>
         <w:rPr>
           <w:rFonts w:ascii="Century Gothic" w:hAnsi="Century Gothic"/>
+          <w:sz w:val="40"/>
+          <w:szCs w:val="40"/>
         </w:rPr>
       </w:pPr>
       <w:r>
         <w:rPr>
           <w:rFonts w:ascii="Century Gothic" w:hAnsi="Century Gothic"/>
-        </w:rPr>
-        <w:t>Risk Assessment v0.1</w:t>
+          <w:sz w:val="40"/>
+          <w:szCs w:val="40"/>
+        </w:rPr>
+        <w:t>Risk Assessment</w:t>
       </w:r>
+      <w:r>
+        <w:rPr>
+          <w:rFonts w:ascii="Century Gothic" w:hAnsi="Century Gothic"/>
+          <w:sz w:val="40"/>
+          <w:szCs w:val="40"/>
+        </w:rPr>
+        <w:t xml:space="preserve"> </w:t>
+      </w:r>
+      <w:r>
+        <w:rPr>
+          <w:rFonts w:ascii="Century Gothic" w:hAnsi="Century Gothic"/>
+          <w:sz w:val="40"/>
+          <w:szCs w:val="40"/>
+        </w:rPr>
+        <w:t>v0.1</w:t>
+      </w:r>
+    </w:p>
+    <w:p>
+      <w:pPr>
+        <w:rPr>
+          <w:rFonts w:ascii="Century Gothic" w:hAnsi="Century Gothic"/>
+        </w:rPr>
+      </w:pPr>
     </w:p>
     <w:p>
       <w:pPr>
@@ -360,7 +506,7 @@
           <w:pPr>
             <w:pStyle w:val="TOC1"/>
             <w:tabs>
-              <w:tab w:val="right" w:leader="dot" w:pos="10790"/>
+              <w:tab w:val="right" w:leader="dot" w:pos="10450"/>
             </w:tabs>
             <w:rPr>
               <w:rFonts w:eastAsiaTheme="minorEastAsia" w:cstheme="minorBidi"/>
@@ -389,7 +535,7 @@
             </w:rPr>
             <w:fldChar w:fldCharType="separate"/>
           </w:r>
-          <w:hyperlink w:anchor="_Toc162117426" w:history="1">
+          <w:hyperlink w:anchor="_Toc163299936" w:history="1">
             <w:r>
               <w:rPr>
                 <w:rStyle w:val="Hyperlink"/>
@@ -418,7 +564,7 @@
                 <w:noProof/>
                 <w:webHidden/>
               </w:rPr>
-              <w:instrText xml:space="preserve"> PAGEREF _Toc162117426 \h </w:instrText>
+              <w:instrText xml:space="preserve"> PAGEREF _Toc163299936 \h </w:instrText>
             </w:r>
             <w:r>
               <w:rPr>
@@ -453,7 +599,7 @@
           <w:pPr>
             <w:pStyle w:val="TOC1"/>
             <w:tabs>
-              <w:tab w:val="right" w:leader="dot" w:pos="10790"/>
+              <w:tab w:val="right" w:leader="dot" w:pos="10450"/>
             </w:tabs>
             <w:rPr>
               <w:rFonts w:eastAsiaTheme="minorEastAsia" w:cstheme="minorBidi"/>
@@ -465,7 +611,7 @@
               <w:szCs w:val="24"/>
             </w:rPr>
           </w:pPr>
-          <w:hyperlink w:anchor="_Toc162117427" w:history="1">
+          <w:hyperlink w:anchor="_Toc163299937" w:history="1">
             <w:r>
               <w:rPr>
                 <w:rStyle w:val="Hyperlink"/>
@@ -494,7 +640,7 @@
                 <w:noProof/>
                 <w:webHidden/>
               </w:rPr>
-              <w:instrText xml:space="preserve"> PAGEREF _Toc162117427 \h </w:instrText>
+              <w:instrText xml:space="preserve"> PAGEREF _Toc163299937 \h </w:instrText>
             </w:r>
             <w:r>
               <w:rPr>
@@ -529,7 +675,7 @@
           <w:pPr>
             <w:pStyle w:val="TOC2"/>
             <w:tabs>
-              <w:tab w:val="right" w:leader="dot" w:pos="10790"/>
+              <w:tab w:val="right" w:leader="dot" w:pos="10450"/>
             </w:tabs>
             <w:rPr>
               <w:rFonts w:eastAsiaTheme="minorEastAsia" w:cstheme="minorBidi"/>
@@ -539,7 +685,7 @@
               <w:szCs w:val="24"/>
             </w:rPr>
           </w:pPr>
-          <w:hyperlink w:anchor="_Toc162117428" w:history="1">
+          <w:hyperlink w:anchor="_Toc163299938" w:history="1">
             <w:r>
               <w:rPr>
                 <w:rStyle w:val="Hyperlink"/>
@@ -568,7 +714,7 @@
                 <w:noProof/>
                 <w:webHidden/>
               </w:rPr>
-              <w:instrText xml:space="preserve"> PAGEREF _Toc162117428 \h </w:instrText>
+              <w:instrText xml:space="preserve"> PAGEREF _Toc163299938 \h </w:instrText>
             </w:r>
             <w:r>
               <w:rPr>
@@ -603,7 +749,7 @@
           <w:pPr>
             <w:pStyle w:val="TOC2"/>
             <w:tabs>
-              <w:tab w:val="right" w:leader="dot" w:pos="10790"/>
+              <w:tab w:val="right" w:leader="dot" w:pos="10450"/>
             </w:tabs>
             <w:rPr>
               <w:rFonts w:eastAsiaTheme="minorEastAsia" w:cstheme="minorBidi"/>
@@ -613,7 +759,7 @@
               <w:szCs w:val="24"/>
             </w:rPr>
           </w:pPr>
-          <w:hyperlink w:anchor="_Toc162117429" w:history="1">
+          <w:hyperlink w:anchor="_Toc163299939" w:history="1">
             <w:r>
               <w:rPr>
                 <w:rStyle w:val="Hyperlink"/>
@@ -642,7 +788,7 @@
                 <w:noProof/>
                 <w:webHidden/>
               </w:rPr>
-              <w:instrText xml:space="preserve"> PAGEREF _Toc162117429 \h </w:instrText>
+              <w:instrText xml:space="preserve"> PAGEREF _Toc163299939 \h </w:instrText>
             </w:r>
             <w:r>
               <w:rPr>
@@ -677,7 +823,7 @@
           <w:pPr>
             <w:pStyle w:val="TOC2"/>
             <w:tabs>
-              <w:tab w:val="right" w:leader="dot" w:pos="10790"/>
+              <w:tab w:val="right" w:leader="dot" w:pos="10450"/>
             </w:tabs>
             <w:rPr>
               <w:rFonts w:eastAsiaTheme="minorEastAsia" w:cstheme="minorBidi"/>
@@ -687,7 +833,7 @@
               <w:szCs w:val="24"/>
             </w:rPr>
           </w:pPr>
-          <w:hyperlink w:anchor="_Toc162117430" w:history="1">
+          <w:hyperlink w:anchor="_Toc163299940" w:history="1">
             <w:r>
               <w:rPr>
                 <w:rStyle w:val="Hyperlink"/>
@@ -716,7 +862,7 @@
                 <w:noProof/>
                 <w:webHidden/>
               </w:rPr>
-              <w:instrText xml:space="preserve"> PAGEREF _Toc162117430 \h </w:instrText>
+              <w:instrText xml:space="preserve"> PAGEREF _Toc163299940 \h </w:instrText>
             </w:r>
             <w:r>
               <w:rPr>
@@ -751,7 +897,7 @@
           <w:pPr>
             <w:pStyle w:val="TOC2"/>
             <w:tabs>
-              <w:tab w:val="right" w:leader="dot" w:pos="10790"/>
+              <w:tab w:val="right" w:leader="dot" w:pos="10450"/>
             </w:tabs>
             <w:rPr>
               <w:rFonts w:eastAsiaTheme="minorEastAsia" w:cstheme="minorBidi"/>
@@ -761,7 +907,7 @@
               <w:szCs w:val="24"/>
             </w:rPr>
           </w:pPr>
-          <w:hyperlink w:anchor="_Toc162117431" w:history="1">
+          <w:hyperlink w:anchor="_Toc163299941" w:history="1">
             <w:r>
               <w:rPr>
                 <w:rStyle w:val="Hyperlink"/>
@@ -790,7 +936,7 @@
                 <w:noProof/>
                 <w:webHidden/>
               </w:rPr>
-              <w:instrText xml:space="preserve"> PAGEREF _Toc162117431 \h </w:instrText>
+              <w:instrText xml:space="preserve"> PAGEREF _Toc163299941 \h </w:instrText>
             </w:r>
             <w:r>
               <w:rPr>
@@ -825,7 +971,7 @@
           <w:pPr>
             <w:pStyle w:val="TOC2"/>
             <w:tabs>
-              <w:tab w:val="right" w:leader="dot" w:pos="10790"/>
+              <w:tab w:val="right" w:leader="dot" w:pos="10450"/>
             </w:tabs>
             <w:rPr>
               <w:rFonts w:eastAsiaTheme="minorEastAsia" w:cstheme="minorBidi"/>
@@ -835,7 +981,7 @@
               <w:szCs w:val="24"/>
             </w:rPr>
           </w:pPr>
-          <w:hyperlink w:anchor="_Toc162117432" w:history="1">
+          <w:hyperlink w:anchor="_Toc163299942" w:history="1">
             <w:r>
               <w:rPr>
                 <w:rStyle w:val="Hyperlink"/>
@@ -864,7 +1010,7 @@
                 <w:noProof/>
                 <w:webHidden/>
               </w:rPr>
-              <w:instrText xml:space="preserve"> PAGEREF _Toc162117432 \h </w:instrText>
+              <w:instrText xml:space="preserve"> PAGEREF _Toc163299942 \h </w:instrText>
             </w:r>
             <w:r>
               <w:rPr>
@@ -899,7 +1045,7 @@
           <w:pPr>
             <w:pStyle w:val="TOC1"/>
             <w:tabs>
-              <w:tab w:val="right" w:leader="dot" w:pos="10790"/>
+              <w:tab w:val="right" w:leader="dot" w:pos="10450"/>
             </w:tabs>
             <w:rPr>
               <w:rFonts w:eastAsiaTheme="minorEastAsia" w:cstheme="minorBidi"/>
@@ -911,7 +1057,7 @@
               <w:szCs w:val="24"/>
             </w:rPr>
           </w:pPr>
-          <w:hyperlink w:anchor="_Toc162117433" w:history="1">
+          <w:hyperlink w:anchor="_Toc163299943" w:history="1">
             <w:r>
               <w:rPr>
                 <w:rStyle w:val="Hyperlink"/>
@@ -940,7 +1086,7 @@
                 <w:noProof/>
                 <w:webHidden/>
               </w:rPr>
-              <w:instrText xml:space="preserve"> PAGEREF _Toc162117433 \h </w:instrText>
+              <w:instrText xml:space="preserve"> PAGEREF _Toc163299943 \h </w:instrText>
             </w:r>
             <w:r>
               <w:rPr>
@@ -975,7 +1121,7 @@
           <w:pPr>
             <w:pStyle w:val="TOC2"/>
             <w:tabs>
-              <w:tab w:val="right" w:leader="dot" w:pos="10790"/>
+              <w:tab w:val="right" w:leader="dot" w:pos="10450"/>
             </w:tabs>
             <w:rPr>
               <w:rFonts w:eastAsiaTheme="minorEastAsia" w:cstheme="minorBidi"/>
@@ -985,7 +1131,7 @@
               <w:szCs w:val="24"/>
             </w:rPr>
           </w:pPr>
-          <w:hyperlink w:anchor="_Toc162117434" w:history="1">
+          <w:hyperlink w:anchor="_Toc163299944" w:history="1">
             <w:r>
               <w:rPr>
                 <w:rStyle w:val="Hyperlink"/>
@@ -1014,7 +1160,7 @@
                 <w:noProof/>
                 <w:webHidden/>
               </w:rPr>
-              <w:instrText xml:space="preserve"> PAGEREF _Toc162117434 \h </w:instrText>
+              <w:instrText xml:space="preserve"> PAGEREF _Toc163299944 \h </w:instrText>
             </w:r>
             <w:r>
               <w:rPr>
@@ -1049,7 +1195,7 @@
           <w:pPr>
             <w:pStyle w:val="TOC2"/>
             <w:tabs>
-              <w:tab w:val="right" w:leader="dot" w:pos="10790"/>
+              <w:tab w:val="right" w:leader="dot" w:pos="10450"/>
             </w:tabs>
             <w:rPr>
               <w:rFonts w:eastAsiaTheme="minorEastAsia" w:cstheme="minorBidi"/>
@@ -1059,7 +1205,7 @@
               <w:szCs w:val="24"/>
             </w:rPr>
           </w:pPr>
-          <w:hyperlink w:anchor="_Toc162117435" w:history="1">
+          <w:hyperlink w:anchor="_Toc163299945" w:history="1">
             <w:r>
               <w:rPr>
                 <w:rStyle w:val="Hyperlink"/>
@@ -1088,7 +1234,7 @@
                 <w:noProof/>
                 <w:webHidden/>
               </w:rPr>
-              <w:instrText xml:space="preserve"> PAGEREF _Toc162117435 \h </w:instrText>
+              <w:instrText xml:space="preserve"> PAGEREF _Toc163299945 \h </w:instrText>
             </w:r>
             <w:r>
               <w:rPr>
@@ -1123,7 +1269,7 @@
           <w:pPr>
             <w:pStyle w:val="TOC2"/>
             <w:tabs>
-              <w:tab w:val="right" w:leader="dot" w:pos="10790"/>
+              <w:tab w:val="right" w:leader="dot" w:pos="10450"/>
             </w:tabs>
             <w:rPr>
               <w:rFonts w:eastAsiaTheme="minorEastAsia" w:cstheme="minorBidi"/>
@@ -1133,7 +1279,7 @@
               <w:szCs w:val="24"/>
             </w:rPr>
           </w:pPr>
-          <w:hyperlink w:anchor="_Toc162117436" w:history="1">
+          <w:hyperlink w:anchor="_Toc163299946" w:history="1">
             <w:r>
               <w:rPr>
                 <w:rStyle w:val="Hyperlink"/>
@@ -1162,7 +1308,7 @@
                 <w:noProof/>
                 <w:webHidden/>
               </w:rPr>
-              <w:instrText xml:space="preserve"> PAGEREF _Toc162117436 \h </w:instrText>
+              <w:instrText xml:space="preserve"> PAGEREF _Toc163299946 \h </w:instrText>
             </w:r>
             <w:r>
               <w:rPr>
@@ -1197,7 +1343,7 @@
           <w:pPr>
             <w:pStyle w:val="TOC2"/>
             <w:tabs>
-              <w:tab w:val="right" w:leader="dot" w:pos="10790"/>
+              <w:tab w:val="right" w:leader="dot" w:pos="10450"/>
             </w:tabs>
             <w:rPr>
               <w:rFonts w:eastAsiaTheme="minorEastAsia" w:cstheme="minorBidi"/>
@@ -1207,7 +1353,7 @@
               <w:szCs w:val="24"/>
             </w:rPr>
           </w:pPr>
-          <w:hyperlink w:anchor="_Toc162117437" w:history="1">
+          <w:hyperlink w:anchor="_Toc163299947" w:history="1">
             <w:r>
               <w:rPr>
                 <w:rStyle w:val="Hyperlink"/>
@@ -1236,7 +1382,7 @@
                 <w:noProof/>
                 <w:webHidden/>
               </w:rPr>
-              <w:instrText xml:space="preserve"> PAGEREF _Toc162117437 \h </w:instrText>
+              <w:instrText xml:space="preserve"> PAGEREF _Toc163299947 \h </w:instrText>
             </w:r>
             <w:r>
               <w:rPr>
@@ -1271,7 +1417,7 @@
           <w:pPr>
             <w:pStyle w:val="TOC2"/>
             <w:tabs>
-              <w:tab w:val="right" w:leader="dot" w:pos="10790"/>
+              <w:tab w:val="right" w:leader="dot" w:pos="10450"/>
             </w:tabs>
             <w:rPr>
               <w:rFonts w:eastAsiaTheme="minorEastAsia" w:cstheme="minorBidi"/>
@@ -1281,7 +1427,7 @@
               <w:szCs w:val="24"/>
             </w:rPr>
           </w:pPr>
-          <w:hyperlink w:anchor="_Toc162117438" w:history="1">
+          <w:hyperlink w:anchor="_Toc163299948" w:history="1">
             <w:r>
               <w:rPr>
                 <w:rStyle w:val="Hyperlink"/>
@@ -1310,7 +1456,7 @@
                 <w:noProof/>
                 <w:webHidden/>
               </w:rPr>
-              <w:instrText xml:space="preserve"> PAGEREF _Toc162117438 \h </w:instrText>
+              <w:instrText xml:space="preserve"> PAGEREF _Toc163299948 \h </w:instrText>
             </w:r>
             <w:r>
               <w:rPr>
@@ -1581,6 +1727,9 @@
       </w:pPr>
     </w:p>
     <w:p/>
+    <w:p/>
+    <w:p/>
+    <w:p/>
     <w:p>
       <w:pPr>
         <w:pStyle w:val="Heading1"/>
@@ -1592,7 +1741,7 @@
           <w:lang w:val="el-GR"/>
         </w:rPr>
       </w:pPr>
-      <w:bookmarkStart w:id="0" w:name="_Toc162117426"/>
+      <w:bookmarkStart w:id="0" w:name="_Toc163299936"/>
       <w:r>
         <w:rPr>
           <w:rFonts w:ascii="Century Gothic" w:hAnsi="Century Gothic"/>
@@ -2800,7 +2949,7 @@
                     <pic:cNvPicPr/>
                   </pic:nvPicPr>
                   <pic:blipFill>
-                    <a:blip r:embed="rId8" cstate="print">
+                    <a:blip r:embed="rId9" cstate="print">
                       <a:extLst>
                         <a:ext uri="{28A0092B-C50C-407E-A947-70E740481C1C}">
                           <a14:useLocalDpi xmlns:a14="http://schemas.microsoft.com/office/drawing/2010/main" val="0"/>
@@ -2862,7 +3011,7 @@
                     <pic:cNvPicPr/>
                   </pic:nvPicPr>
                   <pic:blipFill>
-                    <a:blip r:embed="rId9" cstate="print">
+                    <a:blip r:embed="rId10" cstate="print">
                       <a:extLst>
                         <a:ext uri="{28A0092B-C50C-407E-A947-70E740481C1C}">
                           <a14:useLocalDpi xmlns:a14="http://schemas.microsoft.com/office/drawing/2010/main" val="0"/>
@@ -4530,7 +4679,7 @@
                     <pic:cNvPicPr/>
                   </pic:nvPicPr>
                   <pic:blipFill>
-                    <a:blip r:embed="rId10" cstate="print">
+                    <a:blip r:embed="rId11" cstate="print">
                       <a:extLst>
                         <a:ext uri="{28A0092B-C50C-407E-A947-70E740481C1C}">
                           <a14:useLocalDpi xmlns:a14="http://schemas.microsoft.com/office/drawing/2010/main" val="0"/>
@@ -4578,7 +4727,7 @@
           <w:lang w:val="en-US" w:eastAsia="en-US" w:bidi="ar-SA"/>
         </w:rPr>
         <w:drawing>
-          <wp:anchor distT="0" distB="0" distL="114300" distR="114300" simplePos="0" relativeHeight="251666432" behindDoc="0" locked="0" layoutInCell="1" allowOverlap="1" wp14:anchorId="2070F2A0" wp14:editId="08C08F22">
+          <wp:anchor distT="0" distB="0" distL="114300" distR="114300" simplePos="0" relativeHeight="251666432" behindDoc="0" locked="0" layoutInCell="1" allowOverlap="1" wp14:anchorId="2070F2A0" wp14:editId="503EE70A">
             <wp:simplePos x="0" y="0"/>
             <wp:positionH relativeFrom="column">
               <wp:posOffset>4324350</wp:posOffset>
@@ -4601,7 +4750,7 @@
                     <pic:cNvPicPr/>
                   </pic:nvPicPr>
                   <pic:blipFill>
-                    <a:blip r:embed="rId11" cstate="print">
+                    <a:blip r:embed="rId12" cstate="print">
                       <a:extLst>
                         <a:ext uri="{28A0092B-C50C-407E-A947-70E740481C1C}">
                           <a14:useLocalDpi xmlns:a14="http://schemas.microsoft.com/office/drawing/2010/main" val="0"/>
@@ -4852,7 +5001,34 @@
       <w:pPr>
         <w:rPr>
           <w:rFonts w:ascii="Century Gothic" w:hAnsi="Century Gothic"/>
-          <w:lang w:val="el-GR"/>
+        </w:rPr>
+      </w:pPr>
+    </w:p>
+    <w:p>
+      <w:pPr>
+        <w:rPr>
+          <w:rFonts w:ascii="Century Gothic" w:hAnsi="Century Gothic"/>
+        </w:rPr>
+      </w:pPr>
+    </w:p>
+    <w:p>
+      <w:pPr>
+        <w:rPr>
+          <w:rFonts w:ascii="Century Gothic" w:hAnsi="Century Gothic"/>
+        </w:rPr>
+      </w:pPr>
+    </w:p>
+    <w:p>
+      <w:pPr>
+        <w:rPr>
+          <w:rFonts w:ascii="Century Gothic" w:hAnsi="Century Gothic"/>
+        </w:rPr>
+      </w:pPr>
+    </w:p>
+    <w:p>
+      <w:pPr>
+        <w:rPr>
+          <w:rFonts w:ascii="Century Gothic" w:hAnsi="Century Gothic"/>
         </w:rPr>
       </w:pPr>
     </w:p>
@@ -4867,7 +5043,7 @@
           <w:lang w:val="el-GR"/>
         </w:rPr>
       </w:pPr>
-      <w:bookmarkStart w:id="1" w:name="_Toc162117427"/>
+      <w:bookmarkStart w:id="1" w:name="_Toc163299937"/>
       <w:r>
         <w:rPr>
           <w:rFonts w:ascii="Century Gothic" w:hAnsi="Century Gothic"/>
@@ -4901,7 +5077,7 @@
           <w:lang w:val="el-GR"/>
         </w:rPr>
       </w:pPr>
-      <w:bookmarkStart w:id="2" w:name="_Toc162117428"/>
+      <w:bookmarkStart w:id="2" w:name="_Toc163299938"/>
       <w:r>
         <w:rPr>
           <w:rFonts w:ascii="Century Gothic" w:hAnsi="Century Gothic"/>
@@ -5037,7 +5213,7 @@
           <w:lang w:val="el-GR"/>
         </w:rPr>
       </w:pPr>
-      <w:bookmarkStart w:id="3" w:name="_Toc162117429"/>
+      <w:bookmarkStart w:id="3" w:name="_Toc163299939"/>
       <w:r>
         <w:rPr>
           <w:rFonts w:ascii="Century Gothic" w:hAnsi="Century Gothic"/>
@@ -5416,7 +5592,7 @@
           <w:lang w:val="el-GR"/>
         </w:rPr>
       </w:pPr>
-      <w:bookmarkStart w:id="4" w:name="_Toc162117430"/>
+      <w:bookmarkStart w:id="4" w:name="_Toc163299940"/>
       <w:r>
         <w:rPr>
           <w:rFonts w:ascii="Century Gothic" w:hAnsi="Century Gothic"/>
@@ -5710,6 +5886,7 @@
         <w:jc w:val="both"/>
         <w:rPr>
           <w:rFonts w:ascii="Century Gothic" w:hAnsi="Century Gothic"/>
+          <w:lang w:val="el-GR"/>
         </w:rPr>
       </w:pPr>
     </w:p>
@@ -5718,6 +5895,7 @@
         <w:jc w:val="both"/>
         <w:rPr>
           <w:rFonts w:ascii="Century Gothic" w:hAnsi="Century Gothic"/>
+          <w:lang w:val="el-GR"/>
         </w:rPr>
       </w:pPr>
     </w:p>
@@ -5726,6 +5904,7 @@
         <w:jc w:val="both"/>
         <w:rPr>
           <w:rFonts w:ascii="Century Gothic" w:hAnsi="Century Gothic"/>
+          <w:lang w:val="el-GR"/>
         </w:rPr>
       </w:pPr>
     </w:p>
@@ -5734,6 +5913,7 @@
         <w:jc w:val="both"/>
         <w:rPr>
           <w:rFonts w:ascii="Century Gothic" w:hAnsi="Century Gothic"/>
+          <w:lang w:val="el-GR"/>
         </w:rPr>
       </w:pPr>
     </w:p>
@@ -5749,7 +5929,7 @@
           <w:lang w:val="el-GR"/>
         </w:rPr>
       </w:pPr>
-      <w:bookmarkStart w:id="5" w:name="_Toc162117431"/>
+      <w:bookmarkStart w:id="5" w:name="_Toc163299941"/>
       <w:r>
         <w:rPr>
           <w:rFonts w:ascii="Century Gothic" w:hAnsi="Century Gothic"/>
@@ -5818,7 +5998,7 @@
           <w:lang w:val="el-GR"/>
         </w:rPr>
       </w:pPr>
-      <w:bookmarkStart w:id="6" w:name="_Toc162117432"/>
+      <w:bookmarkStart w:id="6" w:name="_Toc163299942"/>
       <w:r>
         <w:rPr>
           <w:rFonts w:ascii="Century Gothic" w:hAnsi="Century Gothic"/>
@@ -6131,7 +6311,30 @@
         <w:jc w:val="both"/>
         <w:rPr>
           <w:rFonts w:ascii="Century Gothic" w:hAnsi="Century Gothic"/>
-          <w:lang w:val="el-GR"/>
+        </w:rPr>
+      </w:pPr>
+    </w:p>
+    <w:p>
+      <w:pPr>
+        <w:jc w:val="both"/>
+        <w:rPr>
+          <w:rFonts w:ascii="Century Gothic" w:hAnsi="Century Gothic"/>
+        </w:rPr>
+      </w:pPr>
+    </w:p>
+    <w:p>
+      <w:pPr>
+        <w:jc w:val="both"/>
+        <w:rPr>
+          <w:rFonts w:ascii="Century Gothic" w:hAnsi="Century Gothic"/>
+        </w:rPr>
+      </w:pPr>
+    </w:p>
+    <w:p>
+      <w:pPr>
+        <w:jc w:val="both"/>
+        <w:rPr>
+          <w:rFonts w:ascii="Century Gothic" w:hAnsi="Century Gothic"/>
         </w:rPr>
       </w:pPr>
     </w:p>
@@ -6146,7 +6349,7 @@
           <w:lang w:val="el-GR"/>
         </w:rPr>
       </w:pPr>
-      <w:bookmarkStart w:id="7" w:name="_Toc162117433"/>
+      <w:bookmarkStart w:id="7" w:name="_Toc163299943"/>
       <w:r>
         <w:rPr>
           <w:rFonts w:ascii="Century Gothic" w:hAnsi="Century Gothic"/>
@@ -6180,7 +6383,7 @@
           <w:lang w:val="el-GR"/>
         </w:rPr>
       </w:pPr>
-      <w:bookmarkStart w:id="8" w:name="_Toc162117434"/>
+      <w:bookmarkStart w:id="8" w:name="_Toc163299944"/>
       <w:r>
         <w:rPr>
           <w:rFonts w:ascii="Century Gothic" w:hAnsi="Century Gothic"/>
@@ -6210,11 +6413,11 @@
       </w:tblPr>
       <w:tblGrid>
         <w:gridCol w:w="1615"/>
-        <w:gridCol w:w="268"/>
-        <w:gridCol w:w="3511"/>
-        <w:gridCol w:w="2698"/>
-        <w:gridCol w:w="451"/>
-        <w:gridCol w:w="2247"/>
+        <w:gridCol w:w="267"/>
+        <w:gridCol w:w="3357"/>
+        <w:gridCol w:w="2591"/>
+        <w:gridCol w:w="416"/>
+        <w:gridCol w:w="2204"/>
       </w:tblGrid>
       <w:tr>
         <w:tc>
@@ -6467,6 +6670,14 @@
                 <w:sz w:val="22"/>
                 <w:szCs w:val="22"/>
               </w:rPr>
+              <w:fldChar w:fldCharType="separate"/>
+            </w:r>
+            <w:r>
+              <w:rPr>
+                <w:rFonts w:ascii="Century Gothic" w:hAnsi="Century Gothic"/>
+                <w:sz w:val="22"/>
+                <w:szCs w:val="22"/>
+              </w:rPr>
               <w:fldChar w:fldCharType="end"/>
             </w:r>
             <w:bookmarkEnd w:id="9"/>
@@ -6517,6 +6728,14 @@
                 <w:sz w:val="22"/>
                 <w:szCs w:val="22"/>
               </w:rPr>
+              <w:fldChar w:fldCharType="separate"/>
+            </w:r>
+            <w:r>
+              <w:rPr>
+                <w:rFonts w:ascii="Century Gothic" w:hAnsi="Century Gothic"/>
+                <w:sz w:val="22"/>
+                <w:szCs w:val="22"/>
+              </w:rPr>
               <w:fldChar w:fldCharType="end"/>
             </w:r>
             <w:r>
@@ -6525,15 +6744,7 @@
                 <w:sz w:val="22"/>
                 <w:szCs w:val="22"/>
               </w:rPr>
-              <w:t xml:space="preserve"> </w:t>
-            </w:r>
-            <w:r>
-              <w:rPr>
-                <w:rFonts w:ascii="Century Gothic" w:hAnsi="Century Gothic"/>
-                <w:sz w:val="22"/>
-                <w:szCs w:val="22"/>
-              </w:rPr>
-              <w:t xml:space="preserve">2    </w:t>
+              <w:t xml:space="preserve"> 2    </w:t>
             </w:r>
             <w:r>
               <w:rPr>
@@ -6574,6 +6785,14 @@
                 <w:sz w:val="22"/>
                 <w:szCs w:val="22"/>
               </w:rPr>
+              <w:fldChar w:fldCharType="separate"/>
+            </w:r>
+            <w:r>
+              <w:rPr>
+                <w:rFonts w:ascii="Century Gothic" w:hAnsi="Century Gothic"/>
+                <w:sz w:val="22"/>
+                <w:szCs w:val="22"/>
+              </w:rPr>
               <w:fldChar w:fldCharType="end"/>
             </w:r>
             <w:r>
@@ -6582,15 +6801,7 @@
                 <w:sz w:val="22"/>
                 <w:szCs w:val="22"/>
               </w:rPr>
-              <w:t xml:space="preserve"> </w:t>
-            </w:r>
-            <w:r>
-              <w:rPr>
-                <w:rFonts w:ascii="Century Gothic" w:hAnsi="Century Gothic"/>
-                <w:sz w:val="22"/>
-                <w:szCs w:val="22"/>
-              </w:rPr>
-              <w:t>3</w:t>
+              <w:t xml:space="preserve"> 3</w:t>
             </w:r>
           </w:p>
           <w:p>
@@ -6826,15 +7037,41 @@
                 <w:rFonts w:ascii="Century Gothic" w:hAnsi="Century Gothic"/>
                 <w:sz w:val="22"/>
                 <w:szCs w:val="22"/>
-              </w:rPr>
-              <w:instrText xml:space="preserve"> FORMCHECKBOX </w:instrText>
-            </w:r>
-            <w:r>
-              <w:rPr>
-                <w:rFonts w:ascii="Century Gothic" w:hAnsi="Century Gothic"/>
-                <w:sz w:val="22"/>
-                <w:szCs w:val="22"/>
-              </w:rPr>
+                <w:lang w:val="el-GR"/>
+              </w:rPr>
+              <w:instrText xml:space="preserve"> </w:instrText>
+            </w:r>
+            <w:r>
+              <w:rPr>
+                <w:rFonts w:ascii="Century Gothic" w:hAnsi="Century Gothic"/>
+                <w:sz w:val="22"/>
+                <w:szCs w:val="22"/>
+              </w:rPr>
+              <w:instrText>FORMCHECKBOX</w:instrText>
+            </w:r>
+            <w:r>
+              <w:rPr>
+                <w:rFonts w:ascii="Century Gothic" w:hAnsi="Century Gothic"/>
+                <w:sz w:val="22"/>
+                <w:szCs w:val="22"/>
+                <w:lang w:val="el-GR"/>
+              </w:rPr>
+              <w:instrText xml:space="preserve"> </w:instrText>
+            </w:r>
+            <w:r>
+              <w:rPr>
+                <w:rFonts w:ascii="Century Gothic" w:hAnsi="Century Gothic"/>
+                <w:sz w:val="22"/>
+                <w:szCs w:val="22"/>
+              </w:rPr>
+            </w:r>
+            <w:r>
+              <w:rPr>
+                <w:rFonts w:ascii="Century Gothic" w:hAnsi="Century Gothic"/>
+                <w:sz w:val="22"/>
+                <w:szCs w:val="22"/>
+              </w:rPr>
+              <w:fldChar w:fldCharType="separate"/>
             </w:r>
             <w:r>
               <w:rPr>
@@ -6849,6 +7086,7 @@
                 <w:rFonts w:ascii="Century Gothic" w:hAnsi="Century Gothic"/>
                 <w:sz w:val="22"/>
                 <w:szCs w:val="22"/>
+                <w:lang w:val="el-GR"/>
               </w:rPr>
               <w:t xml:space="preserve"> </w:t>
             </w:r>
@@ -6866,6 +7104,7 @@
                 <w:rFonts w:ascii="Century Gothic" w:hAnsi="Century Gothic"/>
                 <w:sz w:val="22"/>
                 <w:szCs w:val="22"/>
+                <w:lang w:val="el-GR"/>
               </w:rPr>
               <w:t xml:space="preserve">    </w:t>
             </w:r>
@@ -6892,15 +7131,41 @@
                 <w:rFonts w:ascii="Century Gothic" w:hAnsi="Century Gothic"/>
                 <w:sz w:val="22"/>
                 <w:szCs w:val="22"/>
-              </w:rPr>
-              <w:instrText xml:space="preserve"> FORMCHECKBOX </w:instrText>
-            </w:r>
-            <w:r>
-              <w:rPr>
-                <w:rFonts w:ascii="Century Gothic" w:hAnsi="Century Gothic"/>
-                <w:sz w:val="22"/>
-                <w:szCs w:val="22"/>
-              </w:rPr>
+                <w:lang w:val="el-GR"/>
+              </w:rPr>
+              <w:instrText xml:space="preserve"> </w:instrText>
+            </w:r>
+            <w:r>
+              <w:rPr>
+                <w:rFonts w:ascii="Century Gothic" w:hAnsi="Century Gothic"/>
+                <w:sz w:val="22"/>
+                <w:szCs w:val="22"/>
+              </w:rPr>
+              <w:instrText>FORMCHECKBOX</w:instrText>
+            </w:r>
+            <w:r>
+              <w:rPr>
+                <w:rFonts w:ascii="Century Gothic" w:hAnsi="Century Gothic"/>
+                <w:sz w:val="22"/>
+                <w:szCs w:val="22"/>
+                <w:lang w:val="el-GR"/>
+              </w:rPr>
+              <w:instrText xml:space="preserve"> </w:instrText>
+            </w:r>
+            <w:r>
+              <w:rPr>
+                <w:rFonts w:ascii="Century Gothic" w:hAnsi="Century Gothic"/>
+                <w:sz w:val="22"/>
+                <w:szCs w:val="22"/>
+              </w:rPr>
+            </w:r>
+            <w:r>
+              <w:rPr>
+                <w:rFonts w:ascii="Century Gothic" w:hAnsi="Century Gothic"/>
+                <w:sz w:val="22"/>
+                <w:szCs w:val="22"/>
+              </w:rPr>
+              <w:fldChar w:fldCharType="separate"/>
             </w:r>
             <w:r>
               <w:rPr>
@@ -6915,6 +7180,7 @@
                 <w:rFonts w:ascii="Century Gothic" w:hAnsi="Century Gothic"/>
                 <w:sz w:val="22"/>
                 <w:szCs w:val="22"/>
+                <w:lang w:val="el-GR"/>
               </w:rPr>
               <w:t xml:space="preserve"> </w:t>
             </w:r>
@@ -6932,6 +7198,7 @@
                 <w:rFonts w:ascii="Century Gothic" w:hAnsi="Century Gothic"/>
                 <w:sz w:val="22"/>
                 <w:szCs w:val="22"/>
+                <w:lang w:val="el-GR"/>
               </w:rPr>
               <w:t xml:space="preserve">    </w:t>
             </w:r>
@@ -6958,15 +7225,41 @@
                 <w:rFonts w:ascii="Century Gothic" w:hAnsi="Century Gothic"/>
                 <w:sz w:val="22"/>
                 <w:szCs w:val="22"/>
-              </w:rPr>
-              <w:instrText xml:space="preserve"> FORMCHECKBOX </w:instrText>
-            </w:r>
-            <w:r>
-              <w:rPr>
-                <w:rFonts w:ascii="Century Gothic" w:hAnsi="Century Gothic"/>
-                <w:sz w:val="22"/>
-                <w:szCs w:val="22"/>
-              </w:rPr>
+                <w:lang w:val="el-GR"/>
+              </w:rPr>
+              <w:instrText xml:space="preserve"> </w:instrText>
+            </w:r>
+            <w:r>
+              <w:rPr>
+                <w:rFonts w:ascii="Century Gothic" w:hAnsi="Century Gothic"/>
+                <w:sz w:val="22"/>
+                <w:szCs w:val="22"/>
+              </w:rPr>
+              <w:instrText>FORMCHECKBOX</w:instrText>
+            </w:r>
+            <w:r>
+              <w:rPr>
+                <w:rFonts w:ascii="Century Gothic" w:hAnsi="Century Gothic"/>
+                <w:sz w:val="22"/>
+                <w:szCs w:val="22"/>
+                <w:lang w:val="el-GR"/>
+              </w:rPr>
+              <w:instrText xml:space="preserve"> </w:instrText>
+            </w:r>
+            <w:r>
+              <w:rPr>
+                <w:rFonts w:ascii="Century Gothic" w:hAnsi="Century Gothic"/>
+                <w:sz w:val="22"/>
+                <w:szCs w:val="22"/>
+              </w:rPr>
+            </w:r>
+            <w:r>
+              <w:rPr>
+                <w:rFonts w:ascii="Century Gothic" w:hAnsi="Century Gothic"/>
+                <w:sz w:val="22"/>
+                <w:szCs w:val="22"/>
+              </w:rPr>
+              <w:fldChar w:fldCharType="separate"/>
             </w:r>
             <w:r>
               <w:rPr>
@@ -6981,6 +7274,7 @@
                 <w:rFonts w:ascii="Century Gothic" w:hAnsi="Century Gothic"/>
                 <w:sz w:val="22"/>
                 <w:szCs w:val="22"/>
+                <w:lang w:val="el-GR"/>
               </w:rPr>
               <w:t xml:space="preserve"> </w:t>
             </w:r>
@@ -7149,6 +7443,14 @@
                 <w:sz w:val="22"/>
                 <w:szCs w:val="22"/>
               </w:rPr>
+              <w:fldChar w:fldCharType="separate"/>
+            </w:r>
+            <w:r>
+              <w:rPr>
+                <w:rFonts w:ascii="Century Gothic" w:hAnsi="Century Gothic"/>
+                <w:sz w:val="22"/>
+                <w:szCs w:val="22"/>
+              </w:rPr>
               <w:fldChar w:fldCharType="end"/>
             </w:r>
             <w:r>
@@ -7235,6 +7537,14 @@
                 <w:sz w:val="22"/>
                 <w:szCs w:val="22"/>
               </w:rPr>
+              <w:fldChar w:fldCharType="separate"/>
+            </w:r>
+            <w:r>
+              <w:rPr>
+                <w:rFonts w:ascii="Century Gothic" w:hAnsi="Century Gothic"/>
+                <w:sz w:val="22"/>
+                <w:szCs w:val="22"/>
+              </w:rPr>
               <w:fldChar w:fldCharType="end"/>
             </w:r>
             <w:r>
@@ -7321,6 +7631,14 @@
                 <w:sz w:val="22"/>
                 <w:szCs w:val="22"/>
               </w:rPr>
+              <w:fldChar w:fldCharType="separate"/>
+            </w:r>
+            <w:r>
+              <w:rPr>
+                <w:rFonts w:ascii="Century Gothic" w:hAnsi="Century Gothic"/>
+                <w:sz w:val="22"/>
+                <w:szCs w:val="22"/>
+              </w:rPr>
               <w:fldChar w:fldCharType="end"/>
             </w:r>
             <w:r>
@@ -7443,6 +7761,14 @@
                 <w:sz w:val="22"/>
                 <w:szCs w:val="22"/>
               </w:rPr>
+              <w:fldChar w:fldCharType="separate"/>
+            </w:r>
+            <w:r>
+              <w:rPr>
+                <w:rFonts w:ascii="Century Gothic" w:hAnsi="Century Gothic"/>
+                <w:sz w:val="22"/>
+                <w:szCs w:val="22"/>
+              </w:rPr>
               <w:fldChar w:fldCharType="end"/>
             </w:r>
             <w:r>
@@ -7509,6 +7835,14 @@
                 <w:sz w:val="22"/>
                 <w:szCs w:val="22"/>
               </w:rPr>
+              <w:fldChar w:fldCharType="separate"/>
+            </w:r>
+            <w:r>
+              <w:rPr>
+                <w:rFonts w:ascii="Century Gothic" w:hAnsi="Century Gothic"/>
+                <w:sz w:val="22"/>
+                <w:szCs w:val="22"/>
+              </w:rPr>
               <w:fldChar w:fldCharType="end"/>
             </w:r>
             <w:r>
@@ -7526,16 +7860,7 @@
                 <w:szCs w:val="22"/>
                 <w:lang w:val="el-GR"/>
               </w:rPr>
-              <w:t>Μεσαί</w:t>
-            </w:r>
-            <w:r>
-              <w:rPr>
-                <w:rFonts w:ascii="Century Gothic" w:hAnsi="Century Gothic"/>
-                <w:sz w:val="22"/>
-                <w:szCs w:val="22"/>
-                <w:lang w:val="el-GR"/>
-              </w:rPr>
-              <w:t>α</w:t>
+              <w:t>Μεσαία</w:t>
             </w:r>
             <w:r>
               <w:rPr>
@@ -7584,6 +7909,14 @@
                 <w:sz w:val="22"/>
                 <w:szCs w:val="22"/>
               </w:rPr>
+              <w:fldChar w:fldCharType="separate"/>
+            </w:r>
+            <w:r>
+              <w:rPr>
+                <w:rFonts w:ascii="Century Gothic" w:hAnsi="Century Gothic"/>
+                <w:sz w:val="22"/>
+                <w:szCs w:val="22"/>
+              </w:rPr>
               <w:fldChar w:fldCharType="end"/>
             </w:r>
             <w:r>
@@ -8358,6 +8691,14 @@
                 <w:sz w:val="22"/>
                 <w:szCs w:val="22"/>
               </w:rPr>
+              <w:fldChar w:fldCharType="separate"/>
+            </w:r>
+            <w:r>
+              <w:rPr>
+                <w:rFonts w:ascii="Century Gothic" w:hAnsi="Century Gothic"/>
+                <w:sz w:val="22"/>
+                <w:szCs w:val="22"/>
+              </w:rPr>
               <w:fldChar w:fldCharType="end"/>
             </w:r>
             <w:r>
@@ -8424,6 +8765,14 @@
                 <w:sz w:val="22"/>
                 <w:szCs w:val="22"/>
               </w:rPr>
+              <w:fldChar w:fldCharType="separate"/>
+            </w:r>
+            <w:r>
+              <w:rPr>
+                <w:rFonts w:ascii="Century Gothic" w:hAnsi="Century Gothic"/>
+                <w:sz w:val="22"/>
+                <w:szCs w:val="22"/>
+              </w:rPr>
               <w:fldChar w:fldCharType="end"/>
             </w:r>
             <w:r>
@@ -8531,11 +8880,12 @@
           <w:sz w:val="28"/>
           <w:szCs w:val="28"/>
           <w:u w:val="single"/>
-          <w:lang w:val="el-GR"/>
-        </w:rPr>
-      </w:pPr>
-      <w:bookmarkStart w:id="10" w:name="_Toc162117435"/>
-      <w:r>
+        </w:rPr>
+      </w:pPr>
+    </w:p>
+    <w:p>
+      <w:pPr>
+        <w:pStyle w:val="Heading2"/>
         <w:rPr>
           <w:rFonts w:ascii="Century Gothic" w:hAnsi="Century Gothic"/>
           <w:color w:val="auto"/>
@@ -8544,7 +8894,17 @@
           <w:u w:val="single"/>
           <w:lang w:val="el-GR"/>
         </w:rPr>
-        <w:lastRenderedPageBreak/>
+      </w:pPr>
+      <w:bookmarkStart w:id="10" w:name="_Toc163299945"/>
+      <w:r>
+        <w:rPr>
+          <w:rFonts w:ascii="Century Gothic" w:hAnsi="Century Gothic"/>
+          <w:color w:val="auto"/>
+          <w:sz w:val="28"/>
+          <w:szCs w:val="28"/>
+          <w:u w:val="single"/>
+          <w:lang w:val="el-GR"/>
+        </w:rPr>
         <w:t>Θέματα ασφαλείας</w:t>
       </w:r>
       <w:bookmarkEnd w:id="10"/>
@@ -8565,11 +8925,11 @@
       </w:tblPr>
       <w:tblGrid>
         <w:gridCol w:w="1615"/>
-        <w:gridCol w:w="268"/>
-        <w:gridCol w:w="3511"/>
-        <w:gridCol w:w="2698"/>
-        <w:gridCol w:w="451"/>
-        <w:gridCol w:w="2247"/>
+        <w:gridCol w:w="267"/>
+        <w:gridCol w:w="3357"/>
+        <w:gridCol w:w="2591"/>
+        <w:gridCol w:w="416"/>
+        <w:gridCol w:w="2204"/>
       </w:tblGrid>
       <w:tr>
         <w:tc>
@@ -8848,6 +9208,14 @@
                 <w:sz w:val="22"/>
                 <w:szCs w:val="22"/>
               </w:rPr>
+              <w:fldChar w:fldCharType="separate"/>
+            </w:r>
+            <w:r>
+              <w:rPr>
+                <w:rFonts w:ascii="Century Gothic" w:hAnsi="Century Gothic"/>
+                <w:sz w:val="22"/>
+                <w:szCs w:val="22"/>
+              </w:rPr>
               <w:fldChar w:fldCharType="end"/>
             </w:r>
             <w:r>
@@ -8897,6 +9265,14 @@
                 <w:sz w:val="22"/>
                 <w:szCs w:val="22"/>
               </w:rPr>
+              <w:fldChar w:fldCharType="separate"/>
+            </w:r>
+            <w:r>
+              <w:rPr>
+                <w:rFonts w:ascii="Century Gothic" w:hAnsi="Century Gothic"/>
+                <w:sz w:val="22"/>
+                <w:szCs w:val="22"/>
+              </w:rPr>
               <w:fldChar w:fldCharType="end"/>
             </w:r>
             <w:r>
@@ -8946,6 +9322,14 @@
                 <w:sz w:val="22"/>
                 <w:szCs w:val="22"/>
               </w:rPr>
+              <w:fldChar w:fldCharType="separate"/>
+            </w:r>
+            <w:r>
+              <w:rPr>
+                <w:rFonts w:ascii="Century Gothic" w:hAnsi="Century Gothic"/>
+                <w:sz w:val="22"/>
+                <w:szCs w:val="22"/>
+              </w:rPr>
               <w:fldChar w:fldCharType="end"/>
             </w:r>
             <w:r>
@@ -9269,6 +9653,14 @@
                 <w:sz w:val="22"/>
                 <w:szCs w:val="22"/>
               </w:rPr>
+              <w:fldChar w:fldCharType="separate"/>
+            </w:r>
+            <w:r>
+              <w:rPr>
+                <w:rFonts w:ascii="Century Gothic" w:hAnsi="Century Gothic"/>
+                <w:sz w:val="22"/>
+                <w:szCs w:val="22"/>
+              </w:rPr>
               <w:fldChar w:fldCharType="end"/>
             </w:r>
             <w:r>
@@ -9355,6 +9747,14 @@
                 <w:sz w:val="22"/>
                 <w:szCs w:val="22"/>
               </w:rPr>
+              <w:fldChar w:fldCharType="separate"/>
+            </w:r>
+            <w:r>
+              <w:rPr>
+                <w:rFonts w:ascii="Century Gothic" w:hAnsi="Century Gothic"/>
+                <w:sz w:val="22"/>
+                <w:szCs w:val="22"/>
+              </w:rPr>
               <w:fldChar w:fldCharType="end"/>
             </w:r>
             <w:r>
@@ -9441,6 +9841,14 @@
                 <w:sz w:val="22"/>
                 <w:szCs w:val="22"/>
               </w:rPr>
+              <w:fldChar w:fldCharType="separate"/>
+            </w:r>
+            <w:r>
+              <w:rPr>
+                <w:rFonts w:ascii="Century Gothic" w:hAnsi="Century Gothic"/>
+                <w:sz w:val="22"/>
+                <w:szCs w:val="22"/>
+              </w:rPr>
               <w:fldChar w:fldCharType="end"/>
             </w:r>
             <w:r>
@@ -9626,6 +10034,14 @@
                 <w:sz w:val="22"/>
                 <w:szCs w:val="22"/>
               </w:rPr>
+              <w:fldChar w:fldCharType="separate"/>
+            </w:r>
+            <w:r>
+              <w:rPr>
+                <w:rFonts w:ascii="Century Gothic" w:hAnsi="Century Gothic"/>
+                <w:sz w:val="22"/>
+                <w:szCs w:val="22"/>
+              </w:rPr>
               <w:fldChar w:fldCharType="end"/>
             </w:r>
             <w:r>
@@ -9712,6 +10128,14 @@
                 <w:sz w:val="22"/>
                 <w:szCs w:val="22"/>
               </w:rPr>
+              <w:fldChar w:fldCharType="separate"/>
+            </w:r>
+            <w:r>
+              <w:rPr>
+                <w:rFonts w:ascii="Century Gothic" w:hAnsi="Century Gothic"/>
+                <w:sz w:val="22"/>
+                <w:szCs w:val="22"/>
+              </w:rPr>
               <w:fldChar w:fldCharType="end"/>
             </w:r>
             <w:r>
@@ -9798,6 +10222,14 @@
                 <w:sz w:val="22"/>
                 <w:szCs w:val="22"/>
               </w:rPr>
+              <w:fldChar w:fldCharType="separate"/>
+            </w:r>
+            <w:r>
+              <w:rPr>
+                <w:rFonts w:ascii="Century Gothic" w:hAnsi="Century Gothic"/>
+                <w:sz w:val="22"/>
+                <w:szCs w:val="22"/>
+              </w:rPr>
               <w:fldChar w:fldCharType="end"/>
             </w:r>
             <w:r>
@@ -9920,6 +10352,14 @@
                 <w:sz w:val="22"/>
                 <w:szCs w:val="22"/>
               </w:rPr>
+              <w:fldChar w:fldCharType="separate"/>
+            </w:r>
+            <w:r>
+              <w:rPr>
+                <w:rFonts w:ascii="Century Gothic" w:hAnsi="Century Gothic"/>
+                <w:sz w:val="22"/>
+                <w:szCs w:val="22"/>
+              </w:rPr>
               <w:fldChar w:fldCharType="end"/>
             </w:r>
             <w:r>
@@ -9986,6 +10426,14 @@
                 <w:sz w:val="22"/>
                 <w:szCs w:val="22"/>
               </w:rPr>
+              <w:fldChar w:fldCharType="separate"/>
+            </w:r>
+            <w:r>
+              <w:rPr>
+                <w:rFonts w:ascii="Century Gothic" w:hAnsi="Century Gothic"/>
+                <w:sz w:val="22"/>
+                <w:szCs w:val="22"/>
+              </w:rPr>
               <w:fldChar w:fldCharType="end"/>
             </w:r>
             <w:r>
@@ -10052,6 +10500,14 @@
                 <w:sz w:val="22"/>
                 <w:szCs w:val="22"/>
               </w:rPr>
+              <w:fldChar w:fldCharType="separate"/>
+            </w:r>
+            <w:r>
+              <w:rPr>
+                <w:rFonts w:ascii="Century Gothic" w:hAnsi="Century Gothic"/>
+                <w:sz w:val="22"/>
+                <w:szCs w:val="22"/>
+              </w:rPr>
               <w:fldChar w:fldCharType="end"/>
             </w:r>
             <w:r>
@@ -10702,6 +11158,7 @@
                 <w:rFonts w:ascii="Century Gothic" w:hAnsi="Century Gothic"/>
                 <w:sz w:val="22"/>
                 <w:szCs w:val="22"/>
+                <w:lang w:val="el-GR"/>
               </w:rPr>
             </w:pPr>
             <w:r>
@@ -10857,6 +11314,14 @@
                 <w:sz w:val="22"/>
                 <w:szCs w:val="22"/>
               </w:rPr>
+              <w:fldChar w:fldCharType="separate"/>
+            </w:r>
+            <w:r>
+              <w:rPr>
+                <w:rFonts w:ascii="Century Gothic" w:hAnsi="Century Gothic"/>
+                <w:sz w:val="22"/>
+                <w:szCs w:val="22"/>
+              </w:rPr>
               <w:fldChar w:fldCharType="end"/>
             </w:r>
             <w:r>
@@ -10923,6 +11388,14 @@
                 <w:sz w:val="22"/>
                 <w:szCs w:val="22"/>
               </w:rPr>
+              <w:fldChar w:fldCharType="separate"/>
+            </w:r>
+            <w:r>
+              <w:rPr>
+                <w:rFonts w:ascii="Century Gothic" w:hAnsi="Century Gothic"/>
+                <w:sz w:val="22"/>
+                <w:szCs w:val="22"/>
+              </w:rPr>
               <w:fldChar w:fldCharType="end"/>
             </w:r>
             <w:r>
@@ -11041,7 +11514,7 @@
           <w:lang w:val="el-GR"/>
         </w:rPr>
       </w:pPr>
-      <w:bookmarkStart w:id="11" w:name="_Toc162117436"/>
+      <w:bookmarkStart w:id="11" w:name="_Toc163299946"/>
       <w:r>
         <w:rPr>
           <w:rFonts w:ascii="Century Gothic" w:hAnsi="Century Gothic"/>
@@ -11083,11 +11556,11 @@
       </w:tblPr>
       <w:tblGrid>
         <w:gridCol w:w="1615"/>
-        <w:gridCol w:w="268"/>
-        <w:gridCol w:w="3511"/>
-        <w:gridCol w:w="2698"/>
-        <w:gridCol w:w="451"/>
-        <w:gridCol w:w="2247"/>
+        <w:gridCol w:w="267"/>
+        <w:gridCol w:w="3357"/>
+        <w:gridCol w:w="2591"/>
+        <w:gridCol w:w="416"/>
+        <w:gridCol w:w="2204"/>
       </w:tblGrid>
       <w:tr>
         <w:tc>
@@ -11118,18 +11591,7 @@
                 <w:szCs w:val="22"/>
                 <w:lang w:val="el-GR"/>
               </w:rPr>
-              <w:t xml:space="preserve">ΘΕΜΑΤΑ </w:t>
-            </w:r>
-            <w:r>
-              <w:rPr>
-                <w:rFonts w:ascii="Century Gothic" w:hAnsi="Century Gothic"/>
-                <w:b/>
-                <w:bCs/>
-                <w:sz w:val="22"/>
-                <w:szCs w:val="22"/>
-                <w:lang w:val="el-GR"/>
-              </w:rPr>
-              <w:t>ΑΠΟΔΟΣΗΣ</w:t>
+              <w:t>ΘΕΜΑΤΑ ΑΠΟΔΟΣΗΣ</w:t>
             </w:r>
           </w:p>
         </w:tc>
@@ -11377,6 +11839,14 @@
                 <w:sz w:val="22"/>
                 <w:szCs w:val="22"/>
               </w:rPr>
+              <w:fldChar w:fldCharType="separate"/>
+            </w:r>
+            <w:r>
+              <w:rPr>
+                <w:rFonts w:ascii="Century Gothic" w:hAnsi="Century Gothic"/>
+                <w:sz w:val="22"/>
+                <w:szCs w:val="22"/>
+              </w:rPr>
               <w:fldChar w:fldCharType="end"/>
             </w:r>
             <w:r>
@@ -11426,6 +11896,14 @@
                 <w:sz w:val="22"/>
                 <w:szCs w:val="22"/>
               </w:rPr>
+              <w:fldChar w:fldCharType="separate"/>
+            </w:r>
+            <w:r>
+              <w:rPr>
+                <w:rFonts w:ascii="Century Gothic" w:hAnsi="Century Gothic"/>
+                <w:sz w:val="22"/>
+                <w:szCs w:val="22"/>
+              </w:rPr>
               <w:fldChar w:fldCharType="end"/>
             </w:r>
             <w:r>
@@ -11475,6 +11953,14 @@
                 <w:sz w:val="22"/>
                 <w:szCs w:val="22"/>
               </w:rPr>
+              <w:fldChar w:fldCharType="separate"/>
+            </w:r>
+            <w:r>
+              <w:rPr>
+                <w:rFonts w:ascii="Century Gothic" w:hAnsi="Century Gothic"/>
+                <w:sz w:val="22"/>
+                <w:szCs w:val="22"/>
+              </w:rPr>
               <w:fldChar w:fldCharType="end"/>
             </w:r>
             <w:r>
@@ -11761,6 +12247,14 @@
                 <w:sz w:val="22"/>
                 <w:szCs w:val="22"/>
               </w:rPr>
+              <w:fldChar w:fldCharType="separate"/>
+            </w:r>
+            <w:r>
+              <w:rPr>
+                <w:rFonts w:ascii="Century Gothic" w:hAnsi="Century Gothic"/>
+                <w:sz w:val="22"/>
+                <w:szCs w:val="22"/>
+              </w:rPr>
               <w:fldChar w:fldCharType="end"/>
             </w:r>
             <w:r>
@@ -11847,6 +12341,14 @@
                 <w:sz w:val="22"/>
                 <w:szCs w:val="22"/>
               </w:rPr>
+              <w:fldChar w:fldCharType="separate"/>
+            </w:r>
+            <w:r>
+              <w:rPr>
+                <w:rFonts w:ascii="Century Gothic" w:hAnsi="Century Gothic"/>
+                <w:sz w:val="22"/>
+                <w:szCs w:val="22"/>
+              </w:rPr>
               <w:fldChar w:fldCharType="end"/>
             </w:r>
             <w:r>
@@ -11933,6 +12435,14 @@
                 <w:sz w:val="22"/>
                 <w:szCs w:val="22"/>
               </w:rPr>
+              <w:fldChar w:fldCharType="separate"/>
+            </w:r>
+            <w:r>
+              <w:rPr>
+                <w:rFonts w:ascii="Century Gothic" w:hAnsi="Century Gothic"/>
+                <w:sz w:val="22"/>
+                <w:szCs w:val="22"/>
+              </w:rPr>
               <w:fldChar w:fldCharType="end"/>
             </w:r>
             <w:r>
@@ -12136,15 +12646,41 @@
                 <w:rFonts w:ascii="Century Gothic" w:hAnsi="Century Gothic"/>
                 <w:sz w:val="22"/>
                 <w:szCs w:val="22"/>
-              </w:rPr>
-              <w:instrText xml:space="preserve"> FORMCHECKBOX </w:instrText>
-            </w:r>
-            <w:r>
-              <w:rPr>
-                <w:rFonts w:ascii="Century Gothic" w:hAnsi="Century Gothic"/>
-                <w:sz w:val="22"/>
-                <w:szCs w:val="22"/>
-              </w:rPr>
+                <w:lang w:val="el-GR"/>
+              </w:rPr>
+              <w:instrText xml:space="preserve"> </w:instrText>
+            </w:r>
+            <w:r>
+              <w:rPr>
+                <w:rFonts w:ascii="Century Gothic" w:hAnsi="Century Gothic"/>
+                <w:sz w:val="22"/>
+                <w:szCs w:val="22"/>
+              </w:rPr>
+              <w:instrText>FORMCHECKBOX</w:instrText>
+            </w:r>
+            <w:r>
+              <w:rPr>
+                <w:rFonts w:ascii="Century Gothic" w:hAnsi="Century Gothic"/>
+                <w:sz w:val="22"/>
+                <w:szCs w:val="22"/>
+                <w:lang w:val="el-GR"/>
+              </w:rPr>
+              <w:instrText xml:space="preserve"> </w:instrText>
+            </w:r>
+            <w:r>
+              <w:rPr>
+                <w:rFonts w:ascii="Century Gothic" w:hAnsi="Century Gothic"/>
+                <w:sz w:val="22"/>
+                <w:szCs w:val="22"/>
+              </w:rPr>
+            </w:r>
+            <w:r>
+              <w:rPr>
+                <w:rFonts w:ascii="Century Gothic" w:hAnsi="Century Gothic"/>
+                <w:sz w:val="22"/>
+                <w:szCs w:val="22"/>
+              </w:rPr>
+              <w:fldChar w:fldCharType="separate"/>
             </w:r>
             <w:r>
               <w:rPr>
@@ -12238,6 +12774,14 @@
                 <w:sz w:val="22"/>
                 <w:szCs w:val="22"/>
               </w:rPr>
+              <w:fldChar w:fldCharType="separate"/>
+            </w:r>
+            <w:r>
+              <w:rPr>
+                <w:rFonts w:ascii="Century Gothic" w:hAnsi="Century Gothic"/>
+                <w:sz w:val="22"/>
+                <w:szCs w:val="22"/>
+              </w:rPr>
               <w:fldChar w:fldCharType="end"/>
             </w:r>
             <w:r>
@@ -12290,15 +12834,41 @@
                 <w:rFonts w:ascii="Century Gothic" w:hAnsi="Century Gothic"/>
                 <w:sz w:val="22"/>
                 <w:szCs w:val="22"/>
-              </w:rPr>
-              <w:instrText xml:space="preserve"> FORMCHECKBOX </w:instrText>
-            </w:r>
-            <w:r>
-              <w:rPr>
-                <w:rFonts w:ascii="Century Gothic" w:hAnsi="Century Gothic"/>
-                <w:sz w:val="22"/>
-                <w:szCs w:val="22"/>
-              </w:rPr>
+                <w:lang w:val="el-GR"/>
+              </w:rPr>
+              <w:instrText xml:space="preserve"> </w:instrText>
+            </w:r>
+            <w:r>
+              <w:rPr>
+                <w:rFonts w:ascii="Century Gothic" w:hAnsi="Century Gothic"/>
+                <w:sz w:val="22"/>
+                <w:szCs w:val="22"/>
+              </w:rPr>
+              <w:instrText>FORMCHECKBOX</w:instrText>
+            </w:r>
+            <w:r>
+              <w:rPr>
+                <w:rFonts w:ascii="Century Gothic" w:hAnsi="Century Gothic"/>
+                <w:sz w:val="22"/>
+                <w:szCs w:val="22"/>
+                <w:lang w:val="el-GR"/>
+              </w:rPr>
+              <w:instrText xml:space="preserve"> </w:instrText>
+            </w:r>
+            <w:r>
+              <w:rPr>
+                <w:rFonts w:ascii="Century Gothic" w:hAnsi="Century Gothic"/>
+                <w:sz w:val="22"/>
+                <w:szCs w:val="22"/>
+              </w:rPr>
+            </w:r>
+            <w:r>
+              <w:rPr>
+                <w:rFonts w:ascii="Century Gothic" w:hAnsi="Century Gothic"/>
+                <w:sz w:val="22"/>
+                <w:szCs w:val="22"/>
+              </w:rPr>
+              <w:fldChar w:fldCharType="separate"/>
             </w:r>
             <w:r>
               <w:rPr>
@@ -12428,6 +12998,14 @@
                 <w:sz w:val="22"/>
                 <w:szCs w:val="22"/>
               </w:rPr>
+              <w:fldChar w:fldCharType="separate"/>
+            </w:r>
+            <w:r>
+              <w:rPr>
+                <w:rFonts w:ascii="Century Gothic" w:hAnsi="Century Gothic"/>
+                <w:sz w:val="22"/>
+                <w:szCs w:val="22"/>
+              </w:rPr>
               <w:fldChar w:fldCharType="end"/>
             </w:r>
             <w:r>
@@ -12494,6 +13072,14 @@
                 <w:sz w:val="22"/>
                 <w:szCs w:val="22"/>
               </w:rPr>
+              <w:fldChar w:fldCharType="separate"/>
+            </w:r>
+            <w:r>
+              <w:rPr>
+                <w:rFonts w:ascii="Century Gothic" w:hAnsi="Century Gothic"/>
+                <w:sz w:val="22"/>
+                <w:szCs w:val="22"/>
+              </w:rPr>
               <w:fldChar w:fldCharType="end"/>
             </w:r>
             <w:r>
@@ -12560,6 +13146,14 @@
                 <w:sz w:val="22"/>
                 <w:szCs w:val="22"/>
               </w:rPr>
+              <w:fldChar w:fldCharType="separate"/>
+            </w:r>
+            <w:r>
+              <w:rPr>
+                <w:rFonts w:ascii="Century Gothic" w:hAnsi="Century Gothic"/>
+                <w:sz w:val="22"/>
+                <w:szCs w:val="22"/>
+              </w:rPr>
               <w:fldChar w:fldCharType="end"/>
             </w:r>
             <w:r>
@@ -12644,6 +13238,7 @@
                 <w:rFonts w:ascii="Century Gothic" w:hAnsi="Century Gothic"/>
                 <w:sz w:val="22"/>
                 <w:szCs w:val="22"/>
+                <w:lang w:val="el-GR"/>
               </w:rPr>
             </w:pPr>
             <w:r>
@@ -12709,6 +13304,7 @@
                 <w:rFonts w:ascii="Century Gothic" w:hAnsi="Century Gothic"/>
                 <w:sz w:val="22"/>
                 <w:szCs w:val="22"/>
+                <w:lang w:val="el-GR"/>
               </w:rPr>
             </w:pPr>
             <w:r>
@@ -13385,6 +13981,14 @@
                 <w:sz w:val="22"/>
                 <w:szCs w:val="22"/>
               </w:rPr>
+              <w:fldChar w:fldCharType="separate"/>
+            </w:r>
+            <w:r>
+              <w:rPr>
+                <w:rFonts w:ascii="Century Gothic" w:hAnsi="Century Gothic"/>
+                <w:sz w:val="22"/>
+                <w:szCs w:val="22"/>
+              </w:rPr>
               <w:fldChar w:fldCharType="end"/>
             </w:r>
             <w:r>
@@ -13451,6 +14055,14 @@
                 <w:sz w:val="22"/>
                 <w:szCs w:val="22"/>
               </w:rPr>
+              <w:fldChar w:fldCharType="separate"/>
+            </w:r>
+            <w:r>
+              <w:rPr>
+                <w:rFonts w:ascii="Century Gothic" w:hAnsi="Century Gothic"/>
+                <w:sz w:val="22"/>
+                <w:szCs w:val="22"/>
+              </w:rPr>
               <w:fldChar w:fldCharType="end"/>
             </w:r>
             <w:r>
@@ -13566,11 +14178,12 @@
           <w:sz w:val="28"/>
           <w:szCs w:val="28"/>
           <w:u w:val="single"/>
-          <w:lang w:val="el-GR"/>
-        </w:rPr>
-      </w:pPr>
-      <w:bookmarkStart w:id="12" w:name="_Toc162117437"/>
-      <w:r>
+        </w:rPr>
+      </w:pPr>
+    </w:p>
+    <w:p>
+      <w:pPr>
+        <w:pStyle w:val="Heading2"/>
         <w:rPr>
           <w:rFonts w:ascii="Century Gothic" w:hAnsi="Century Gothic"/>
           <w:color w:val="auto"/>
@@ -13579,7 +14192,17 @@
           <w:u w:val="single"/>
           <w:lang w:val="el-GR"/>
         </w:rPr>
-        <w:lastRenderedPageBreak/>
+      </w:pPr>
+      <w:bookmarkStart w:id="12" w:name="_Toc163299947"/>
+      <w:r>
+        <w:rPr>
+          <w:rFonts w:ascii="Century Gothic" w:hAnsi="Century Gothic"/>
+          <w:color w:val="auto"/>
+          <w:sz w:val="28"/>
+          <w:szCs w:val="28"/>
+          <w:u w:val="single"/>
+          <w:lang w:val="el-GR"/>
+        </w:rPr>
         <w:t>Νομικά ζητήματα</w:t>
       </w:r>
       <w:bookmarkEnd w:id="12"/>
@@ -13600,11 +14223,11 @@
       </w:tblPr>
       <w:tblGrid>
         <w:gridCol w:w="1615"/>
-        <w:gridCol w:w="268"/>
-        <w:gridCol w:w="3511"/>
-        <w:gridCol w:w="2698"/>
-        <w:gridCol w:w="451"/>
-        <w:gridCol w:w="2247"/>
+        <w:gridCol w:w="267"/>
+        <w:gridCol w:w="3357"/>
+        <w:gridCol w:w="2591"/>
+        <w:gridCol w:w="416"/>
+        <w:gridCol w:w="2204"/>
       </w:tblGrid>
       <w:tr>
         <w:tc>
@@ -13883,6 +14506,14 @@
                 <w:sz w:val="22"/>
                 <w:szCs w:val="22"/>
               </w:rPr>
+              <w:fldChar w:fldCharType="separate"/>
+            </w:r>
+            <w:r>
+              <w:rPr>
+                <w:rFonts w:ascii="Century Gothic" w:hAnsi="Century Gothic"/>
+                <w:sz w:val="22"/>
+                <w:szCs w:val="22"/>
+              </w:rPr>
               <w:fldChar w:fldCharType="end"/>
             </w:r>
             <w:r>
@@ -13932,6 +14563,14 @@
                 <w:sz w:val="22"/>
                 <w:szCs w:val="22"/>
               </w:rPr>
+              <w:fldChar w:fldCharType="separate"/>
+            </w:r>
+            <w:r>
+              <w:rPr>
+                <w:rFonts w:ascii="Century Gothic" w:hAnsi="Century Gothic"/>
+                <w:sz w:val="22"/>
+                <w:szCs w:val="22"/>
+              </w:rPr>
               <w:fldChar w:fldCharType="end"/>
             </w:r>
             <w:r>
@@ -13981,6 +14620,14 @@
                 <w:sz w:val="22"/>
                 <w:szCs w:val="22"/>
               </w:rPr>
+              <w:fldChar w:fldCharType="separate"/>
+            </w:r>
+            <w:r>
+              <w:rPr>
+                <w:rFonts w:ascii="Century Gothic" w:hAnsi="Century Gothic"/>
+                <w:sz w:val="22"/>
+                <w:szCs w:val="22"/>
+              </w:rPr>
               <w:fldChar w:fldCharType="end"/>
             </w:r>
             <w:r>
@@ -14259,6 +14906,14 @@
                 <w:sz w:val="22"/>
                 <w:szCs w:val="22"/>
               </w:rPr>
+              <w:fldChar w:fldCharType="separate"/>
+            </w:r>
+            <w:r>
+              <w:rPr>
+                <w:rFonts w:ascii="Century Gothic" w:hAnsi="Century Gothic"/>
+                <w:sz w:val="22"/>
+                <w:szCs w:val="22"/>
+              </w:rPr>
               <w:fldChar w:fldCharType="end"/>
             </w:r>
             <w:r>
@@ -14345,6 +15000,14 @@
                 <w:sz w:val="22"/>
                 <w:szCs w:val="22"/>
               </w:rPr>
+              <w:fldChar w:fldCharType="separate"/>
+            </w:r>
+            <w:r>
+              <w:rPr>
+                <w:rFonts w:ascii="Century Gothic" w:hAnsi="Century Gothic"/>
+                <w:sz w:val="22"/>
+                <w:szCs w:val="22"/>
+              </w:rPr>
               <w:fldChar w:fldCharType="end"/>
             </w:r>
             <w:r>
@@ -14431,6 +15094,14 @@
                 <w:sz w:val="22"/>
                 <w:szCs w:val="22"/>
               </w:rPr>
+              <w:fldChar w:fldCharType="separate"/>
+            </w:r>
+            <w:r>
+              <w:rPr>
+                <w:rFonts w:ascii="Century Gothic" w:hAnsi="Century Gothic"/>
+                <w:sz w:val="22"/>
+                <w:szCs w:val="22"/>
+              </w:rPr>
               <w:fldChar w:fldCharType="end"/>
             </w:r>
             <w:r>
@@ -14491,16 +15162,7 @@
                 <w:szCs w:val="22"/>
                 <w:lang w:val="el-GR"/>
               </w:rPr>
-              <w:t xml:space="preserve"> </w:t>
-            </w:r>
-            <w:r>
-              <w:rPr>
-                <w:rFonts w:ascii="Century Gothic" w:hAnsi="Century Gothic"/>
-                <w:sz w:val="22"/>
-                <w:szCs w:val="22"/>
-                <w:lang w:val="el-GR"/>
-              </w:rPr>
-              <w:t>Το κόστος που μπορεί να υπάρξει από τα πρόστιμα και δικαστικά έξοδα σε περίπτωση μη συμμόρφωσης με νομικά θέματα μπορεί να είναι πάρα πολύ μεγάλο, κάτι το οποίο θα δημιουργήσει πρόβλημα στα οικονομικά του έργου. Συγχρόνως, μη τήρηση αυτών μπορεί να εμφανιστεί ως κακή ποιότητα της εφαρμογής στους χρήστες, λόγω της μη τήρησης κοινών νομικών πλαισίων.</w:t>
+              <w:t xml:space="preserve"> Το κόστος που μπορεί να υπάρξει από τα πρόστιμα και δικαστικά έξοδα σε περίπτωση μη συμμόρφωσης με νομικά θέματα μπορεί να είναι πάρα πολύ μεγάλο, κάτι το οποίο θα δημιουργήσει πρόβλημα στα οικονομικά του έργου. Συγχρόνως, μη τήρηση αυτών μπορεί να εμφανιστεί ως κακή ποιότητα της εφαρμογής στους χρήστες, λόγω της μη τήρησης κοινών νομικών πλαισίων.</w:t>
             </w:r>
           </w:p>
         </w:tc>
@@ -14616,6 +15278,14 @@
                 <w:sz w:val="22"/>
                 <w:szCs w:val="22"/>
               </w:rPr>
+              <w:fldChar w:fldCharType="separate"/>
+            </w:r>
+            <w:r>
+              <w:rPr>
+                <w:rFonts w:ascii="Century Gothic" w:hAnsi="Century Gothic"/>
+                <w:sz w:val="22"/>
+                <w:szCs w:val="22"/>
+              </w:rPr>
               <w:fldChar w:fldCharType="end"/>
             </w:r>
             <w:r>
@@ -14702,6 +15372,14 @@
                 <w:sz w:val="22"/>
                 <w:szCs w:val="22"/>
               </w:rPr>
+              <w:fldChar w:fldCharType="separate"/>
+            </w:r>
+            <w:r>
+              <w:rPr>
+                <w:rFonts w:ascii="Century Gothic" w:hAnsi="Century Gothic"/>
+                <w:sz w:val="22"/>
+                <w:szCs w:val="22"/>
+              </w:rPr>
               <w:fldChar w:fldCharType="end"/>
             </w:r>
             <w:r>
@@ -14788,6 +15466,14 @@
                 <w:sz w:val="22"/>
                 <w:szCs w:val="22"/>
               </w:rPr>
+              <w:fldChar w:fldCharType="separate"/>
+            </w:r>
+            <w:r>
+              <w:rPr>
+                <w:rFonts w:ascii="Century Gothic" w:hAnsi="Century Gothic"/>
+                <w:sz w:val="22"/>
+                <w:szCs w:val="22"/>
+              </w:rPr>
               <w:fldChar w:fldCharType="end"/>
             </w:r>
             <w:r>
@@ -14910,6 +15596,14 @@
                 <w:sz w:val="22"/>
                 <w:szCs w:val="22"/>
               </w:rPr>
+              <w:fldChar w:fldCharType="separate"/>
+            </w:r>
+            <w:r>
+              <w:rPr>
+                <w:rFonts w:ascii="Century Gothic" w:hAnsi="Century Gothic"/>
+                <w:sz w:val="22"/>
+                <w:szCs w:val="22"/>
+              </w:rPr>
               <w:fldChar w:fldCharType="end"/>
             </w:r>
             <w:r>
@@ -14976,6 +15670,14 @@
                 <w:sz w:val="22"/>
                 <w:szCs w:val="22"/>
               </w:rPr>
+              <w:fldChar w:fldCharType="separate"/>
+            </w:r>
+            <w:r>
+              <w:rPr>
+                <w:rFonts w:ascii="Century Gothic" w:hAnsi="Century Gothic"/>
+                <w:sz w:val="22"/>
+                <w:szCs w:val="22"/>
+              </w:rPr>
               <w:fldChar w:fldCharType="end"/>
             </w:r>
             <w:r>
@@ -15042,6 +15744,14 @@
                 <w:sz w:val="22"/>
                 <w:szCs w:val="22"/>
               </w:rPr>
+              <w:fldChar w:fldCharType="separate"/>
+            </w:r>
+            <w:r>
+              <w:rPr>
+                <w:rFonts w:ascii="Century Gothic" w:hAnsi="Century Gothic"/>
+                <w:sz w:val="22"/>
+                <w:szCs w:val="22"/>
+              </w:rPr>
               <w:fldChar w:fldCharType="end"/>
             </w:r>
             <w:r>
@@ -15268,16 +15978,7 @@
                 <w:szCs w:val="22"/>
                 <w:lang w:val="el-GR"/>
               </w:rPr>
-              <w:t xml:space="preserve">Συνεχόμενη αύξηση </w:t>
-            </w:r>
-            <w:r>
-              <w:rPr>
-                <w:rFonts w:ascii="Century Gothic" w:hAnsi="Century Gothic"/>
-                <w:sz w:val="22"/>
-                <w:szCs w:val="22"/>
-                <w:lang w:val="el-GR"/>
-              </w:rPr>
-              <w:t>περιστατικών αναφοράς από χρήστες ή φορείς.</w:t>
+              <w:t>Συνεχόμενη αύξηση περιστατικών αναφοράς από χρήστες ή φορείς.</w:t>
             </w:r>
           </w:p>
         </w:tc>
@@ -15628,6 +16329,14 @@
                 <w:sz w:val="22"/>
                 <w:szCs w:val="22"/>
               </w:rPr>
+              <w:fldChar w:fldCharType="separate"/>
+            </w:r>
+            <w:r>
+              <w:rPr>
+                <w:rFonts w:ascii="Century Gothic" w:hAnsi="Century Gothic"/>
+                <w:sz w:val="22"/>
+                <w:szCs w:val="22"/>
+              </w:rPr>
               <w:fldChar w:fldCharType="end"/>
             </w:r>
             <w:r>
@@ -15694,6 +16403,14 @@
                 <w:sz w:val="22"/>
                 <w:szCs w:val="22"/>
               </w:rPr>
+              <w:fldChar w:fldCharType="separate"/>
+            </w:r>
+            <w:r>
+              <w:rPr>
+                <w:rFonts w:ascii="Century Gothic" w:hAnsi="Century Gothic"/>
+                <w:sz w:val="22"/>
+                <w:szCs w:val="22"/>
+              </w:rPr>
               <w:fldChar w:fldCharType="end"/>
             </w:r>
             <w:r>
@@ -15831,7 +16548,7 @@
           <w:lang w:val="el-GR"/>
         </w:rPr>
       </w:pPr>
-      <w:bookmarkStart w:id="13" w:name="_Toc162117438"/>
+      <w:bookmarkStart w:id="13" w:name="_Toc163299948"/>
       <w:r>
         <w:rPr>
           <w:rFonts w:ascii="Century Gothic" w:hAnsi="Century Gothic"/>
@@ -15862,11 +16579,11 @@
       </w:tblPr>
       <w:tblGrid>
         <w:gridCol w:w="1615"/>
-        <w:gridCol w:w="268"/>
-        <w:gridCol w:w="3511"/>
-        <w:gridCol w:w="2698"/>
-        <w:gridCol w:w="451"/>
-        <w:gridCol w:w="2247"/>
+        <w:gridCol w:w="267"/>
+        <w:gridCol w:w="3357"/>
+        <w:gridCol w:w="2591"/>
+        <w:gridCol w:w="416"/>
+        <w:gridCol w:w="2204"/>
       </w:tblGrid>
       <w:tr>
         <w:tc>
@@ -16145,6 +16862,14 @@
                 <w:sz w:val="22"/>
                 <w:szCs w:val="22"/>
               </w:rPr>
+              <w:fldChar w:fldCharType="separate"/>
+            </w:r>
+            <w:r>
+              <w:rPr>
+                <w:rFonts w:ascii="Century Gothic" w:hAnsi="Century Gothic"/>
+                <w:sz w:val="22"/>
+                <w:szCs w:val="22"/>
+              </w:rPr>
               <w:fldChar w:fldCharType="end"/>
             </w:r>
             <w:r>
@@ -16194,6 +16919,14 @@
                 <w:sz w:val="22"/>
                 <w:szCs w:val="22"/>
               </w:rPr>
+              <w:fldChar w:fldCharType="separate"/>
+            </w:r>
+            <w:r>
+              <w:rPr>
+                <w:rFonts w:ascii="Century Gothic" w:hAnsi="Century Gothic"/>
+                <w:sz w:val="22"/>
+                <w:szCs w:val="22"/>
+              </w:rPr>
               <w:fldChar w:fldCharType="end"/>
             </w:r>
             <w:r>
@@ -16243,6 +16976,14 @@
                 <w:sz w:val="22"/>
                 <w:szCs w:val="22"/>
               </w:rPr>
+              <w:fldChar w:fldCharType="separate"/>
+            </w:r>
+            <w:r>
+              <w:rPr>
+                <w:rFonts w:ascii="Century Gothic" w:hAnsi="Century Gothic"/>
+                <w:sz w:val="22"/>
+                <w:szCs w:val="22"/>
+              </w:rPr>
               <w:fldChar w:fldCharType="end"/>
             </w:r>
             <w:r>
@@ -16512,6 +17253,14 @@
                 <w:sz w:val="22"/>
                 <w:szCs w:val="22"/>
               </w:rPr>
+              <w:fldChar w:fldCharType="separate"/>
+            </w:r>
+            <w:r>
+              <w:rPr>
+                <w:rFonts w:ascii="Century Gothic" w:hAnsi="Century Gothic"/>
+                <w:sz w:val="22"/>
+                <w:szCs w:val="22"/>
+              </w:rPr>
               <w:fldChar w:fldCharType="end"/>
             </w:r>
             <w:r>
@@ -16598,6 +17347,14 @@
                 <w:sz w:val="22"/>
                 <w:szCs w:val="22"/>
               </w:rPr>
+              <w:fldChar w:fldCharType="separate"/>
+            </w:r>
+            <w:r>
+              <w:rPr>
+                <w:rFonts w:ascii="Century Gothic" w:hAnsi="Century Gothic"/>
+                <w:sz w:val="22"/>
+                <w:szCs w:val="22"/>
+              </w:rPr>
               <w:fldChar w:fldCharType="end"/>
             </w:r>
             <w:r>
@@ -16684,6 +17441,14 @@
                 <w:sz w:val="22"/>
                 <w:szCs w:val="22"/>
               </w:rPr>
+              <w:fldChar w:fldCharType="separate"/>
+            </w:r>
+            <w:r>
+              <w:rPr>
+                <w:rFonts w:ascii="Century Gothic" w:hAnsi="Century Gothic"/>
+                <w:sz w:val="22"/>
+                <w:szCs w:val="22"/>
+              </w:rPr>
               <w:fldChar w:fldCharType="end"/>
             </w:r>
             <w:r>
@@ -16869,6 +17634,14 @@
                 <w:sz w:val="22"/>
                 <w:szCs w:val="22"/>
               </w:rPr>
+              <w:fldChar w:fldCharType="separate"/>
+            </w:r>
+            <w:r>
+              <w:rPr>
+                <w:rFonts w:ascii="Century Gothic" w:hAnsi="Century Gothic"/>
+                <w:sz w:val="22"/>
+                <w:szCs w:val="22"/>
+              </w:rPr>
               <w:fldChar w:fldCharType="end"/>
             </w:r>
             <w:r>
@@ -16955,6 +17728,14 @@
                 <w:sz w:val="22"/>
                 <w:szCs w:val="22"/>
               </w:rPr>
+              <w:fldChar w:fldCharType="separate"/>
+            </w:r>
+            <w:r>
+              <w:rPr>
+                <w:rFonts w:ascii="Century Gothic" w:hAnsi="Century Gothic"/>
+                <w:sz w:val="22"/>
+                <w:szCs w:val="22"/>
+              </w:rPr>
               <w:fldChar w:fldCharType="end"/>
             </w:r>
             <w:r>
@@ -17041,6 +17822,14 @@
                 <w:sz w:val="22"/>
                 <w:szCs w:val="22"/>
               </w:rPr>
+              <w:fldChar w:fldCharType="separate"/>
+            </w:r>
+            <w:r>
+              <w:rPr>
+                <w:rFonts w:ascii="Century Gothic" w:hAnsi="Century Gothic"/>
+                <w:sz w:val="22"/>
+                <w:szCs w:val="22"/>
+              </w:rPr>
               <w:fldChar w:fldCharType="end"/>
             </w:r>
             <w:r>
@@ -17163,6 +17952,14 @@
                 <w:sz w:val="22"/>
                 <w:szCs w:val="22"/>
               </w:rPr>
+              <w:fldChar w:fldCharType="separate"/>
+            </w:r>
+            <w:r>
+              <w:rPr>
+                <w:rFonts w:ascii="Century Gothic" w:hAnsi="Century Gothic"/>
+                <w:sz w:val="22"/>
+                <w:szCs w:val="22"/>
+              </w:rPr>
               <w:fldChar w:fldCharType="end"/>
             </w:r>
             <w:r>
@@ -17229,6 +18026,14 @@
                 <w:sz w:val="22"/>
                 <w:szCs w:val="22"/>
               </w:rPr>
+              <w:fldChar w:fldCharType="separate"/>
+            </w:r>
+            <w:r>
+              <w:rPr>
+                <w:rFonts w:ascii="Century Gothic" w:hAnsi="Century Gothic"/>
+                <w:sz w:val="22"/>
+                <w:szCs w:val="22"/>
+              </w:rPr>
               <w:fldChar w:fldCharType="end"/>
             </w:r>
             <w:r>
@@ -17295,6 +18100,14 @@
                 <w:sz w:val="22"/>
                 <w:szCs w:val="22"/>
               </w:rPr>
+              <w:fldChar w:fldCharType="separate"/>
+            </w:r>
+            <w:r>
+              <w:rPr>
+                <w:rFonts w:ascii="Century Gothic" w:hAnsi="Century Gothic"/>
+                <w:sz w:val="22"/>
+                <w:szCs w:val="22"/>
+              </w:rPr>
               <w:fldChar w:fldCharType="end"/>
             </w:r>
             <w:r>
@@ -17915,6 +18728,14 @@
                 <w:sz w:val="22"/>
                 <w:szCs w:val="22"/>
               </w:rPr>
+              <w:fldChar w:fldCharType="separate"/>
+            </w:r>
+            <w:r>
+              <w:rPr>
+                <w:rFonts w:ascii="Century Gothic" w:hAnsi="Century Gothic"/>
+                <w:sz w:val="22"/>
+                <w:szCs w:val="22"/>
+              </w:rPr>
               <w:fldChar w:fldCharType="end"/>
             </w:r>
             <w:r>
@@ -17981,6 +18802,14 @@
                 <w:sz w:val="22"/>
                 <w:szCs w:val="22"/>
               </w:rPr>
+              <w:fldChar w:fldCharType="separate"/>
+            </w:r>
+            <w:r>
+              <w:rPr>
+                <w:rFonts w:ascii="Century Gothic" w:hAnsi="Century Gothic"/>
+                <w:sz w:val="22"/>
+                <w:szCs w:val="22"/>
+              </w:rPr>
               <w:fldChar w:fldCharType="end"/>
             </w:r>
             <w:r>
@@ -18088,7 +18917,7 @@
       </w:pPr>
     </w:p>
     <w:sectPr>
-      <w:pgSz w:w="12240" w:h="15840"/>
+      <w:pgSz w:w="11900" w:h="16840"/>
       <w:pgMar w:top="720" w:right="720" w:bottom="720" w:left="720" w:header="720" w:footer="720" w:gutter="0"/>
       <w:cols w:space="720"/>
       <w:docGrid w:linePitch="360"/>
@@ -18931,6 +19760,7 @@
   <w:style w:type="character" w:default="1" w:styleId="DefaultParagraphFont">
     <w:name w:val="Default Paragraph Font"/>
     <w:uiPriority w:val="1"/>
+    <w:semiHidden/>
     <w:unhideWhenUsed/>
   </w:style>
   <w:style w:type="table" w:default="1" w:styleId="TableNormal">

</xml_diff>